<commit_message>
add gitignore + start settings page
</commit_message>
<xml_diff>
--- a/documents/documentation/documentation.docx
+++ b/documents/documentation/documentation.docx
@@ -4780,7 +4780,25 @@
           <w:bCs/>
           <w:iCs/>
         </w:rPr>
-        <w:t>À chaque début de journée je fait un Meeting</w:t>
+        <w:t xml:space="preserve">À chaque début de journée je </w:t>
+      </w:r>
+      <w:proofErr w:type="spellStart"/>
+      <w:proofErr w:type="gramStart"/>
+      <w:r>
+        <w:rPr>
+          <w:bCs/>
+          <w:iCs/>
+        </w:rPr>
+        <w:t>fait</w:t>
+      </w:r>
+      <w:proofErr w:type="spellEnd"/>
+      <w:proofErr w:type="gramEnd"/>
+      <w:r>
+        <w:rPr>
+          <w:bCs/>
+          <w:iCs/>
+        </w:rPr>
+        <w:t xml:space="preserve"> un Meeting</w:t>
       </w:r>
       <w:r>
         <w:rPr>
@@ -5542,6 +5560,7 @@
               </w:rPr>
               <w:t xml:space="preserve">Etablir la connexion </w:t>
             </w:r>
+            <w:proofErr w:type="spellStart"/>
             <w:r>
               <w:rPr>
                 <w:rFonts w:ascii="Calibri" w:hAnsi="Calibri" w:cs="Calibri"/>
@@ -5552,6 +5571,7 @@
               </w:rPr>
               <w:t>gRPC</w:t>
             </w:r>
+            <w:proofErr w:type="spellEnd"/>
             <w:r>
               <w:rPr>
                 <w:rFonts w:ascii="Calibri" w:hAnsi="Calibri" w:cs="Calibri"/>
@@ -6189,6 +6209,7 @@
                 <w:lang w:val="fr-CH" w:eastAsia="fr-CH"/>
               </w:rPr>
             </w:pPr>
+            <w:proofErr w:type="gramStart"/>
             <w:r>
               <w:rPr>
                 <w:rFonts w:ascii="Calibri" w:hAnsi="Calibri" w:cs="Calibri"/>
@@ -6197,7 +6218,18 @@
                 <w:szCs w:val="22"/>
                 <w:lang w:val="fr-CH" w:eastAsia="fr-CH"/>
               </w:rPr>
-              <w:t>lire / modifier / exporter / importer une bibliothèque sur le pc prof</w:t>
+              <w:t>lire</w:t>
+            </w:r>
+            <w:proofErr w:type="gramEnd"/>
+            <w:r>
+              <w:rPr>
+                <w:rFonts w:ascii="Calibri" w:hAnsi="Calibri" w:cs="Calibri"/>
+                <w:color w:val="000000"/>
+                <w:sz w:val="22"/>
+                <w:szCs w:val="22"/>
+                <w:lang w:val="fr-CH" w:eastAsia="fr-CH"/>
+              </w:rPr>
+              <w:t xml:space="preserve"> / modifier / exporter / importer une bibliothèque sur le pc prof</w:t>
             </w:r>
           </w:p>
         </w:tc>
@@ -6828,6 +6860,7 @@
                 <w:lang w:val="fr-CH" w:eastAsia="fr-CH"/>
               </w:rPr>
             </w:pPr>
+            <w:proofErr w:type="gramStart"/>
             <w:r>
               <w:rPr>
                 <w:rFonts w:ascii="Calibri" w:hAnsi="Calibri" w:cs="Calibri"/>
@@ -6836,7 +6869,18 @@
                 <w:szCs w:val="22"/>
                 <w:lang w:val="fr-CH" w:eastAsia="fr-CH"/>
               </w:rPr>
-              <w:t>lire / modifier / exporter / importer sous liste sur le pc prof</w:t>
+              <w:t>lire</w:t>
+            </w:r>
+            <w:proofErr w:type="gramEnd"/>
+            <w:r>
+              <w:rPr>
+                <w:rFonts w:ascii="Calibri" w:hAnsi="Calibri" w:cs="Calibri"/>
+                <w:color w:val="000000"/>
+                <w:sz w:val="22"/>
+                <w:szCs w:val="22"/>
+                <w:lang w:val="fr-CH" w:eastAsia="fr-CH"/>
+              </w:rPr>
+              <w:t xml:space="preserve"> / modifier / exporter / importer sous liste sur le pc prof</w:t>
             </w:r>
           </w:p>
         </w:tc>
@@ -12802,7 +12846,15 @@
     </w:p>
     <w:p>
       <w:r>
-        <w:t>Sur se poste on lancera l’interface au début du test, le port 55052 sera ouvert.</w:t>
+        <w:t xml:space="preserve">Sur </w:t>
+      </w:r>
+      <w:proofErr w:type="spellStart"/>
+      <w:r>
+        <w:t>se</w:t>
+      </w:r>
+      <w:proofErr w:type="spellEnd"/>
+      <w:r>
+        <w:t xml:space="preserve"> poste on lancera l’interface au début du test, le port 55052 sera ouvert.</w:t>
       </w:r>
     </w:p>
     <w:p/>
@@ -13319,7 +13371,15 @@
     </w:p>
     <w:p>
       <w:r>
-        <w:t>(Auteur: Morgan Dussault)</w:t>
+        <w:t>(</w:t>
+      </w:r>
+      <w:proofErr w:type="gramStart"/>
+      <w:r>
+        <w:t>Auteur:</w:t>
+      </w:r>
+      <w:proofErr w:type="gramEnd"/>
+      <w:r>
+        <w:t xml:space="preserve"> Morgan Dussault)</w:t>
       </w:r>
     </w:p>
     <w:tbl>
@@ -13349,7 +13409,15 @@
           </w:tcPr>
           <w:p>
             <w:r>
-              <w:t>En tant qu'utilisateur, je veux : Pouvoir détecter les postes d'une salle en indiquant le nom de la salle. Je veux savoir si les postes sont allumés, éteint et si l'agent ShadowScan est allumé ou pas.</w:t>
+              <w:t xml:space="preserve">En tant qu'utilisateur, je veux : Pouvoir détecter les postes d'une salle en indiquant le nom de la salle. Je veux savoir si les postes sont allumés, éteint et si l'agent </w:t>
+            </w:r>
+            <w:proofErr w:type="spellStart"/>
+            <w:r>
+              <w:t>ShadowScan</w:t>
+            </w:r>
+            <w:proofErr w:type="spellEnd"/>
+            <w:r>
+              <w:t xml:space="preserve"> est allumé ou pas.</w:t>
             </w:r>
           </w:p>
         </w:tc>
@@ -13386,8 +13454,13 @@
                   <w:tcW w:w="0" w:type="auto"/>
                 </w:tcPr>
                 <w:p>
+                  <w:proofErr w:type="gramStart"/>
                   <w:r>
-                    <w:t>détection des postes</w:t>
+                    <w:t>détection</w:t>
+                  </w:r>
+                  <w:proofErr w:type="gramEnd"/>
+                  <w:r>
+                    <w:t xml:space="preserve"> des postes</w:t>
                   </w:r>
                 </w:p>
               </w:tc>
@@ -13397,7 +13470,15 @@
                 </w:tcPr>
                 <w:p>
                   <w:r>
-                    <w:t xml:space="preserve"> on lance juste la console, 0 machine détecté </w:t>
+                    <w:t xml:space="preserve"> </w:t>
+                  </w:r>
+                  <w:proofErr w:type="gramStart"/>
+                  <w:r>
+                    <w:t>on</w:t>
+                  </w:r>
+                  <w:proofErr w:type="gramEnd"/>
+                  <w:r>
+                    <w:t xml:space="preserve"> lance juste la console, 0 machine détecté </w:t>
                   </w:r>
                   <w:r>
                     <w:br/>
@@ -13426,7 +13507,15 @@
     </w:p>
     <w:p>
       <w:r>
-        <w:t>(Auteur: Morgan Dussault)</w:t>
+        <w:t>(</w:t>
+      </w:r>
+      <w:proofErr w:type="gramStart"/>
+      <w:r>
+        <w:t>Auteur:</w:t>
+      </w:r>
+      <w:proofErr w:type="gramEnd"/>
+      <w:r>
+        <w:t xml:space="preserve"> Morgan Dussault)</w:t>
       </w:r>
     </w:p>
     <w:tbl>
@@ -13471,7 +13560,15 @@
               <w:jc w:val="center"/>
             </w:pPr>
             <w:r>
-              <w:t xml:space="preserve">Tests d'acceptance: </w:t>
+              <w:t xml:space="preserve">Tests </w:t>
+            </w:r>
+            <w:proofErr w:type="gramStart"/>
+            <w:r>
+              <w:t>d'acceptance:</w:t>
+            </w:r>
+            <w:proofErr w:type="gramEnd"/>
+            <w:r>
+              <w:t xml:space="preserve"> </w:t>
             </w:r>
           </w:p>
           <w:tbl>
@@ -13494,7 +13591,15 @@
                 </w:tcPr>
                 <w:p>
                   <w:r>
-                    <w:t>Sélection des pc à monitorer</w:t>
+                    <w:t xml:space="preserve">Sélection </w:t>
+                  </w:r>
+                  <w:proofErr w:type="gramStart"/>
+                  <w:r>
+                    <w:t>des pc</w:t>
+                  </w:r>
+                  <w:proofErr w:type="gramEnd"/>
+                  <w:r>
+                    <w:t xml:space="preserve"> à monitorer</w:t>
                   </w:r>
                 </w:p>
               </w:tc>
@@ -13504,16 +13609,53 @@
                 </w:tcPr>
                 <w:p>
                   <w:r>
-                    <w:t xml:space="preserve"> On a détecté nos machine via le nom de la salle </w:t>
+                    <w:t xml:space="preserve"> On a détecté </w:t>
+                  </w:r>
+                  <w:proofErr w:type="gramStart"/>
+                  <w:r>
+                    <w:t>nos machine</w:t>
+                  </w:r>
+                  <w:proofErr w:type="gramEnd"/>
+                  <w:r>
+                    <w:t xml:space="preserve"> via le nom de la salle </w:t>
                   </w:r>
                   <w:r>
                     <w:br/>
-                    <w:t xml:space="preserve">  on sélectionne via des checkbox des machines qu'on veux monitorer </w:t>
+                    <w:t xml:space="preserve">  on sélectionne via des </w:t>
+                  </w:r>
+                  <w:proofErr w:type="spellStart"/>
+                  <w:r>
+                    <w:t>checkbox</w:t>
+                  </w:r>
+                  <w:proofErr w:type="spellEnd"/>
+                  <w:r>
+                    <w:t xml:space="preserve"> des machines qu'on </w:t>
+                  </w:r>
+                  <w:proofErr w:type="spellStart"/>
+                  <w:r>
+                    <w:t>veux</w:t>
+                  </w:r>
+                  <w:proofErr w:type="spellEnd"/>
+                  <w:r>
+                    <w:t xml:space="preserve"> monitorer </w:t>
                   </w:r>
                   <w:r>
                     <w:br/>
-                    <w:t xml:space="preserve">  les machine sélectionnées ont leur textbox chequées</w:t>
+                    <w:t xml:space="preserve">  les machine sélectionnées ont leur </w:t>
                   </w:r>
+                  <w:proofErr w:type="spellStart"/>
+                  <w:r>
+                    <w:t>textbox</w:t>
+                  </w:r>
+                  <w:proofErr w:type="spellEnd"/>
+                  <w:r>
+                    <w:t xml:space="preserve"> </w:t>
+                  </w:r>
+                  <w:proofErr w:type="spellStart"/>
+                  <w:r>
+                    <w:t>chequées</w:t>
+                  </w:r>
+                  <w:proofErr w:type="spellEnd"/>
                 </w:p>
               </w:tc>
             </w:tr>
@@ -13533,7 +13675,15 @@
     </w:p>
     <w:p>
       <w:r>
-        <w:t>(Auteur: Morgan Dussault)</w:t>
+        <w:t>(</w:t>
+      </w:r>
+      <w:proofErr w:type="gramStart"/>
+      <w:r>
+        <w:t>Auteur:</w:t>
+      </w:r>
+      <w:proofErr w:type="gramEnd"/>
+      <w:r>
+        <w:t xml:space="preserve"> Morgan Dussault)</w:t>
       </w:r>
     </w:p>
     <w:tbl>
@@ -13578,7 +13728,15 @@
               <w:jc w:val="center"/>
             </w:pPr>
             <w:r>
-              <w:t xml:space="preserve">Tests d'acceptance: </w:t>
+              <w:t xml:space="preserve">Tests </w:t>
+            </w:r>
+            <w:proofErr w:type="gramStart"/>
+            <w:r>
+              <w:t>d'acceptance:</w:t>
+            </w:r>
+            <w:proofErr w:type="gramEnd"/>
+            <w:r>
+              <w:t xml:space="preserve"> </w:t>
             </w:r>
           </w:p>
           <w:tbl>
@@ -13813,7 +13971,15 @@
     </w:p>
     <w:p>
       <w:r>
-        <w:t>(Auteur: Morgan Dussault)</w:t>
+        <w:t>(</w:t>
+      </w:r>
+      <w:proofErr w:type="gramStart"/>
+      <w:r>
+        <w:t>Auteur:</w:t>
+      </w:r>
+      <w:proofErr w:type="gramEnd"/>
+      <w:r>
+        <w:t xml:space="preserve"> Morgan Dussault)</w:t>
       </w:r>
     </w:p>
     <w:tbl>
@@ -13950,7 +14116,15 @@
     </w:p>
     <w:p>
       <w:r>
-        <w:t>(Auteur: Morgan Dussault)</w:t>
+        <w:t>(</w:t>
+      </w:r>
+      <w:proofErr w:type="gramStart"/>
+      <w:r>
+        <w:t>Auteur:</w:t>
+      </w:r>
+      <w:proofErr w:type="gramEnd"/>
+      <w:r>
+        <w:t xml:space="preserve"> Morgan Dussault)</w:t>
       </w:r>
     </w:p>
     <w:tbl>
@@ -14028,11 +14202,27 @@
                 </w:tcPr>
                 <w:p>
                   <w:r>
-                    <w:t xml:space="preserve"> on est sur le poste en train de travailler, les notification de l'app sont actives </w:t>
+                    <w:t xml:space="preserve"> </w:t>
+                  </w:r>
+                  <w:proofErr w:type="gramStart"/>
+                  <w:r>
+                    <w:t>on</w:t>
+                  </w:r>
+                  <w:proofErr w:type="gramEnd"/>
+                  <w:r>
+                    <w:t xml:space="preserve"> est sur le poste en train de travailler, les notification de l'app sont actives </w:t>
                   </w:r>
                   <w:r>
                     <w:br/>
-                    <w:t xml:space="preserve">  l'élève se rend sur un site interdit (ex: chatgpt si l'IA est interdite) </w:t>
+                    <w:t xml:space="preserve">  l'élève se rend sur un site interdit (ex: </w:t>
+                  </w:r>
+                  <w:proofErr w:type="spellStart"/>
+                  <w:r>
+                    <w:t>chatgpt</w:t>
+                  </w:r>
+                  <w:proofErr w:type="spellEnd"/>
+                  <w:r>
+                    <w:t xml:space="preserve"> si l'IA est interdite) </w:t>
                   </w:r>
                   <w:r>
                     <w:br/>
@@ -14063,7 +14253,15 @@
     </w:p>
     <w:p>
       <w:r>
-        <w:t>(Auteur: Morgan Dussault)</w:t>
+        <w:t>(</w:t>
+      </w:r>
+      <w:proofErr w:type="gramStart"/>
+      <w:r>
+        <w:t>Auteur:</w:t>
+      </w:r>
+      <w:proofErr w:type="gramEnd"/>
+      <w:r>
+        <w:t xml:space="preserve"> Morgan Dussault)</w:t>
       </w:r>
     </w:p>
     <w:tbl>
@@ -14145,7 +14343,15 @@
                   </w:r>
                   <w:r>
                     <w:br/>
-                    <w:t xml:space="preserve">  un dépassement arrive sur un poste (ex site web banni) </w:t>
+                    <w:t xml:space="preserve">  un dépassement arrive sur un poste (</w:t>
+                  </w:r>
+                  <w:proofErr w:type="gramStart"/>
+                  <w:r>
+                    <w:t>ex site</w:t>
+                  </w:r>
+                  <w:proofErr w:type="gramEnd"/>
+                  <w:r>
+                    <w:t xml:space="preserve"> web banni) </w:t>
                   </w:r>
                   <w:r>
                     <w:br/>
@@ -14170,7 +14376,15 @@
     </w:p>
     <w:p>
       <w:r>
-        <w:t>(Auteur: Morgan Dussault)</w:t>
+        <w:t>(</w:t>
+      </w:r>
+      <w:proofErr w:type="gramStart"/>
+      <w:r>
+        <w:t>Auteur:</w:t>
+      </w:r>
+      <w:proofErr w:type="gramEnd"/>
+      <w:r>
+        <w:t xml:space="preserve"> Morgan Dussault)</w:t>
       </w:r>
     </w:p>
     <w:tbl>
@@ -14252,7 +14466,23 @@
                   </w:r>
                   <w:r>
                     <w:br/>
-                    <w:t xml:space="preserve">  on se rend sur un site interdit (ex: chatgpt si l'IA est interdite) </w:t>
+                    <w:t xml:space="preserve">  on se rend sur un site interdit (</w:t>
+                  </w:r>
+                  <w:proofErr w:type="gramStart"/>
+                  <w:r>
+                    <w:t>ex:</w:t>
+                  </w:r>
+                  <w:proofErr w:type="gramEnd"/>
+                  <w:r>
+                    <w:t xml:space="preserve"> </w:t>
+                  </w:r>
+                  <w:proofErr w:type="spellStart"/>
+                  <w:r>
+                    <w:t>chatgpt</w:t>
+                  </w:r>
+                  <w:proofErr w:type="spellEnd"/>
+                  <w:r>
+                    <w:t xml:space="preserve"> si l'IA est interdite) </w:t>
                   </w:r>
                   <w:r>
                     <w:br/>
@@ -14483,7 +14713,15 @@
         <w:t xml:space="preserve"> pour pouvoir travailler </w:t>
       </w:r>
       <w:r>
-        <w:t>sur le développement du côté élève. Si on ouvre un port ou on ajoute un compte dans les admins locaux, ça ne reste pas par ce que une GPO le reset.</w:t>
+        <w:t xml:space="preserve">sur le développement du côté élève. Si on ouvre un port ou on ajoute un compte dans les admins locaux, ça ne reste pas par ce </w:t>
+      </w:r>
+      <w:proofErr w:type="gramStart"/>
+      <w:r>
+        <w:t>que une</w:t>
+      </w:r>
+      <w:proofErr w:type="gramEnd"/>
+      <w:r>
+        <w:t xml:space="preserve"> GPO le reset.</w:t>
       </w:r>
     </w:p>
     <w:p>
@@ -14591,6 +14829,7 @@
           <w:lang w:eastAsia="fr-FR"/>
         </w:rPr>
       </w:pPr>
+      <w:proofErr w:type="gramStart"/>
       <w:r>
         <w:rPr>
           <w:rFonts w:ascii="Arial" w:hAnsi="Arial"/>
@@ -14601,7 +14840,20 @@
           <w:szCs w:val="14"/>
           <w:lang w:eastAsia="fr-FR"/>
         </w:rPr>
-        <w:t xml:space="preserve">planning indiquant les dates de début et de fin du projet ainsi que le découpage connu des diverses phases. </w:t>
+        <w:t>planning</w:t>
+      </w:r>
+      <w:proofErr w:type="gramEnd"/>
+      <w:r>
+        <w:rPr>
+          <w:rFonts w:ascii="Arial" w:hAnsi="Arial"/>
+          <w:i/>
+          <w:iCs/>
+          <w:strike/>
+          <w:sz w:val="24"/>
+          <w:szCs w:val="14"/>
+          <w:lang w:eastAsia="fr-FR"/>
+        </w:rPr>
+        <w:t xml:space="preserve"> indiquant les dates de début et de fin du projet ainsi que le découpage connu des diverses phases. </w:t>
       </w:r>
     </w:p>
     <w:p>
@@ -14621,6 +14873,7 @@
           <w:lang w:eastAsia="fr-FR"/>
         </w:rPr>
       </w:pPr>
+      <w:proofErr w:type="gramStart"/>
       <w:r>
         <w:rPr>
           <w:rFonts w:ascii="Arial" w:hAnsi="Arial"/>
@@ -14631,7 +14884,20 @@
           <w:szCs w:val="14"/>
           <w:lang w:eastAsia="fr-FR"/>
         </w:rPr>
-        <w:t>partage des tâches en cas de travail à plusieurs.</w:t>
+        <w:t>partage</w:t>
+      </w:r>
+      <w:proofErr w:type="gramEnd"/>
+      <w:r>
+        <w:rPr>
+          <w:rFonts w:ascii="Arial" w:hAnsi="Arial"/>
+          <w:i/>
+          <w:iCs/>
+          <w:strike/>
+          <w:sz w:val="24"/>
+          <w:szCs w:val="14"/>
+          <w:lang w:eastAsia="fr-FR"/>
+        </w:rPr>
+        <w:t xml:space="preserve"> des tâches en cas de travail à plusieurs.</w:t>
       </w:r>
     </w:p>
     <w:p>
@@ -14742,7 +15008,37 @@
           <w:szCs w:val="14"/>
           <w:lang w:eastAsia="fr-FR"/>
         </w:rPr>
-        <w:t>Cette section n’est présente que si la planification initiale a dû être revue suite à l’analyse</w:t>
+        <w:t xml:space="preserve">Cette section n’est présente que si la planification initiale a dû être revue </w:t>
+      </w:r>
+      <w:proofErr w:type="gramStart"/>
+      <w:r>
+        <w:rPr>
+          <w:rFonts w:ascii="Arial" w:hAnsi="Arial"/>
+          <w:b/>
+          <w:bCs/>
+          <w:i/>
+          <w:iCs/>
+          <w:color w:val="FF0000"/>
+          <w:sz w:val="24"/>
+          <w:szCs w:val="14"/>
+          <w:lang w:eastAsia="fr-FR"/>
+        </w:rPr>
+        <w:t>suite à</w:t>
+      </w:r>
+      <w:proofErr w:type="gramEnd"/>
+      <w:r>
+        <w:rPr>
+          <w:rFonts w:ascii="Arial" w:hAnsi="Arial"/>
+          <w:b/>
+          <w:bCs/>
+          <w:i/>
+          <w:iCs/>
+          <w:color w:val="FF0000"/>
+          <w:sz w:val="24"/>
+          <w:szCs w:val="14"/>
+          <w:lang w:eastAsia="fr-FR"/>
+        </w:rPr>
+        <w:t xml:space="preserve"> l’analyse</w:t>
       </w:r>
     </w:p>
     <w:p>
@@ -15053,7 +15349,27 @@
           <w:iCs/>
           <w:color w:val="FF0000"/>
         </w:rPr>
-        <w:t>Au moment de générer le formulaire, le script php :</w:t>
+        <w:t xml:space="preserve">Au moment de générer le formulaire, le script </w:t>
+      </w:r>
+      <w:proofErr w:type="spellStart"/>
+      <w:r>
+        <w:rPr>
+          <w:b/>
+          <w:i/>
+          <w:iCs/>
+          <w:color w:val="FF0000"/>
+        </w:rPr>
+        <w:t>php</w:t>
+      </w:r>
+      <w:proofErr w:type="spellEnd"/>
+      <w:r>
+        <w:rPr>
+          <w:b/>
+          <w:i/>
+          <w:iCs/>
+          <w:color w:val="FF0000"/>
+        </w:rPr>
+        <w:t> :</w:t>
       </w:r>
     </w:p>
     <w:p>
@@ -15125,8 +15441,39 @@
           <w:iCs/>
           <w:color w:val="FF0000"/>
         </w:rPr>
-        <w:t>Ajoute un input nommé « CSRF » de type hidden dans le form</w:t>
-      </w:r>
+        <w:t xml:space="preserve">Ajoute un input nommé « CSRF » de type </w:t>
+      </w:r>
+      <w:proofErr w:type="spellStart"/>
+      <w:r>
+        <w:rPr>
+          <w:b/>
+          <w:i/>
+          <w:iCs/>
+          <w:color w:val="FF0000"/>
+        </w:rPr>
+        <w:t>hidden</w:t>
+      </w:r>
+      <w:proofErr w:type="spellEnd"/>
+      <w:r>
+        <w:rPr>
+          <w:b/>
+          <w:i/>
+          <w:iCs/>
+          <w:color w:val="FF0000"/>
+        </w:rPr>
+        <w:t xml:space="preserve"> dans le </w:t>
+      </w:r>
+      <w:proofErr w:type="spellStart"/>
+      <w:r>
+        <w:rPr>
+          <w:b/>
+          <w:i/>
+          <w:iCs/>
+          <w:color w:val="FF0000"/>
+        </w:rPr>
+        <w:t>form</w:t>
+      </w:r>
+      <w:proofErr w:type="spellEnd"/>
     </w:p>
     <w:p>
       <w:pPr>
@@ -15149,8 +15496,19 @@
           <w:iCs/>
           <w:color w:val="FF0000"/>
         </w:rPr>
-        <w:t>A la réception du POST du fromulaire</w:t>
-      </w:r>
+        <w:t xml:space="preserve">A la réception du POST du </w:t>
+      </w:r>
+      <w:proofErr w:type="spellStart"/>
+      <w:r>
+        <w:rPr>
+          <w:b/>
+          <w:i/>
+          <w:iCs/>
+          <w:color w:val="FF0000"/>
+        </w:rPr>
+        <w:t>fromulaire</w:t>
+      </w:r>
+      <w:proofErr w:type="spellEnd"/>
     </w:p>
     <w:p>
       <w:pPr>
@@ -15374,8 +15732,20 @@
           <w:iCs/>
           <w:color w:val="FF0000"/>
         </w:rPr>
-        <w:t>sa revue, sa retrospective</w:t>
-      </w:r>
+        <w:t xml:space="preserve">sa revue, sa </w:t>
+      </w:r>
+      <w:proofErr w:type="spellStart"/>
+      <w:r>
+        <w:rPr>
+          <w:b/>
+          <w:bCs/>
+          <w:i/>
+          <w:iCs/>
+          <w:color w:val="FF0000"/>
+        </w:rPr>
+        <w:t>retrospective</w:t>
+      </w:r>
+      <w:proofErr w:type="spellEnd"/>
     </w:p>
     <w:p>
       <w:pPr>
@@ -15530,13 +15900,23 @@
           <w:strike/>
         </w:rPr>
       </w:pPr>
+      <w:proofErr w:type="gramStart"/>
       <w:r>
         <w:rPr>
           <w:i/>
           <w:iCs/>
           <w:strike/>
         </w:rPr>
-        <w:t>les répertoires où le logiciel est installé</w:t>
+        <w:t>les</w:t>
+      </w:r>
+      <w:proofErr w:type="gramEnd"/>
+      <w:r>
+        <w:rPr>
+          <w:i/>
+          <w:iCs/>
+          <w:strike/>
+        </w:rPr>
+        <w:t xml:space="preserve"> répertoires où le logiciel est installé</w:t>
       </w:r>
     </w:p>
     <w:p>
@@ -15556,13 +15936,23 @@
           <w:strike/>
         </w:rPr>
       </w:pPr>
+      <w:proofErr w:type="gramStart"/>
       <w:r>
         <w:rPr>
           <w:i/>
           <w:iCs/>
           <w:strike/>
         </w:rPr>
-        <w:t>la liste de tous les fichiers et une rapide description de leur contenu (des noms qui parlent !)</w:t>
+        <w:t>la</w:t>
+      </w:r>
+      <w:proofErr w:type="gramEnd"/>
+      <w:r>
+        <w:rPr>
+          <w:i/>
+          <w:iCs/>
+          <w:strike/>
+        </w:rPr>
+        <w:t xml:space="preserve"> liste de tous les fichiers et une rapide description de leur contenu (des noms qui parlent !)</w:t>
       </w:r>
     </w:p>
     <w:p>
@@ -15582,13 +15972,23 @@
           <w:strike/>
         </w:rPr>
       </w:pPr>
+      <w:proofErr w:type="gramStart"/>
       <w:r>
         <w:rPr>
           <w:i/>
           <w:iCs/>
           <w:strike/>
         </w:rPr>
-        <w:t>les versions des systèmes d'exploitation et des outils logiciels</w:t>
+        <w:t>les</w:t>
+      </w:r>
+      <w:proofErr w:type="gramEnd"/>
+      <w:r>
+        <w:rPr>
+          <w:i/>
+          <w:iCs/>
+          <w:strike/>
+        </w:rPr>
+        <w:t xml:space="preserve"> versions des systèmes d'exploitation et des outils logiciels</w:t>
       </w:r>
     </w:p>
     <w:p>
@@ -15608,13 +16008,23 @@
           <w:strike/>
         </w:rPr>
       </w:pPr>
+      <w:proofErr w:type="gramStart"/>
       <w:r>
         <w:rPr>
           <w:i/>
           <w:iCs/>
           <w:strike/>
         </w:rPr>
-        <w:t>la description exacte du matériel</w:t>
+        <w:t>la</w:t>
+      </w:r>
+      <w:proofErr w:type="gramEnd"/>
+      <w:r>
+        <w:rPr>
+          <w:i/>
+          <w:iCs/>
+          <w:strike/>
+        </w:rPr>
+        <w:t xml:space="preserve"> description exacte du matériel</w:t>
       </w:r>
     </w:p>
     <w:p>
@@ -15634,13 +16044,23 @@
           <w:strike/>
         </w:rPr>
       </w:pPr>
+      <w:proofErr w:type="gramStart"/>
       <w:r>
         <w:rPr>
           <w:i/>
           <w:iCs/>
           <w:strike/>
         </w:rPr>
-        <w:t>le numé</w:t>
+        <w:t>le</w:t>
+      </w:r>
+      <w:proofErr w:type="gramEnd"/>
+      <w:r>
+        <w:rPr>
+          <w:i/>
+          <w:iCs/>
+          <w:strike/>
+        </w:rPr>
+        <w:t xml:space="preserve"> numé</w:t>
       </w:r>
       <w:r>
         <w:rPr>
@@ -15677,13 +16097,23 @@
           <w:u w:val="single"/>
         </w:rPr>
       </w:pPr>
+      <w:proofErr w:type="gramStart"/>
       <w:r>
         <w:rPr>
           <w:i/>
           <w:iCs/>
           <w:strike/>
         </w:rPr>
-        <w:t>programmation et scripts: librairies externes, dictionnaire des données, reconstruction du logiciel</w:t>
+        <w:t>programmation</w:t>
+      </w:r>
+      <w:proofErr w:type="gramEnd"/>
+      <w:r>
+        <w:rPr>
+          <w:i/>
+          <w:iCs/>
+          <w:strike/>
+        </w:rPr>
+        <w:t xml:space="preserve"> et scripts: librairies externes, dictionnaire des données, reconstruction du logiciel</w:t>
       </w:r>
       <w:r>
         <w:rPr>
@@ -15753,7 +16183,27 @@
           <w:strike/>
           <w:u w:val="single"/>
         </w:rPr>
-        <w:t>Evitez d’inclure les listings des sources</w:t>
+        <w:t xml:space="preserve">Evitez d’inclure les </w:t>
+      </w:r>
+      <w:proofErr w:type="gramStart"/>
+      <w:r>
+        <w:rPr>
+          <w:i/>
+          <w:iCs/>
+          <w:strike/>
+          <w:u w:val="single"/>
+        </w:rPr>
+        <w:t>listings</w:t>
+      </w:r>
+      <w:proofErr w:type="gramEnd"/>
+      <w:r>
+        <w:rPr>
+          <w:i/>
+          <w:iCs/>
+          <w:strike/>
+          <w:u w:val="single"/>
+        </w:rPr>
+        <w:t xml:space="preserve"> des sources</w:t>
       </w:r>
       <w:r>
         <w:rPr>
@@ -15853,12 +16303,21 @@
           <w:iCs/>
         </w:rPr>
       </w:pPr>
-      <w:r>
-        <w:rPr>
-          <w:i/>
-          <w:iCs/>
-        </w:rPr>
-        <w:t>la liste de tous les fichiers et une rapide description de leur contenu (des noms qui parlent !)</w:t>
+      <w:proofErr w:type="gramStart"/>
+      <w:r>
+        <w:rPr>
+          <w:i/>
+          <w:iCs/>
+        </w:rPr>
+        <w:t>la</w:t>
+      </w:r>
+      <w:proofErr w:type="gramEnd"/>
+      <w:r>
+        <w:rPr>
+          <w:i/>
+          <w:iCs/>
+        </w:rPr>
+        <w:t xml:space="preserve"> liste de tous les fichiers et une rapide description de leur contenu (des noms qui parlent !)</w:t>
       </w:r>
     </w:p>
     <w:p>
@@ -15877,12 +16336,21 @@
           <w:iCs/>
         </w:rPr>
       </w:pPr>
-      <w:r>
-        <w:rPr>
-          <w:i/>
-          <w:iCs/>
-        </w:rPr>
-        <w:t>les versions des systèmes d'exploitation et des outils logiciels</w:t>
+      <w:proofErr w:type="gramStart"/>
+      <w:r>
+        <w:rPr>
+          <w:i/>
+          <w:iCs/>
+        </w:rPr>
+        <w:t>les</w:t>
+      </w:r>
+      <w:proofErr w:type="gramEnd"/>
+      <w:r>
+        <w:rPr>
+          <w:i/>
+          <w:iCs/>
+        </w:rPr>
+        <w:t xml:space="preserve"> versions des systèmes d'exploitation et des outils logiciels</w:t>
       </w:r>
     </w:p>
     <w:p>
@@ -15901,12 +16369,21 @@
           <w:iCs/>
         </w:rPr>
       </w:pPr>
-      <w:r>
-        <w:rPr>
-          <w:i/>
-          <w:iCs/>
-        </w:rPr>
-        <w:t>la description exacte du matériel</w:t>
+      <w:proofErr w:type="gramStart"/>
+      <w:r>
+        <w:rPr>
+          <w:i/>
+          <w:iCs/>
+        </w:rPr>
+        <w:t>la</w:t>
+      </w:r>
+      <w:proofErr w:type="gramEnd"/>
+      <w:r>
+        <w:rPr>
+          <w:i/>
+          <w:iCs/>
+        </w:rPr>
+        <w:t xml:space="preserve"> description exacte du matériel</w:t>
       </w:r>
     </w:p>
     <w:p/>
@@ -15968,12 +16445,21 @@
           <w:iCs/>
         </w:rPr>
       </w:pPr>
-      <w:r>
-        <w:rPr>
-          <w:i/>
-          <w:iCs/>
-        </w:rPr>
-        <w:t>la liste de tous les fichiers et une rapide description de leur contenu (des noms qui parlent !)</w:t>
+      <w:proofErr w:type="gramStart"/>
+      <w:r>
+        <w:rPr>
+          <w:i/>
+          <w:iCs/>
+        </w:rPr>
+        <w:t>la</w:t>
+      </w:r>
+      <w:proofErr w:type="gramEnd"/>
+      <w:r>
+        <w:rPr>
+          <w:i/>
+          <w:iCs/>
+        </w:rPr>
+        <w:t xml:space="preserve"> liste de tous les fichiers et une rapide description de leur contenu (des noms qui parlent !)</w:t>
       </w:r>
     </w:p>
     <w:p>
@@ -15992,12 +16478,21 @@
           <w:iCs/>
         </w:rPr>
       </w:pPr>
-      <w:r>
-        <w:rPr>
-          <w:i/>
-          <w:iCs/>
-        </w:rPr>
-        <w:t>les versions des systèmes d'exploitation et des outils logiciels</w:t>
+      <w:proofErr w:type="gramStart"/>
+      <w:r>
+        <w:rPr>
+          <w:i/>
+          <w:iCs/>
+        </w:rPr>
+        <w:t>les</w:t>
+      </w:r>
+      <w:proofErr w:type="gramEnd"/>
+      <w:r>
+        <w:rPr>
+          <w:i/>
+          <w:iCs/>
+        </w:rPr>
+        <w:t xml:space="preserve"> versions des systèmes d'exploitation et des outils logiciels</w:t>
       </w:r>
     </w:p>
     <w:p>
@@ -16016,12 +16511,21 @@
           <w:iCs/>
         </w:rPr>
       </w:pPr>
-      <w:r>
-        <w:rPr>
-          <w:i/>
-          <w:iCs/>
-        </w:rPr>
-        <w:t>la description exacte du matériel</w:t>
+      <w:proofErr w:type="gramStart"/>
+      <w:r>
+        <w:rPr>
+          <w:i/>
+          <w:iCs/>
+        </w:rPr>
+        <w:t>la</w:t>
+      </w:r>
+      <w:proofErr w:type="gramEnd"/>
+      <w:r>
+        <w:rPr>
+          <w:i/>
+          <w:iCs/>
+        </w:rPr>
+        <w:t xml:space="preserve"> description exacte du matériel</w:t>
       </w:r>
     </w:p>
     <w:p>
@@ -16153,12 +16657,21 @@
           <w:iCs/>
         </w:rPr>
       </w:pPr>
-      <w:r>
-        <w:rPr>
-          <w:i/>
-          <w:iCs/>
-        </w:rPr>
-        <w:t>la liste de tous les fichiers et une rapide description de leur contenu (des noms qui parlent !)</w:t>
+      <w:proofErr w:type="gramStart"/>
+      <w:r>
+        <w:rPr>
+          <w:i/>
+          <w:iCs/>
+        </w:rPr>
+        <w:t>la</w:t>
+      </w:r>
+      <w:proofErr w:type="gramEnd"/>
+      <w:r>
+        <w:rPr>
+          <w:i/>
+          <w:iCs/>
+        </w:rPr>
+        <w:t xml:space="preserve"> liste de tous les fichiers et une rapide description de leur contenu (des noms qui parlent !)</w:t>
       </w:r>
     </w:p>
     <w:p>
@@ -16177,12 +16690,21 @@
           <w:iCs/>
         </w:rPr>
       </w:pPr>
-      <w:r>
-        <w:rPr>
-          <w:i/>
-          <w:iCs/>
-        </w:rPr>
-        <w:t>les versions des systèmes d'exploitation et des outils logiciels</w:t>
+      <w:proofErr w:type="gramStart"/>
+      <w:r>
+        <w:rPr>
+          <w:i/>
+          <w:iCs/>
+        </w:rPr>
+        <w:t>les</w:t>
+      </w:r>
+      <w:proofErr w:type="gramEnd"/>
+      <w:r>
+        <w:rPr>
+          <w:i/>
+          <w:iCs/>
+        </w:rPr>
+        <w:t xml:space="preserve"> versions des systèmes d'exploitation et des outils logiciels</w:t>
       </w:r>
     </w:p>
     <w:p>
@@ -16201,13 +16723,22 @@
           <w:iCs/>
         </w:rPr>
       </w:pPr>
+      <w:proofErr w:type="gramStart"/>
       <w:r>
         <w:rPr>
           <w:i/>
           <w:iCs/>
         </w:rPr>
         <w:lastRenderedPageBreak/>
-        <w:t>la description exacte du matériel</w:t>
+        <w:t>la</w:t>
+      </w:r>
+      <w:proofErr w:type="gramEnd"/>
+      <w:r>
+        <w:rPr>
+          <w:i/>
+          <w:iCs/>
+        </w:rPr>
+        <w:t xml:space="preserve"> description exacte du matériel</w:t>
       </w:r>
     </w:p>
     <w:p>
@@ -16366,8 +16897,17 @@
           <w:i/>
           <w:strike/>
         </w:rPr>
-        <w:t>Pour chaque partie testée de votre projet, il faut décrire:</w:t>
-      </w:r>
+        <w:t xml:space="preserve">Pour chaque partie testée de votre projet, il faut </w:t>
+      </w:r>
+      <w:proofErr w:type="gramStart"/>
+      <w:r>
+        <w:rPr>
+          <w:i/>
+          <w:strike/>
+        </w:rPr>
+        <w:t>décrire:</w:t>
+      </w:r>
+      <w:proofErr w:type="gramEnd"/>
     </w:p>
     <w:p>
       <w:pPr>
@@ -16391,12 +16931,21 @@
           <w:strike/>
         </w:rPr>
       </w:pPr>
+      <w:proofErr w:type="gramStart"/>
       <w:r>
         <w:rPr>
           <w:i/>
           <w:strike/>
         </w:rPr>
-        <w:t>les conditions exactes de chaque test</w:t>
+        <w:t>les</w:t>
+      </w:r>
+      <w:proofErr w:type="gramEnd"/>
+      <w:r>
+        <w:rPr>
+          <w:i/>
+          <w:strike/>
+        </w:rPr>
+        <w:t xml:space="preserve"> conditions exactes de chaque test</w:t>
       </w:r>
     </w:p>
     <w:p>
@@ -16410,12 +16959,21 @@
           <w:strike/>
         </w:rPr>
       </w:pPr>
+      <w:proofErr w:type="gramStart"/>
       <w:r>
         <w:rPr>
           <w:i/>
           <w:strike/>
         </w:rPr>
-        <w:t>les preuves de test (papier ou fichier)</w:t>
+        <w:t>les</w:t>
+      </w:r>
+      <w:proofErr w:type="gramEnd"/>
+      <w:r>
+        <w:rPr>
+          <w:i/>
+          <w:strike/>
+        </w:rPr>
+        <w:t xml:space="preserve"> preuves de test (papier ou fichier)</w:t>
       </w:r>
     </w:p>
     <w:p>
@@ -16429,12 +16987,21 @@
           <w:strike/>
         </w:rPr>
       </w:pPr>
+      <w:proofErr w:type="gramStart"/>
       <w:r>
         <w:rPr>
           <w:i/>
           <w:strike/>
         </w:rPr>
-        <w:t xml:space="preserve">tests sans preuve: fournir au moins une description </w:t>
+        <w:t>tests</w:t>
+      </w:r>
+      <w:proofErr w:type="gramEnd"/>
+      <w:r>
+        <w:rPr>
+          <w:i/>
+          <w:strike/>
+        </w:rPr>
+        <w:t xml:space="preserve"> sans preuve: fournir au moins une description </w:t>
       </w:r>
     </w:p>
     <w:p>
@@ -16470,6 +17037,7 @@
         </w:rPr>
         <w:t>Reprendre les tests d’acceptance d’IceScrum au moyen de la feuille ad hoc d’</w:t>
       </w:r>
+      <w:proofErr w:type="spellStart"/>
       <w:r>
         <w:rPr>
           <w:b/>
@@ -16480,6 +17048,7 @@
         </w:rPr>
         <w:t>IceTools</w:t>
       </w:r>
+      <w:proofErr w:type="spellEnd"/>
     </w:p>
     <w:p>
       <w:pPr>
@@ -16904,12 +17473,21 @@
           <w:i/>
         </w:rPr>
       </w:pPr>
+      <w:proofErr w:type="gramStart"/>
       <w:r>
         <w:rPr>
           <w:rFonts w:cs="Arial"/>
           <w:i/>
         </w:rPr>
-        <w:t>le rapport de projet</w:t>
+        <w:t>le</w:t>
+      </w:r>
+      <w:proofErr w:type="gramEnd"/>
+      <w:r>
+        <w:rPr>
+          <w:rFonts w:cs="Arial"/>
+          <w:i/>
+        </w:rPr>
+        <w:t xml:space="preserve"> rapport de projet</w:t>
       </w:r>
     </w:p>
     <w:p>
@@ -16923,12 +17501,21 @@
           <w:i/>
         </w:rPr>
       </w:pPr>
+      <w:proofErr w:type="gramStart"/>
       <w:r>
         <w:rPr>
           <w:rFonts w:cs="Arial"/>
           <w:i/>
         </w:rPr>
-        <w:t>le manuel d'Installation (en annexe)</w:t>
+        <w:t>le</w:t>
+      </w:r>
+      <w:proofErr w:type="gramEnd"/>
+      <w:r>
+        <w:rPr>
+          <w:rFonts w:cs="Arial"/>
+          <w:i/>
+        </w:rPr>
+        <w:t xml:space="preserve"> manuel d'Installation (en annexe)</w:t>
       </w:r>
     </w:p>
     <w:p>
@@ -16942,12 +17529,21 @@
           <w:i/>
         </w:rPr>
       </w:pPr>
+      <w:proofErr w:type="gramStart"/>
       <w:r>
         <w:rPr>
           <w:rFonts w:cs="Arial"/>
           <w:i/>
         </w:rPr>
-        <w:t>le manuel d'Utilisation avec des exemples graphiques (en annexe)</w:t>
+        <w:t>le</w:t>
+      </w:r>
+      <w:proofErr w:type="gramEnd"/>
+      <w:r>
+        <w:rPr>
+          <w:rFonts w:cs="Arial"/>
+          <w:i/>
+        </w:rPr>
+        <w:t xml:space="preserve"> manuel d'Utilisation avec des exemples graphiques (en annexe)</w:t>
       </w:r>
     </w:p>
     <w:p>
@@ -16961,12 +17557,21 @@
           <w:i/>
         </w:rPr>
       </w:pPr>
+      <w:proofErr w:type="gramStart"/>
       <w:r>
         <w:rPr>
           <w:rFonts w:cs="Arial"/>
           <w:i/>
         </w:rPr>
-        <w:t>autres…</w:t>
+        <w:t>autres</w:t>
+      </w:r>
+      <w:proofErr w:type="gramEnd"/>
+      <w:r>
+        <w:rPr>
+          <w:rFonts w:cs="Arial"/>
+          <w:i/>
+        </w:rPr>
+        <w:t>…</w:t>
       </w:r>
     </w:p>
     <w:p>
@@ -17705,12 +18310,21 @@
         <w:szCs w:val="16"/>
       </w:rPr>
     </w:pPr>
+    <w:proofErr w:type="gramStart"/>
     <w:r>
       <w:rPr>
         <w:sz w:val="16"/>
         <w:szCs w:val="16"/>
       </w:rPr>
-      <w:t>i-CQ VD Octobre 2010</w:t>
+      <w:t>i</w:t>
+    </w:r>
+    <w:proofErr w:type="gramEnd"/>
+    <w:r>
+      <w:rPr>
+        <w:sz w:val="16"/>
+        <w:szCs w:val="16"/>
+      </w:rPr>
+      <w:t>-CQ VD Octobre 2010</w:t>
     </w:r>
     <w:r>
       <w:rPr>
@@ -17772,7 +18386,23 @@
         <w:sz w:val="16"/>
         <w:szCs w:val="16"/>
       </w:rPr>
-      <w:t>Dernière modif : 02.12.2010</w:t>
+      <w:t xml:space="preserve">Dernière </w:t>
+    </w:r>
+    <w:proofErr w:type="spellStart"/>
+    <w:r>
+      <w:rPr>
+        <w:sz w:val="16"/>
+        <w:szCs w:val="16"/>
+      </w:rPr>
+      <w:t>modif</w:t>
+    </w:r>
+    <w:proofErr w:type="spellEnd"/>
+    <w:r>
+      <w:rPr>
+        <w:sz w:val="16"/>
+        <w:szCs w:val="16"/>
+      </w:rPr>
+      <w:t> : 02.12.2010</w:t>
     </w:r>
     <w:r>
       <w:rPr>
@@ -21414,6 +22044,15 @@
 </file>
 
 <file path=customXml/item1.xml><?xml version="1.0" encoding="utf-8"?>
+<?mso-contentType ?>
+<FormTemplates xmlns="http://schemas.microsoft.com/sharepoint/v3/contenttype/forms">
+  <Display>DocumentLibraryForm</Display>
+  <Edit>DocumentLibraryForm</Edit>
+  <New>DocumentLibraryForm</New>
+</FormTemplates>
+</file>
+
+<file path=customXml/item2.xml><?xml version="1.0" encoding="utf-8"?>
 <ct:contentTypeSchema xmlns:ct="http://schemas.microsoft.com/office/2006/metadata/contentType" xmlns:ma="http://schemas.microsoft.com/office/2006/metadata/properties/metaAttributes" ct:_="" ma:_="" ma:contentTypeName="Document" ma:contentTypeID="0x010100E529CC47EA4E614CBF50FAFAB9B8F32B" ma:contentTypeVersion="13" ma:contentTypeDescription="Crée un document." ma:contentTypeScope="" ma:versionID="b0c7ed87d1a958e9d45e6a628dda67b2">
   <xsd:schema xmlns:xsd="http://www.w3.org/2001/XMLSchema" xmlns:xs="http://www.w3.org/2001/XMLSchema" xmlns:p="http://schemas.microsoft.com/office/2006/metadata/properties" xmlns:ns2="98d92101-24da-4498-9971-a24673344bd8" xmlns:ns3="dfa80de1-e9bb-4cf2-893d-d06220b3971a" targetNamespace="http://schemas.microsoft.com/office/2006/metadata/properties" ma:root="true" ma:fieldsID="444cf053ca299ab1a8609ad922f5c0d6" ns2:_="" ns3:_="">
     <xsd:import namespace="98d92101-24da-4498-9971-a24673344bd8"/>
@@ -21636,15 +22275,6 @@
 </ct:contentTypeSchema>
 </file>
 
-<file path=customXml/item2.xml><?xml version="1.0" encoding="utf-8"?>
-<?mso-contentType ?>
-<FormTemplates xmlns="http://schemas.microsoft.com/sharepoint/v3/contenttype/forms">
-  <Display>DocumentLibraryForm</Display>
-  <Edit>DocumentLibraryForm</Edit>
-  <New>DocumentLibraryForm</New>
-</FormTemplates>
-</file>
-
 <file path=customXml/item3.xml><?xml version="1.0" encoding="utf-8"?>
 <p:properties xmlns:p="http://schemas.microsoft.com/office/2006/metadata/properties" xmlns:xsi="http://www.w3.org/2001/XMLSchema-instance" xmlns:pc="http://schemas.microsoft.com/office/infopath/2007/PartnerControls">
   <documentManagement>
@@ -21657,6 +22287,14 @@
 </file>
 
 <file path=customXml/itemProps1.xml><?xml version="1.0" encoding="utf-8"?>
+<ds:datastoreItem xmlns:ds="http://schemas.openxmlformats.org/officeDocument/2006/customXml" ds:itemID="{1DADA05A-DA17-4CB0-90B5-C889667DD54A}">
+  <ds:schemaRefs>
+    <ds:schemaRef ds:uri="http://schemas.microsoft.com/sharepoint/v3/contenttype/forms"/>
+  </ds:schemaRefs>
+</ds:datastoreItem>
+</file>
+
+<file path=customXml/itemProps2.xml><?xml version="1.0" encoding="utf-8"?>
 <ds:datastoreItem xmlns:ds="http://schemas.openxmlformats.org/officeDocument/2006/customXml" ds:itemID="{700D8043-C34E-4EC6-98BE-7219263EC485}">
   <ds:schemaRefs>
     <ds:schemaRef ds:uri="http://schemas.microsoft.com/office/2006/metadata/contentType"/>
@@ -21675,14 +22313,6 @@
 </ds:datastoreItem>
 </file>
 
-<file path=customXml/itemProps2.xml><?xml version="1.0" encoding="utf-8"?>
-<ds:datastoreItem xmlns:ds="http://schemas.openxmlformats.org/officeDocument/2006/customXml" ds:itemID="{1DADA05A-DA17-4CB0-90B5-C889667DD54A}">
-  <ds:schemaRefs>
-    <ds:schemaRef ds:uri="http://schemas.microsoft.com/sharepoint/v3/contenttype/forms"/>
-  </ds:schemaRefs>
-</ds:datastoreItem>
-</file>
-
 <file path=customXml/itemProps3.xml><?xml version="1.0" encoding="utf-8"?>
 <ds:datastoreItem xmlns:ds="http://schemas.openxmlformats.org/officeDocument/2006/customXml" ds:itemID="{67CD1812-8B57-456C-9CBC-7D2297210787}">
   <ds:schemaRefs>

</xml_diff>

<commit_message>
update doc and add supress option to the main list of banned ressources
</commit_message>
<xml_diff>
--- a/documents/documentation/documentation.docx
+++ b/documents/documentation/documentation.docx
@@ -4783,7 +4783,6 @@
         <w:t xml:space="preserve">À chaque début de journée je </w:t>
       </w:r>
       <w:proofErr w:type="spellStart"/>
-      <w:proofErr w:type="gramStart"/>
       <w:r>
         <w:rPr>
           <w:bCs/>
@@ -4792,7 +4791,6 @@
         <w:t>fait</w:t>
       </w:r>
       <w:proofErr w:type="spellEnd"/>
-      <w:proofErr w:type="gramEnd"/>
       <w:r>
         <w:rPr>
           <w:bCs/>
@@ -5095,6 +5093,18 @@
               <w:t>27.01.2024 -&gt; 07.02.2024</w:t>
             </w:r>
           </w:p>
+          <w:p>
+            <w:pPr>
+              <w:jc w:val="center"/>
+              <w:rPr>
+                <w:rFonts w:ascii="Calibri" w:hAnsi="Calibri" w:cs="Calibri"/>
+                <w:color w:val="000000"/>
+                <w:sz w:val="22"/>
+                <w:szCs w:val="22"/>
+                <w:lang w:val="fr-CH" w:eastAsia="fr-CH"/>
+              </w:rPr>
+            </w:pPr>
+          </w:p>
         </w:tc>
         <w:tc>
           <w:tcPr>
@@ -5560,7 +5570,6 @@
               </w:rPr>
               <w:t xml:space="preserve">Etablir la connexion </w:t>
             </w:r>
-            <w:proofErr w:type="spellStart"/>
             <w:r>
               <w:rPr>
                 <w:rFonts w:ascii="Calibri" w:hAnsi="Calibri" w:cs="Calibri"/>
@@ -5571,7 +5580,6 @@
               </w:rPr>
               <w:t>gRPC</w:t>
             </w:r>
-            <w:proofErr w:type="spellEnd"/>
             <w:r>
               <w:rPr>
                 <w:rFonts w:ascii="Calibri" w:hAnsi="Calibri" w:cs="Calibri"/>
@@ -6209,7 +6217,6 @@
                 <w:lang w:val="fr-CH" w:eastAsia="fr-CH"/>
               </w:rPr>
             </w:pPr>
-            <w:proofErr w:type="gramStart"/>
             <w:r>
               <w:rPr>
                 <w:rFonts w:ascii="Calibri" w:hAnsi="Calibri" w:cs="Calibri"/>
@@ -6218,18 +6225,7 @@
                 <w:szCs w:val="22"/>
                 <w:lang w:val="fr-CH" w:eastAsia="fr-CH"/>
               </w:rPr>
-              <w:t>lire</w:t>
-            </w:r>
-            <w:proofErr w:type="gramEnd"/>
-            <w:r>
-              <w:rPr>
-                <w:rFonts w:ascii="Calibri" w:hAnsi="Calibri" w:cs="Calibri"/>
-                <w:color w:val="000000"/>
-                <w:sz w:val="22"/>
-                <w:szCs w:val="22"/>
-                <w:lang w:val="fr-CH" w:eastAsia="fr-CH"/>
-              </w:rPr>
-              <w:t xml:space="preserve"> / modifier / exporter / importer une bibliothèque sur le pc prof</w:t>
+              <w:t>lire / modifier / exporter / importer une bibliothèque sur le pc prof</w:t>
             </w:r>
           </w:p>
         </w:tc>
@@ -6860,7 +6856,6 @@
                 <w:lang w:val="fr-CH" w:eastAsia="fr-CH"/>
               </w:rPr>
             </w:pPr>
-            <w:proofErr w:type="gramStart"/>
             <w:r>
               <w:rPr>
                 <w:rFonts w:ascii="Calibri" w:hAnsi="Calibri" w:cs="Calibri"/>
@@ -6869,18 +6864,7 @@
                 <w:szCs w:val="22"/>
                 <w:lang w:val="fr-CH" w:eastAsia="fr-CH"/>
               </w:rPr>
-              <w:t>lire</w:t>
-            </w:r>
-            <w:proofErr w:type="gramEnd"/>
-            <w:r>
-              <w:rPr>
-                <w:rFonts w:ascii="Calibri" w:hAnsi="Calibri" w:cs="Calibri"/>
-                <w:color w:val="000000"/>
-                <w:sz w:val="22"/>
-                <w:szCs w:val="22"/>
-                <w:lang w:val="fr-CH" w:eastAsia="fr-CH"/>
-              </w:rPr>
-              <w:t xml:space="preserve"> / modifier / exporter / importer sous liste sur le pc prof</w:t>
+              <w:t>lire / modifier / exporter / importer sous liste sur le pc prof</w:t>
             </w:r>
           </w:p>
         </w:tc>
@@ -7942,6 +7926,18 @@
               <w:t xml:space="preserve"> 10.02.2024 -&gt; 21.02.2024</w:t>
             </w:r>
           </w:p>
+          <w:p>
+            <w:pPr>
+              <w:jc w:val="center"/>
+              <w:rPr>
+                <w:rFonts w:ascii="Calibri" w:hAnsi="Calibri" w:cs="Calibri"/>
+                <w:color w:val="000000"/>
+                <w:sz w:val="22"/>
+                <w:szCs w:val="22"/>
+                <w:lang w:val="fr-CH" w:eastAsia="fr-CH"/>
+              </w:rPr>
+            </w:pPr>
+          </w:p>
         </w:tc>
         <w:tc>
           <w:tcPr>
@@ -10229,6 +10225,18 @@
               </w:rPr>
               <w:t xml:space="preserve"> 24.02.2024 -&gt; 07.03.2024 </w:t>
             </w:r>
+          </w:p>
+          <w:p>
+            <w:pPr>
+              <w:jc w:val="center"/>
+              <w:rPr>
+                <w:rFonts w:ascii="Calibri" w:hAnsi="Calibri" w:cs="Calibri"/>
+                <w:color w:val="000000"/>
+                <w:sz w:val="22"/>
+                <w:szCs w:val="22"/>
+                <w:lang w:val="fr-CH" w:eastAsia="fr-CH"/>
+              </w:rPr>
+            </w:pPr>
           </w:p>
         </w:tc>
         <w:tc>
@@ -12656,7 +12664,7 @@
                     </pic:cNvPicPr>
                   </pic:nvPicPr>
                   <pic:blipFill>
-                    <a:blip r:embed="rId10">
+                    <a:blip r:embed="rId11">
                       <a:extLst>
                         <a:ext uri="{28A0092B-C50C-407E-A947-70E740481C1C}">
                           <a14:useLocalDpi xmlns:a14="http://schemas.microsoft.com/office/drawing/2010/main" val="0"/>
@@ -12818,11 +12826,23 @@
         <w:pStyle w:val="Titre3"/>
       </w:pPr>
       <w:bookmarkStart w:id="13" w:name="_Toc188610015"/>
+      <w:bookmarkStart w:id="14" w:name="_Ref191283977"/>
+      <w:bookmarkStart w:id="15" w:name="_Ref191283992"/>
+      <w:bookmarkStart w:id="16" w:name="_Ref191283998"/>
+      <w:bookmarkStart w:id="17" w:name="_Ref191284004"/>
+      <w:bookmarkStart w:id="18" w:name="_Ref191284012"/>
+      <w:bookmarkStart w:id="19" w:name="_Ref191284018"/>
       <w:r>
         <w:t>Validation</w:t>
       </w:r>
       <w:bookmarkEnd w:id="12"/>
       <w:bookmarkEnd w:id="13"/>
+      <w:bookmarkEnd w:id="14"/>
+      <w:bookmarkEnd w:id="15"/>
+      <w:bookmarkEnd w:id="16"/>
+      <w:bookmarkEnd w:id="17"/>
+      <w:bookmarkEnd w:id="18"/>
+      <w:bookmarkEnd w:id="19"/>
     </w:p>
     <w:p/>
     <w:p>
@@ -12879,10 +12899,68 @@
       <w:r>
         <w:t>. Ensuite, on lance la partie graphique sur le pc du prof.</w:t>
       </w:r>
-      <w:bookmarkStart w:id="14" w:name="_Toc188610016"/>
+      <w:bookmarkStart w:id="20" w:name="_Toc188610016"/>
     </w:p>
     <w:p/>
     <w:p>
+      <w:r>
+        <w:rPr>
+          <w:i/>
+          <w:iCs/>
+          <w:noProof/>
+        </w:rPr>
+        <w:drawing>
+          <wp:inline distT="0" distB="0" distL="0" distR="0" wp14:anchorId="335A3BEC" wp14:editId="27B9A6E0">
+            <wp:extent cx="4533900" cy="3714750"/>
+            <wp:effectExtent l="0" t="0" r="0" b="0"/>
+            <wp:docPr id="3" name="Image 3"/>
+            <wp:cNvGraphicFramePr>
+              <a:graphicFrameLocks xmlns:a="http://schemas.openxmlformats.org/drawingml/2006/main" noChangeAspect="1"/>
+            </wp:cNvGraphicFramePr>
+            <a:graphic xmlns:a="http://schemas.openxmlformats.org/drawingml/2006/main">
+              <a:graphicData uri="http://schemas.openxmlformats.org/drawingml/2006/picture">
+                <pic:pic xmlns:pic="http://schemas.openxmlformats.org/drawingml/2006/picture">
+                  <pic:nvPicPr>
+                    <pic:cNvPr id="0" name="Picture 1"/>
+                    <pic:cNvPicPr>
+                      <a:picLocks noChangeAspect="1" noChangeArrowheads="1"/>
+                    </pic:cNvPicPr>
+                  </pic:nvPicPr>
+                  <pic:blipFill>
+                    <a:blip r:embed="rId12">
+                      <a:extLst>
+                        <a:ext uri="{28A0092B-C50C-407E-A947-70E740481C1C}">
+                          <a14:useLocalDpi xmlns:a14="http://schemas.microsoft.com/office/drawing/2010/main" val="0"/>
+                        </a:ext>
+                      </a:extLst>
+                    </a:blip>
+                    <a:srcRect/>
+                    <a:stretch>
+                      <a:fillRect/>
+                    </a:stretch>
+                  </pic:blipFill>
+                  <pic:spPr bwMode="auto">
+                    <a:xfrm>
+                      <a:off x="0" y="0"/>
+                      <a:ext cx="4533900" cy="3714750"/>
+                    </a:xfrm>
+                    <a:prstGeom prst="rect">
+                      <a:avLst/>
+                    </a:prstGeom>
+                    <a:noFill/>
+                    <a:ln>
+                      <a:noFill/>
+                    </a:ln>
+                  </pic:spPr>
+                </pic:pic>
+              </a:graphicData>
+            </a:graphic>
+          </wp:inline>
+        </w:drawing>
+      </w:r>
+    </w:p>
+    <w:p/>
+    <w:p>
       <w:pPr>
         <w:pStyle w:val="Titre3"/>
       </w:pPr>
@@ -12890,7 +12968,7 @@
         <w:t>Développement</w:t>
       </w:r>
       <w:bookmarkEnd w:id="11"/>
-      <w:bookmarkEnd w:id="14"/>
+      <w:bookmarkEnd w:id="20"/>
     </w:p>
     <w:p>
       <w:r>
@@ -12925,11 +13003,11 @@
       <w:pPr>
         <w:pStyle w:val="Titre3"/>
       </w:pPr>
-      <w:bookmarkStart w:id="15" w:name="_Toc188610017"/>
+      <w:bookmarkStart w:id="21" w:name="_Toc188610017"/>
       <w:r>
         <w:t>Justification des choix</w:t>
       </w:r>
-      <w:bookmarkEnd w:id="15"/>
+      <w:bookmarkEnd w:id="21"/>
     </w:p>
     <w:p>
       <w:r>
@@ -12963,7 +13041,7 @@
           <w:iCs/>
         </w:rPr>
       </w:pPr>
-      <w:bookmarkStart w:id="16" w:name="_Toc188610018"/>
+      <w:bookmarkStart w:id="22" w:name="_Toc188610018"/>
       <w:r>
         <w:rPr>
           <w:i w:val="0"/>
@@ -12972,7 +13050,7 @@
         <w:lastRenderedPageBreak/>
         <w:t>Concept</w:t>
       </w:r>
-      <w:bookmarkEnd w:id="16"/>
+      <w:bookmarkEnd w:id="22"/>
     </w:p>
     <w:p>
       <w:pPr>
@@ -13027,7 +13105,7 @@
                     </pic:cNvPicPr>
                   </pic:nvPicPr>
                   <pic:blipFill>
-                    <a:blip r:embed="rId10">
+                    <a:blip r:embed="rId11">
                       <a:extLst>
                         <a:ext uri="{28A0092B-C50C-407E-A947-70E740481C1C}">
                           <a14:useLocalDpi xmlns:a14="http://schemas.microsoft.com/office/drawing/2010/main" val="0"/>
@@ -13347,8 +13425,8 @@
           <w:iCs/>
         </w:rPr>
       </w:pPr>
-      <w:bookmarkStart w:id="17" w:name="_Toc188610019"/>
-      <w:bookmarkStart w:id="18" w:name="_Toc71691012"/>
+      <w:bookmarkStart w:id="23" w:name="_Toc188610019"/>
+      <w:bookmarkStart w:id="24" w:name="_Toc71691012"/>
       <w:r>
         <w:rPr>
           <w:i w:val="0"/>
@@ -13357,29 +13435,21 @@
         <w:lastRenderedPageBreak/>
         <w:t>Analyse fonctionnelle</w:t>
       </w:r>
-      <w:bookmarkEnd w:id="17"/>
+      <w:bookmarkEnd w:id="23"/>
     </w:p>
     <w:p/>
     <w:p>
       <w:pPr>
         <w:pStyle w:val="Titre3"/>
       </w:pPr>
-      <w:bookmarkStart w:id="19" w:name="_Toc188610020"/>
+      <w:bookmarkStart w:id="25" w:name="_Toc188610020"/>
       <w:r>
         <w:t>Détecter les postes d'une salle</w:t>
       </w:r>
     </w:p>
     <w:p>
       <w:r>
-        <w:t>(</w:t>
-      </w:r>
-      <w:proofErr w:type="gramStart"/>
-      <w:r>
-        <w:t>Auteur:</w:t>
-      </w:r>
-      <w:proofErr w:type="gramEnd"/>
-      <w:r>
-        <w:t xml:space="preserve"> Morgan Dussault)</w:t>
+        <w:t>(Auteur: Morgan Dussault)</w:t>
       </w:r>
     </w:p>
     <w:tbl>
@@ -13454,13 +13524,8 @@
                   <w:tcW w:w="0" w:type="auto"/>
                 </w:tcPr>
                 <w:p>
-                  <w:proofErr w:type="gramStart"/>
                   <w:r>
-                    <w:t>détection</w:t>
-                  </w:r>
-                  <w:proofErr w:type="gramEnd"/>
-                  <w:r>
-                    <w:t xml:space="preserve"> des postes</w:t>
+                    <w:t>détection des postes</w:t>
                   </w:r>
                 </w:p>
               </w:tc>
@@ -13470,15 +13535,7 @@
                 </w:tcPr>
                 <w:p>
                   <w:r>
-                    <w:t xml:space="preserve"> </w:t>
-                  </w:r>
-                  <w:proofErr w:type="gramStart"/>
-                  <w:r>
-                    <w:t>on</w:t>
-                  </w:r>
-                  <w:proofErr w:type="gramEnd"/>
-                  <w:r>
-                    <w:t xml:space="preserve"> lance juste la console, 0 machine détecté </w:t>
+                    <w:t xml:space="preserve"> on lance juste la console, 0 machine détecté </w:t>
                   </w:r>
                   <w:r>
                     <w:br/>
@@ -13507,15 +13564,7 @@
     </w:p>
     <w:p>
       <w:r>
-        <w:t>(</w:t>
-      </w:r>
-      <w:proofErr w:type="gramStart"/>
-      <w:r>
-        <w:t>Auteur:</w:t>
-      </w:r>
-      <w:proofErr w:type="gramEnd"/>
-      <w:r>
-        <w:t xml:space="preserve"> Morgan Dussault)</w:t>
+        <w:t>(Auteur: Morgan Dussault)</w:t>
       </w:r>
     </w:p>
     <w:tbl>
@@ -13560,15 +13609,7 @@
               <w:jc w:val="center"/>
             </w:pPr>
             <w:r>
-              <w:t xml:space="preserve">Tests </w:t>
-            </w:r>
-            <w:proofErr w:type="gramStart"/>
-            <w:r>
-              <w:t>d'acceptance:</w:t>
-            </w:r>
-            <w:proofErr w:type="gramEnd"/>
-            <w:r>
-              <w:t xml:space="preserve"> </w:t>
+              <w:t xml:space="preserve">Tests d'acceptance: </w:t>
             </w:r>
           </w:p>
           <w:tbl>
@@ -13591,15 +13632,7 @@
                 </w:tcPr>
                 <w:p>
                   <w:r>
-                    <w:t xml:space="preserve">Sélection </w:t>
-                  </w:r>
-                  <w:proofErr w:type="gramStart"/>
-                  <w:r>
-                    <w:t>des pc</w:t>
-                  </w:r>
-                  <w:proofErr w:type="gramEnd"/>
-                  <w:r>
-                    <w:t xml:space="preserve"> à monitorer</w:t>
+                    <w:t>Sélection des pc à monitorer</w:t>
                   </w:r>
                 </w:p>
               </w:tc>
@@ -13609,15 +13642,7 @@
                 </w:tcPr>
                 <w:p>
                   <w:r>
-                    <w:t xml:space="preserve"> On a détecté </w:t>
-                  </w:r>
-                  <w:proofErr w:type="gramStart"/>
-                  <w:r>
-                    <w:t>nos machine</w:t>
-                  </w:r>
-                  <w:proofErr w:type="gramEnd"/>
-                  <w:r>
-                    <w:t xml:space="preserve"> via le nom de la salle </w:t>
+                    <w:t xml:space="preserve"> On a détecté nos machine via le nom de la salle </w:t>
                   </w:r>
                   <w:r>
                     <w:br/>
@@ -13675,15 +13700,7 @@
     </w:p>
     <w:p>
       <w:r>
-        <w:t>(</w:t>
-      </w:r>
-      <w:proofErr w:type="gramStart"/>
-      <w:r>
-        <w:t>Auteur:</w:t>
-      </w:r>
-      <w:proofErr w:type="gramEnd"/>
-      <w:r>
-        <w:t xml:space="preserve"> Morgan Dussault)</w:t>
+        <w:t>(Auteur: Morgan Dussault)</w:t>
       </w:r>
     </w:p>
     <w:tbl>
@@ -13728,15 +13745,7 @@
               <w:jc w:val="center"/>
             </w:pPr>
             <w:r>
-              <w:t xml:space="preserve">Tests </w:t>
-            </w:r>
-            <w:proofErr w:type="gramStart"/>
-            <w:r>
-              <w:t>d'acceptance:</w:t>
-            </w:r>
-            <w:proofErr w:type="gramEnd"/>
-            <w:r>
-              <w:t xml:space="preserve"> </w:t>
+              <w:t xml:space="preserve">Tests d'acceptance: </w:t>
             </w:r>
           </w:p>
           <w:tbl>
@@ -13971,15 +13980,7 @@
     </w:p>
     <w:p>
       <w:r>
-        <w:t>(</w:t>
-      </w:r>
-      <w:proofErr w:type="gramStart"/>
-      <w:r>
-        <w:t>Auteur:</w:t>
-      </w:r>
-      <w:proofErr w:type="gramEnd"/>
-      <w:r>
-        <w:t xml:space="preserve"> Morgan Dussault)</w:t>
+        <w:t>(Auteur: Morgan Dussault)</w:t>
       </w:r>
     </w:p>
     <w:tbl>
@@ -14116,15 +14117,7 @@
     </w:p>
     <w:p>
       <w:r>
-        <w:t>(</w:t>
-      </w:r>
-      <w:proofErr w:type="gramStart"/>
-      <w:r>
-        <w:t>Auteur:</w:t>
-      </w:r>
-      <w:proofErr w:type="gramEnd"/>
-      <w:r>
-        <w:t xml:space="preserve"> Morgan Dussault)</w:t>
+        <w:t>(Auteur: Morgan Dussault)</w:t>
       </w:r>
     </w:p>
     <w:tbl>
@@ -14202,15 +14195,7 @@
                 </w:tcPr>
                 <w:p>
                   <w:r>
-                    <w:t xml:space="preserve"> </w:t>
-                  </w:r>
-                  <w:proofErr w:type="gramStart"/>
-                  <w:r>
-                    <w:t>on</w:t>
-                  </w:r>
-                  <w:proofErr w:type="gramEnd"/>
-                  <w:r>
-                    <w:t xml:space="preserve"> est sur le poste en train de travailler, les notification de l'app sont actives </w:t>
+                    <w:t xml:space="preserve"> on est sur le poste en train de travailler, les notification de l'app sont actives </w:t>
                   </w:r>
                   <w:r>
                     <w:br/>
@@ -14253,15 +14238,7 @@
     </w:p>
     <w:p>
       <w:r>
-        <w:t>(</w:t>
-      </w:r>
-      <w:proofErr w:type="gramStart"/>
-      <w:r>
-        <w:t>Auteur:</w:t>
-      </w:r>
-      <w:proofErr w:type="gramEnd"/>
-      <w:r>
-        <w:t xml:space="preserve"> Morgan Dussault)</w:t>
+        <w:t>(Auteur: Morgan Dussault)</w:t>
       </w:r>
     </w:p>
     <w:tbl>
@@ -14343,15 +14320,7 @@
                   </w:r>
                   <w:r>
                     <w:br/>
-                    <w:t xml:space="preserve">  un dépassement arrive sur un poste (</w:t>
-                  </w:r>
-                  <w:proofErr w:type="gramStart"/>
-                  <w:r>
-                    <w:t>ex site</w:t>
-                  </w:r>
-                  <w:proofErr w:type="gramEnd"/>
-                  <w:r>
-                    <w:t xml:space="preserve"> web banni) </w:t>
+                    <w:t xml:space="preserve">  un dépassement arrive sur un poste (ex site web banni) </w:t>
                   </w:r>
                   <w:r>
                     <w:br/>
@@ -14376,15 +14345,7 @@
     </w:p>
     <w:p>
       <w:r>
-        <w:t>(</w:t>
-      </w:r>
-      <w:proofErr w:type="gramStart"/>
-      <w:r>
-        <w:t>Auteur:</w:t>
-      </w:r>
-      <w:proofErr w:type="gramEnd"/>
-      <w:r>
-        <w:t xml:space="preserve"> Morgan Dussault)</w:t>
+        <w:t>(Auteur: Morgan Dussault)</w:t>
       </w:r>
     </w:p>
     <w:tbl>
@@ -14466,15 +14427,7 @@
                   </w:r>
                   <w:r>
                     <w:br/>
-                    <w:t xml:space="preserve">  on se rend sur un site interdit (</w:t>
-                  </w:r>
-                  <w:proofErr w:type="gramStart"/>
-                  <w:r>
-                    <w:t>ex:</w:t>
-                  </w:r>
-                  <w:proofErr w:type="gramEnd"/>
-                  <w:r>
-                    <w:t xml:space="preserve"> </w:t>
+                    <w:t xml:space="preserve">  on se rend sur un site interdit (ex: </w:t>
                   </w:r>
                   <w:proofErr w:type="spellStart"/>
                   <w:r>
@@ -14512,8 +14465,8 @@
         </w:rPr>
         <w:t>Stratégie de test</w:t>
       </w:r>
-      <w:bookmarkEnd w:id="18"/>
-      <w:bookmarkEnd w:id="19"/>
+      <w:bookmarkEnd w:id="24"/>
+      <w:bookmarkEnd w:id="25"/>
     </w:p>
     <w:p/>
     <w:p/>
@@ -14597,59 +14550,94 @@
       </w:pPr>
       <w:r>
         <w:rPr>
-          <w:i/>
-          <w:iCs/>
-          <w:noProof/>
-        </w:rPr>
-        <w:lastRenderedPageBreak/>
-        <w:drawing>
-          <wp:inline distT="0" distB="0" distL="0" distR="0" wp14:anchorId="77FD57E5" wp14:editId="4D21F370">
-            <wp:extent cx="4533900" cy="3714750"/>
-            <wp:effectExtent l="0" t="0" r="0" b="0"/>
-            <wp:docPr id="3" name="Image 3"/>
-            <wp:cNvGraphicFramePr>
-              <a:graphicFrameLocks xmlns:a="http://schemas.openxmlformats.org/drawingml/2006/main" noChangeAspect="1"/>
-            </wp:cNvGraphicFramePr>
-            <a:graphic xmlns:a="http://schemas.openxmlformats.org/drawingml/2006/main">
-              <a:graphicData uri="http://schemas.openxmlformats.org/drawingml/2006/picture">
-                <pic:pic xmlns:pic="http://schemas.openxmlformats.org/drawingml/2006/picture">
-                  <pic:nvPicPr>
-                    <pic:cNvPr id="0" name="Picture 1"/>
-                    <pic:cNvPicPr>
-                      <a:picLocks noChangeAspect="1" noChangeArrowheads="1"/>
-                    </pic:cNvPicPr>
-                  </pic:nvPicPr>
-                  <pic:blipFill>
-                    <a:blip r:embed="rId11">
-                      <a:extLst>
-                        <a:ext uri="{28A0092B-C50C-407E-A947-70E740481C1C}">
-                          <a14:useLocalDpi xmlns:a14="http://schemas.microsoft.com/office/drawing/2010/main" val="0"/>
-                        </a:ext>
-                      </a:extLst>
-                    </a:blip>
-                    <a:srcRect/>
-                    <a:stretch>
-                      <a:fillRect/>
-                    </a:stretch>
-                  </pic:blipFill>
-                  <pic:spPr bwMode="auto">
-                    <a:xfrm>
-                      <a:off x="0" y="0"/>
-                      <a:ext cx="4533900" cy="3714750"/>
-                    </a:xfrm>
-                    <a:prstGeom prst="rect">
-                      <a:avLst/>
-                    </a:prstGeom>
-                    <a:noFill/>
-                    <a:ln>
-                      <a:noFill/>
-                    </a:ln>
-                  </pic:spPr>
-                </pic:pic>
-              </a:graphicData>
-            </a:graphic>
-          </wp:inline>
-        </w:drawing>
+          <w:szCs w:val="14"/>
+        </w:rPr>
+        <w:t>Voir Section</w:t>
+      </w:r>
+      <w:r>
+        <w:rPr>
+          <w:szCs w:val="14"/>
+        </w:rPr>
+        <w:t xml:space="preserve"> </w:t>
+      </w:r>
+      <w:r>
+        <w:rPr>
+          <w:szCs w:val="14"/>
+        </w:rPr>
+        <w:fldChar w:fldCharType="begin"/>
+      </w:r>
+      <w:r>
+        <w:rPr>
+          <w:szCs w:val="14"/>
+        </w:rPr>
+        <w:instrText xml:space="preserve"> REF _Ref191284012 \n \h </w:instrText>
+      </w:r>
+      <w:r>
+        <w:rPr>
+          <w:szCs w:val="14"/>
+        </w:rPr>
+      </w:r>
+      <w:r>
+        <w:rPr>
+          <w:szCs w:val="14"/>
+        </w:rPr>
+        <w:fldChar w:fldCharType="separate"/>
+      </w:r>
+      <w:r>
+        <w:rPr>
+          <w:szCs w:val="14"/>
+        </w:rPr>
+        <w:t>2.2.2</w:t>
+      </w:r>
+      <w:r>
+        <w:rPr>
+          <w:szCs w:val="14"/>
+        </w:rPr>
+        <w:fldChar w:fldCharType="end"/>
+      </w:r>
+      <w:r>
+        <w:rPr>
+          <w:szCs w:val="14"/>
+        </w:rPr>
+        <w:t xml:space="preserve"> </w:t>
+      </w:r>
+      <w:r>
+        <w:rPr>
+          <w:szCs w:val="14"/>
+        </w:rPr>
+        <w:fldChar w:fldCharType="begin"/>
+      </w:r>
+      <w:r>
+        <w:rPr>
+          <w:szCs w:val="14"/>
+        </w:rPr>
+        <w:instrText xml:space="preserve"> REF _Ref191284018 \h </w:instrText>
+      </w:r>
+      <w:r>
+        <w:rPr>
+          <w:szCs w:val="14"/>
+        </w:rPr>
+      </w:r>
+      <w:r>
+        <w:rPr>
+          <w:szCs w:val="14"/>
+        </w:rPr>
+        <w:fldChar w:fldCharType="separate"/>
+      </w:r>
+      <w:r>
+        <w:t>Validation</w:t>
+      </w:r>
+      <w:r>
+        <w:rPr>
+          <w:szCs w:val="14"/>
+        </w:rPr>
+        <w:fldChar w:fldCharType="end"/>
+      </w:r>
+      <w:r>
+        <w:rPr>
+          <w:szCs w:val="14"/>
+        </w:rPr>
+        <w:t xml:space="preserve"> pour plus de détails</w:t>
       </w:r>
     </w:p>
     <w:p>
@@ -14675,9 +14663,9 @@
           <w:rFonts w:cs="Arial"/>
         </w:rPr>
       </w:pPr>
-      <w:bookmarkStart w:id="20" w:name="_Toc25553310"/>
-      <w:bookmarkStart w:id="21" w:name="_Toc71691015"/>
-      <w:bookmarkStart w:id="22" w:name="_Toc188610021"/>
+      <w:bookmarkStart w:id="26" w:name="_Toc25553310"/>
+      <w:bookmarkStart w:id="27" w:name="_Toc71691015"/>
+      <w:bookmarkStart w:id="28" w:name="_Toc188610021"/>
       <w:r>
         <w:rPr>
           <w:rFonts w:cs="Arial"/>
@@ -14690,9 +14678,9 @@
         </w:rPr>
         <w:t>isques techniques</w:t>
       </w:r>
-      <w:bookmarkEnd w:id="20"/>
-      <w:bookmarkEnd w:id="21"/>
-      <w:bookmarkEnd w:id="22"/>
+      <w:bookmarkEnd w:id="26"/>
+      <w:bookmarkEnd w:id="27"/>
+      <w:bookmarkEnd w:id="28"/>
     </w:p>
     <w:p/>
     <w:p>
@@ -14704,6 +14692,7 @@
         </w:rPr>
       </w:pPr>
       <w:r>
+        <w:lastRenderedPageBreak/>
         <w:t xml:space="preserve">Avoir </w:t>
       </w:r>
       <w:r>
@@ -14715,11 +14704,9 @@
       <w:r>
         <w:t xml:space="preserve">sur le développement du côté élève. Si on ouvre un port ou on ajoute un compte dans les admins locaux, ça ne reste pas par ce </w:t>
       </w:r>
-      <w:proofErr w:type="gramStart"/>
-      <w:r>
-        <w:t>que une</w:t>
-      </w:r>
-      <w:proofErr w:type="gramEnd"/>
+      <w:r>
+        <w:t>qu’une</w:t>
+      </w:r>
       <w:r>
         <w:t xml:space="preserve"> GPO le reset.</w:t>
       </w:r>
@@ -14741,324 +14728,21 @@
     </w:p>
     <w:p>
       <w:pPr>
-        <w:pStyle w:val="Titre2"/>
-        <w:rPr>
-          <w:i w:val="0"/>
-          <w:iCs/>
-        </w:rPr>
-      </w:pPr>
-      <w:bookmarkStart w:id="23" w:name="_Toc188610022"/>
-      <w:r>
-        <w:rPr>
-          <w:i w:val="0"/>
-          <w:iCs/>
-        </w:rPr>
-        <w:t>Planification</w:t>
-      </w:r>
-      <w:bookmarkEnd w:id="23"/>
-    </w:p>
-    <w:p>
-      <w:pPr>
-        <w:rPr>
-          <w:strike/>
-        </w:rPr>
-      </w:pPr>
-    </w:p>
-    <w:p>
-      <w:pPr>
-        <w:pStyle w:val="Retraitnormal1"/>
-        <w:numPr>
-          <w:ilvl w:val="0"/>
-          <w:numId w:val="0"/>
-        </w:numPr>
-        <w:ind w:left="349"/>
-        <w:rPr>
-          <w:rFonts w:ascii="Arial" w:hAnsi="Arial"/>
-          <w:i/>
-          <w:iCs/>
-          <w:sz w:val="24"/>
-          <w:szCs w:val="14"/>
-          <w:lang w:eastAsia="fr-FR"/>
-        </w:rPr>
-      </w:pPr>
-      <w:r>
-        <w:rPr>
-          <w:rFonts w:ascii="Arial" w:hAnsi="Arial"/>
-          <w:i/>
-          <w:iCs/>
-          <w:sz w:val="24"/>
-          <w:szCs w:val="14"/>
-          <w:lang w:eastAsia="fr-FR"/>
-        </w:rPr>
-        <w:t>Révision de la planification initiale du projet :</w:t>
-      </w:r>
-    </w:p>
-    <w:p>
-      <w:pPr>
-        <w:pStyle w:val="Retraitnormal1"/>
-        <w:numPr>
-          <w:ilvl w:val="0"/>
-          <w:numId w:val="0"/>
-        </w:numPr>
-        <w:ind w:left="349"/>
-        <w:rPr>
-          <w:rFonts w:ascii="Arial" w:hAnsi="Arial"/>
-          <w:i/>
-          <w:iCs/>
-          <w:strike/>
-          <w:sz w:val="24"/>
-          <w:szCs w:val="14"/>
-          <w:lang w:eastAsia="fr-FR"/>
-        </w:rPr>
-      </w:pPr>
-    </w:p>
-    <w:p>
-      <w:pPr>
-        <w:pStyle w:val="Retraitnormal1"/>
-        <w:numPr>
-          <w:ilvl w:val="0"/>
-          <w:numId w:val="7"/>
-        </w:numPr>
-        <w:rPr>
-          <w:rFonts w:ascii="Arial" w:hAnsi="Arial"/>
-          <w:i/>
-          <w:iCs/>
-          <w:strike/>
-          <w:sz w:val="24"/>
-          <w:szCs w:val="14"/>
-          <w:lang w:eastAsia="fr-FR"/>
-        </w:rPr>
-      </w:pPr>
-      <w:proofErr w:type="gramStart"/>
-      <w:r>
-        <w:rPr>
-          <w:rFonts w:ascii="Arial" w:hAnsi="Arial"/>
-          <w:i/>
-          <w:iCs/>
-          <w:strike/>
-          <w:sz w:val="24"/>
-          <w:szCs w:val="14"/>
-          <w:lang w:eastAsia="fr-FR"/>
-        </w:rPr>
-        <w:t>planning</w:t>
-      </w:r>
-      <w:proofErr w:type="gramEnd"/>
-      <w:r>
-        <w:rPr>
-          <w:rFonts w:ascii="Arial" w:hAnsi="Arial"/>
-          <w:i/>
-          <w:iCs/>
-          <w:strike/>
-          <w:sz w:val="24"/>
-          <w:szCs w:val="14"/>
-          <w:lang w:eastAsia="fr-FR"/>
-        </w:rPr>
-        <w:t xml:space="preserve"> indiquant les dates de début et de fin du projet ainsi que le découpage connu des diverses phases. </w:t>
-      </w:r>
-    </w:p>
-    <w:p>
-      <w:pPr>
-        <w:pStyle w:val="Retraitnormal1"/>
-        <w:numPr>
-          <w:ilvl w:val="0"/>
-          <w:numId w:val="7"/>
-        </w:numPr>
-        <w:rPr>
-          <w:rFonts w:ascii="Arial" w:hAnsi="Arial"/>
-          <w:i/>
-          <w:iCs/>
-          <w:strike/>
-          <w:sz w:val="24"/>
-          <w:szCs w:val="14"/>
-          <w:lang w:eastAsia="fr-FR"/>
-        </w:rPr>
-      </w:pPr>
-      <w:proofErr w:type="gramStart"/>
-      <w:r>
-        <w:rPr>
-          <w:rFonts w:ascii="Arial" w:hAnsi="Arial"/>
-          <w:i/>
-          <w:iCs/>
-          <w:strike/>
-          <w:sz w:val="24"/>
-          <w:szCs w:val="14"/>
-          <w:lang w:eastAsia="fr-FR"/>
-        </w:rPr>
-        <w:t>partage</w:t>
-      </w:r>
-      <w:proofErr w:type="gramEnd"/>
-      <w:r>
-        <w:rPr>
-          <w:rFonts w:ascii="Arial" w:hAnsi="Arial"/>
-          <w:i/>
-          <w:iCs/>
-          <w:strike/>
-          <w:sz w:val="24"/>
-          <w:szCs w:val="14"/>
-          <w:lang w:eastAsia="fr-FR"/>
-        </w:rPr>
-        <w:t xml:space="preserve"> des tâches en cas de travail à plusieurs.</w:t>
-      </w:r>
-    </w:p>
-    <w:p>
-      <w:pPr>
-        <w:pStyle w:val="Retraitnormal1"/>
-        <w:numPr>
-          <w:ilvl w:val="0"/>
-          <w:numId w:val="0"/>
-        </w:numPr>
-        <w:ind w:left="720"/>
-        <w:rPr>
-          <w:rFonts w:ascii="Arial" w:hAnsi="Arial"/>
-          <w:i/>
-          <w:iCs/>
-          <w:strike/>
-          <w:sz w:val="24"/>
-          <w:szCs w:val="14"/>
-          <w:lang w:eastAsia="fr-FR"/>
-        </w:rPr>
-      </w:pPr>
-    </w:p>
-    <w:p>
-      <w:pPr>
-        <w:pStyle w:val="Retraitnormal1"/>
-        <w:numPr>
-          <w:ilvl w:val="0"/>
-          <w:numId w:val="0"/>
-        </w:numPr>
-        <w:ind w:left="360"/>
-        <w:rPr>
-          <w:rFonts w:ascii="Arial" w:hAnsi="Arial"/>
-          <w:i/>
-          <w:iCs/>
-          <w:strike/>
-          <w:sz w:val="24"/>
-          <w:szCs w:val="14"/>
-          <w:lang w:eastAsia="fr-FR"/>
-        </w:rPr>
-      </w:pPr>
-      <w:r>
-        <w:rPr>
-          <w:rFonts w:ascii="Arial" w:hAnsi="Arial"/>
-          <w:i/>
-          <w:iCs/>
-          <w:strike/>
-          <w:sz w:val="24"/>
-          <w:szCs w:val="14"/>
-          <w:lang w:eastAsia="fr-FR"/>
-        </w:rPr>
-        <w:t xml:space="preserve">Il s’agit en principe de la planification </w:t>
-      </w:r>
-      <w:r>
-        <w:rPr>
-          <w:rFonts w:ascii="Arial" w:hAnsi="Arial"/>
-          <w:b/>
-          <w:bCs/>
-          <w:i/>
-          <w:iCs/>
-          <w:strike/>
-          <w:sz w:val="24"/>
-          <w:szCs w:val="14"/>
-          <w:lang w:eastAsia="fr-FR"/>
-        </w:rPr>
-        <w:t>définitive du projet</w:t>
-      </w:r>
-      <w:r>
-        <w:rPr>
-          <w:rFonts w:ascii="Arial" w:hAnsi="Arial"/>
-          <w:i/>
-          <w:iCs/>
-          <w:strike/>
-          <w:sz w:val="24"/>
-          <w:szCs w:val="14"/>
-          <w:lang w:eastAsia="fr-FR"/>
-        </w:rPr>
-        <w:t>. Elle peut être ensuite affinée (découpage des tâches). Si les délais doivent être ensuite modifiés, le responsable de projet doit être avisé, et les raisons doivent être expliquées dans l’historique.</w:t>
-      </w:r>
-    </w:p>
-    <w:p>
-      <w:pPr>
-        <w:pStyle w:val="Retraitnormal1"/>
-        <w:numPr>
-          <w:ilvl w:val="0"/>
-          <w:numId w:val="0"/>
-        </w:numPr>
-        <w:ind w:left="360"/>
-        <w:rPr>
-          <w:rFonts w:ascii="Arial" w:hAnsi="Arial"/>
-          <w:b/>
-          <w:bCs/>
-          <w:i/>
-          <w:iCs/>
-          <w:color w:val="FF0000"/>
-          <w:sz w:val="24"/>
-          <w:szCs w:val="14"/>
-          <w:lang w:eastAsia="fr-FR"/>
-        </w:rPr>
-      </w:pPr>
-      <w:r>
-        <w:rPr>
-          <w:rFonts w:ascii="Arial" w:hAnsi="Arial"/>
-          <w:b/>
-          <w:bCs/>
-          <w:i/>
-          <w:iCs/>
-          <w:color w:val="FF0000"/>
-          <w:sz w:val="24"/>
-          <w:szCs w:val="14"/>
-          <w:lang w:eastAsia="fr-FR"/>
-        </w:rPr>
-        <w:t xml:space="preserve">Cette section n’est présente que si la planification initiale a dû être revue </w:t>
-      </w:r>
-      <w:proofErr w:type="gramStart"/>
-      <w:r>
-        <w:rPr>
-          <w:rFonts w:ascii="Arial" w:hAnsi="Arial"/>
-          <w:b/>
-          <w:bCs/>
-          <w:i/>
-          <w:iCs/>
-          <w:color w:val="FF0000"/>
-          <w:sz w:val="24"/>
-          <w:szCs w:val="14"/>
-          <w:lang w:eastAsia="fr-FR"/>
-        </w:rPr>
-        <w:t>suite à</w:t>
-      </w:r>
-      <w:proofErr w:type="gramEnd"/>
-      <w:r>
-        <w:rPr>
-          <w:rFonts w:ascii="Arial" w:hAnsi="Arial"/>
-          <w:b/>
-          <w:bCs/>
-          <w:i/>
-          <w:iCs/>
-          <w:color w:val="FF0000"/>
-          <w:sz w:val="24"/>
-          <w:szCs w:val="14"/>
-          <w:lang w:eastAsia="fr-FR"/>
-        </w:rPr>
-        <w:t xml:space="preserve"> l’analyse</w:t>
-      </w:r>
-    </w:p>
-    <w:p>
-      <w:pPr>
         <w:pStyle w:val="Titre1"/>
         <w:tabs>
           <w:tab w:val="num" w:pos="360"/>
         </w:tabs>
       </w:pPr>
-      <w:bookmarkStart w:id="24" w:name="_Toc71703259"/>
-      <w:bookmarkStart w:id="25" w:name="_Toc188610023"/>
-      <w:r>
-        <w:lastRenderedPageBreak/>
+      <w:bookmarkStart w:id="29" w:name="_Toc71703259"/>
+      <w:bookmarkStart w:id="30" w:name="_Toc188610023"/>
+      <w:r>
         <w:t>R</w:t>
       </w:r>
-      <w:bookmarkEnd w:id="24"/>
+      <w:bookmarkEnd w:id="29"/>
       <w:r>
         <w:t>éalisation</w:t>
       </w:r>
-      <w:bookmarkEnd w:id="25"/>
+      <w:bookmarkEnd w:id="30"/>
     </w:p>
     <w:p>
       <w:pPr>
@@ -15067,9 +14751,9 @@
           <w:color w:val="FF0000"/>
         </w:rPr>
       </w:pPr>
-      <w:bookmarkStart w:id="26" w:name="_Toc188610024"/>
-      <w:bookmarkStart w:id="27" w:name="_Toc25553317"/>
-      <w:bookmarkStart w:id="28" w:name="_Toc71691022"/>
+      <w:bookmarkStart w:id="31" w:name="_Toc188610024"/>
+      <w:bookmarkStart w:id="32" w:name="_Toc25553317"/>
+      <w:bookmarkStart w:id="33" w:name="_Toc71691022"/>
       <w:r>
         <w:rPr>
           <w:color w:val="FF0000"/>
@@ -15082,7 +14766,7 @@
         </w:rPr>
         <w:t>s</w:t>
       </w:r>
-      <w:bookmarkEnd w:id="26"/>
+      <w:bookmarkEnd w:id="31"/>
     </w:p>
     <w:p/>
     <w:p>
@@ -15601,7 +15285,7 @@
           <w:color w:val="FF0000"/>
         </w:rPr>
       </w:pPr>
-      <w:bookmarkStart w:id="29" w:name="_Toc188610025"/>
+      <w:bookmarkStart w:id="34" w:name="_Toc188610025"/>
       <w:r>
         <w:rPr>
           <w:i/>
@@ -15610,7 +15294,7 @@
         </w:rPr>
         <w:t>…</w:t>
       </w:r>
-      <w:bookmarkEnd w:id="29"/>
+      <w:bookmarkEnd w:id="34"/>
     </w:p>
     <w:p/>
     <w:p>
@@ -15622,7 +15306,7 @@
           <w:color w:val="FF0000"/>
         </w:rPr>
       </w:pPr>
-      <w:bookmarkStart w:id="30" w:name="_Toc188610026"/>
+      <w:bookmarkStart w:id="35" w:name="_Toc188610026"/>
       <w:r>
         <w:rPr>
           <w:i/>
@@ -15631,7 +15315,7 @@
         </w:rPr>
         <w:t>…</w:t>
       </w:r>
-      <w:bookmarkEnd w:id="30"/>
+      <w:bookmarkEnd w:id="35"/>
     </w:p>
     <w:p/>
     <w:p>
@@ -15643,7 +15327,7 @@
           <w:color w:val="FF0000"/>
         </w:rPr>
       </w:pPr>
-      <w:bookmarkStart w:id="31" w:name="_Toc188610027"/>
+      <w:bookmarkStart w:id="36" w:name="_Toc188610027"/>
       <w:r>
         <w:rPr>
           <w:i/>
@@ -15652,7 +15336,7 @@
         </w:rPr>
         <w:t>…</w:t>
       </w:r>
-      <w:bookmarkEnd w:id="31"/>
+      <w:bookmarkEnd w:id="36"/>
     </w:p>
     <w:p>
       <w:pPr>
@@ -15662,7 +15346,7 @@
           <w:iCs/>
         </w:rPr>
       </w:pPr>
-      <w:bookmarkStart w:id="32" w:name="_Toc188610028"/>
+      <w:bookmarkStart w:id="37" w:name="_Toc188610028"/>
       <w:r>
         <w:rPr>
           <w:i w:val="0"/>
@@ -15670,17 +15354,394 @@
         </w:rPr>
         <w:t>Déroulement</w:t>
       </w:r>
-      <w:bookmarkEnd w:id="32"/>
+      <w:bookmarkEnd w:id="37"/>
     </w:p>
     <w:p>
       <w:pPr>
         <w:pStyle w:val="Titre3"/>
       </w:pPr>
-      <w:bookmarkStart w:id="33" w:name="_Toc188610029"/>
+      <w:bookmarkStart w:id="38" w:name="_Toc188610029"/>
       <w:r>
         <w:t>Sprints</w:t>
       </w:r>
-      <w:bookmarkEnd w:id="33"/>
+      <w:bookmarkEnd w:id="38"/>
+    </w:p>
+    <w:p/>
+    <w:p>
+      <w:pPr>
+        <w:ind w:left="360"/>
+        <w:rPr>
+          <w:u w:val="single"/>
+        </w:rPr>
+      </w:pPr>
+      <w:r>
+        <w:rPr>
+          <w:u w:val="single"/>
+        </w:rPr>
+        <w:t>Sprint 1</w:t>
+      </w:r>
+      <w:r>
+        <w:rPr>
+          <w:u w:val="single"/>
+        </w:rPr>
+        <w:t> :</w:t>
+      </w:r>
+    </w:p>
+    <w:p>
+      <w:pPr>
+        <w:ind w:left="360"/>
+        <w:rPr>
+          <w:u w:val="single"/>
+        </w:rPr>
+      </w:pPr>
+    </w:p>
+    <w:p>
+      <w:pPr>
+        <w:ind w:left="360"/>
+      </w:pPr>
+      <w:r>
+        <w:tab/>
+        <w:t xml:space="preserve">Pas de user stories complétées, </w:t>
+      </w:r>
+    </w:p>
+    <w:p>
+      <w:pPr>
+        <w:ind w:left="708"/>
+      </w:pPr>
+      <w:r>
+        <w:lastRenderedPageBreak/>
+        <w:t xml:space="preserve">La </w:t>
+      </w:r>
+      <w:proofErr w:type="spellStart"/>
+      <w:r>
+        <w:t>storie</w:t>
+      </w:r>
+      <w:proofErr w:type="spellEnd"/>
+      <w:r>
+        <w:t xml:space="preserve"> « </w:t>
+      </w:r>
+      <w:r>
+        <w:t>Manager une sous liste de ressource bannies</w:t>
+      </w:r>
+      <w:r>
+        <w:t> » et « </w:t>
+      </w:r>
+      <w:r>
+        <w:t>Manager des éléments à la liste de toutes les ressources</w:t>
+      </w:r>
+      <w:r>
+        <w:t> »</w:t>
+      </w:r>
+    </w:p>
+    <w:p>
+      <w:pPr>
+        <w:ind w:left="708"/>
+      </w:pPr>
+    </w:p>
+    <w:p>
+      <w:pPr>
+        <w:ind w:left="708"/>
+      </w:pPr>
+      <w:r>
+        <w:t xml:space="preserve">J’ai </w:t>
+      </w:r>
+      <w:r>
+        <w:t>effectué</w:t>
+      </w:r>
+      <w:r>
+        <w:t xml:space="preserve"> des recherches sur gRPC.</w:t>
+      </w:r>
+    </w:p>
+    <w:p>
+      <w:pPr>
+        <w:ind w:left="708"/>
+      </w:pPr>
+    </w:p>
+    <w:p>
+      <w:pPr>
+        <w:ind w:left="708"/>
+      </w:pPr>
+      <w:r>
+        <w:t>J’ai eu pas mal de problèmes avec les droits admin</w:t>
+      </w:r>
+      <w:r>
+        <w:t>s</w:t>
+      </w:r>
+      <w:r>
+        <w:t xml:space="preserve"> sur les </w:t>
+      </w:r>
+      <w:proofErr w:type="spellStart"/>
+      <w:r>
+        <w:t>posts</w:t>
+      </w:r>
+      <w:proofErr w:type="spellEnd"/>
+      <w:r>
+        <w:t xml:space="preserve"> (ouvrir les ports pour gRPC, installer les mise</w:t>
+      </w:r>
+      <w:r>
+        <w:t>s</w:t>
+      </w:r>
+      <w:r>
+        <w:t xml:space="preserve"> à jour </w:t>
+      </w:r>
+      <w:proofErr w:type="spellStart"/>
+      <w:r>
+        <w:t>vscode</w:t>
+      </w:r>
+      <w:proofErr w:type="spellEnd"/>
+      <w:r>
+        <w:t>, installer des version</w:t>
+      </w:r>
+      <w:r>
+        <w:t>s</w:t>
+      </w:r>
+      <w:r>
+        <w:t xml:space="preserve"> de .NET)</w:t>
+      </w:r>
+    </w:p>
+    <w:p>
+      <w:pPr>
+        <w:ind w:left="708"/>
+      </w:pPr>
+    </w:p>
+    <w:p>
+      <w:pPr>
+        <w:ind w:left="708"/>
+      </w:pPr>
+      <w:r>
+        <w:t>1 jour d’absence</w:t>
+      </w:r>
+    </w:p>
+    <w:p>
+      <w:pPr>
+        <w:ind w:left="708"/>
+      </w:pPr>
+    </w:p>
+    <w:p>
+      <w:pPr>
+        <w:ind w:left="708"/>
+      </w:pPr>
+      <w:r>
+        <w:t xml:space="preserve">Besoins </w:t>
+      </w:r>
+      <w:r>
+        <w:t>des droits admins</w:t>
+      </w:r>
+      <w:r>
+        <w:t xml:space="preserve"> sur </w:t>
+      </w:r>
+      <w:r>
+        <w:t>les machines</w:t>
+      </w:r>
+      <w:r>
+        <w:t xml:space="preserve"> ou </w:t>
+      </w:r>
+      <w:r>
+        <w:t xml:space="preserve">l’app </w:t>
+      </w:r>
+      <w:r>
+        <w:t xml:space="preserve">est </w:t>
+      </w:r>
+      <w:r>
+        <w:t>développée</w:t>
+      </w:r>
+    </w:p>
+    <w:p/>
+    <w:p/>
+    <w:p>
+      <w:pPr>
+        <w:ind w:left="360"/>
+        <w:rPr>
+          <w:u w:val="single"/>
+        </w:rPr>
+      </w:pPr>
+      <w:r>
+        <w:rPr>
+          <w:u w:val="single"/>
+        </w:rPr>
+        <w:t xml:space="preserve">Sprint </w:t>
+      </w:r>
+      <w:r>
+        <w:rPr>
+          <w:u w:val="single"/>
+        </w:rPr>
+        <w:t>2</w:t>
+      </w:r>
+      <w:r>
+        <w:rPr>
+          <w:u w:val="single"/>
+        </w:rPr>
+        <w:t> :</w:t>
+      </w:r>
+    </w:p>
+    <w:p>
+      <w:pPr>
+        <w:ind w:left="360"/>
+      </w:pPr>
+      <w:r>
+        <w:tab/>
+      </w:r>
+    </w:p>
+    <w:p>
+      <w:pPr>
+        <w:ind w:left="708"/>
+      </w:pPr>
+      <w:r>
+        <w:t>Deux stories réalisées : « </w:t>
+      </w:r>
+      <w:r>
+        <w:t>Manager une sous liste de ressource bannies</w:t>
+      </w:r>
+      <w:r>
+        <w:t> » et « </w:t>
+      </w:r>
+      <w:r>
+        <w:t>Sélectionner les Pcs à monitorer</w:t>
+      </w:r>
+      <w:r>
+        <w:t> »</w:t>
+      </w:r>
+      <w:r>
+        <w:t>.</w:t>
+      </w:r>
+    </w:p>
+    <w:p>
+      <w:pPr>
+        <w:ind w:left="708"/>
+      </w:pPr>
+    </w:p>
+    <w:p>
+      <w:pPr>
+        <w:ind w:left="708"/>
+      </w:pPr>
+      <w:r>
+        <w:t xml:space="preserve">La </w:t>
+      </w:r>
+      <w:proofErr w:type="spellStart"/>
+      <w:r>
+        <w:t>storie</w:t>
+      </w:r>
+      <w:proofErr w:type="spellEnd"/>
+      <w:r>
+        <w:t xml:space="preserve"> « </w:t>
+      </w:r>
+      <w:r>
+        <w:t>Manager des éléments à la liste de toutes les ressources</w:t>
+      </w:r>
+      <w:r>
+        <w:t> » n’a pas été finie car j’ai fait le choix, sans consulter le Product owner, de ne pas ajouter l’option de suppression des ressources</w:t>
+      </w:r>
+    </w:p>
+    <w:p>
+      <w:pPr>
+        <w:ind w:left="708"/>
+      </w:pPr>
+    </w:p>
+    <w:p>
+      <w:pPr>
+        <w:ind w:left="708"/>
+      </w:pPr>
+      <w:r>
+        <w:t xml:space="preserve">La </w:t>
+      </w:r>
+      <w:proofErr w:type="spellStart"/>
+      <w:r>
+        <w:t>storie</w:t>
+      </w:r>
+      <w:proofErr w:type="spellEnd"/>
+      <w:r>
+        <w:t xml:space="preserve"> « </w:t>
+      </w:r>
+      <w:r>
+        <w:t xml:space="preserve">Détecter les </w:t>
+      </w:r>
+      <w:r>
+        <w:t>postes</w:t>
+      </w:r>
+      <w:r>
+        <w:t xml:space="preserve"> d'une salle</w:t>
+      </w:r>
+      <w:r>
+        <w:t> » est faite en partie, ping les post (ping réseau) et récupère le statu mais ne ping pas gRPC</w:t>
+      </w:r>
+    </w:p>
+    <w:p>
+      <w:pPr>
+        <w:ind w:left="708"/>
+      </w:pPr>
+    </w:p>
+    <w:p>
+      <w:pPr>
+        <w:ind w:left="708"/>
+      </w:pPr>
+      <w:r>
+        <w:t>Manque de communication :</w:t>
+      </w:r>
+    </w:p>
+    <w:p>
+      <w:pPr>
+        <w:ind w:left="708"/>
+      </w:pPr>
+      <w:r>
+        <w:tab/>
+        <w:t>J’ai fait plusieurs choix sans consulter le Product Owner</w:t>
+      </w:r>
+    </w:p>
+    <w:p>
+      <w:pPr>
+        <w:ind w:left="708"/>
+      </w:pPr>
+    </w:p>
+    <w:p>
+      <w:pPr>
+        <w:ind w:left="708"/>
+      </w:pPr>
+      <w:r>
+        <w:t>Le réseau bleu (réseau de dev) est arrivé tardivement ce qui m’a limité dans mes possibilités</w:t>
+      </w:r>
+    </w:p>
+    <w:p/>
+    <w:p>
+      <w:pPr>
+        <w:ind w:left="360"/>
+        <w:rPr>
+          <w:u w:val="single"/>
+        </w:rPr>
+      </w:pPr>
+      <w:r>
+        <w:rPr>
+          <w:u w:val="single"/>
+        </w:rPr>
+        <w:t xml:space="preserve">Sprint </w:t>
+      </w:r>
+      <w:r>
+        <w:rPr>
+          <w:u w:val="single"/>
+        </w:rPr>
+        <w:t>3</w:t>
+      </w:r>
+      <w:r>
+        <w:rPr>
+          <w:u w:val="single"/>
+        </w:rPr>
+        <w:t> :</w:t>
+      </w:r>
+    </w:p>
+    <w:p>
+      <w:pPr>
+        <w:ind w:left="360"/>
+        <w:rPr>
+          <w:u w:val="single"/>
+        </w:rPr>
+      </w:pPr>
+    </w:p>
+    <w:p>
+      <w:pPr>
+        <w:ind w:left="360"/>
+        <w:rPr>
+          <w:u w:val="single"/>
+        </w:rPr>
+      </w:pPr>
     </w:p>
     <w:p/>
     <w:p>
@@ -15763,11 +15824,116 @@
       <w:pPr>
         <w:pStyle w:val="Titre3"/>
       </w:pPr>
-      <w:bookmarkStart w:id="34" w:name="_Toc188610030"/>
+      <w:bookmarkStart w:id="39" w:name="_Toc188610030"/>
       <w:r>
         <w:t>Stories</w:t>
       </w:r>
-      <w:bookmarkEnd w:id="34"/>
+      <w:bookmarkEnd w:id="39"/>
+    </w:p>
+    <w:p/>
+    <w:p>
+      <w:pPr>
+        <w:ind w:left="284"/>
+        <w:rPr>
+          <w:u w:val="single"/>
+        </w:rPr>
+      </w:pPr>
+      <w:r>
+        <w:rPr>
+          <w:u w:val="single"/>
+        </w:rPr>
+        <w:t>Manager une sous liste de ressource bannies</w:t>
+      </w:r>
+      <w:r>
+        <w:rPr>
+          <w:u w:val="single"/>
+        </w:rPr>
+        <w:t> :</w:t>
+      </w:r>
+    </w:p>
+    <w:p>
+      <w:pPr>
+        <w:ind w:left="284"/>
+        <w:rPr>
+          <w:u w:val="single"/>
+        </w:rPr>
+      </w:pPr>
+    </w:p>
+    <w:p>
+      <w:pPr>
+        <w:ind w:left="705"/>
+      </w:pPr>
+      <w:r>
+        <w:t xml:space="preserve">Tout s’est passé plutôt bien passé, j’ai eu un peut de peine avec l’import du fichier </w:t>
+      </w:r>
+      <w:proofErr w:type="spellStart"/>
+      <w:r>
+        <w:t>json</w:t>
+      </w:r>
+      <w:proofErr w:type="spellEnd"/>
+      <w:r>
+        <w:t xml:space="preserve"> dans un objet et recréer tableau correspondant pour la modification du fichier (écrase le contenu du fichier quand on fait des modifications)</w:t>
+      </w:r>
+    </w:p>
+    <w:p>
+      <w:pPr>
+        <w:ind w:left="705"/>
+      </w:pPr>
+    </w:p>
+    <w:p>
+      <w:pPr>
+        <w:ind w:left="705"/>
+      </w:pPr>
+    </w:p>
+    <w:p>
+      <w:pPr>
+        <w:ind w:left="284"/>
+        <w:rPr>
+          <w:u w:val="single"/>
+        </w:rPr>
+      </w:pPr>
+    </w:p>
+    <w:p>
+      <w:pPr>
+        <w:ind w:left="284"/>
+        <w:rPr>
+          <w:u w:val="single"/>
+        </w:rPr>
+      </w:pPr>
+      <w:r>
+        <w:rPr>
+          <w:u w:val="single"/>
+        </w:rPr>
+        <w:lastRenderedPageBreak/>
+        <w:t>Sélectionner les Pcs à monitorer</w:t>
+      </w:r>
+      <w:r>
+        <w:rPr>
+          <w:u w:val="single"/>
+        </w:rPr>
+        <w:t> :</w:t>
+      </w:r>
+    </w:p>
+    <w:p>
+      <w:pPr>
+        <w:ind w:left="284"/>
+      </w:pPr>
+    </w:p>
+    <w:p>
+      <w:pPr>
+        <w:ind w:left="704"/>
+      </w:pPr>
+      <w:r>
+        <w:t>Tout c’est bien passé, j’ai ajouté l’option pour générer des nom de pc alternatifs et ce sans en parler au Product Owner</w:t>
+      </w:r>
+    </w:p>
+    <w:p>
+      <w:pPr>
+        <w:ind w:left="284"/>
+        <w:rPr>
+          <w:u w:val="single"/>
+        </w:rPr>
+      </w:pPr>
     </w:p>
     <w:p/>
     <w:p>
@@ -15821,20 +15987,19 @@
           <w:strike/>
         </w:rPr>
       </w:pPr>
-      <w:bookmarkStart w:id="35" w:name="_Toc188610031"/>
+      <w:bookmarkStart w:id="40" w:name="_Toc188610031"/>
       <w:r>
         <w:rPr>
           <w:i w:val="0"/>
           <w:iCs/>
           <w:strike/>
         </w:rPr>
-        <w:lastRenderedPageBreak/>
         <w:t>Dossier de réalisation</w:t>
       </w:r>
-      <w:bookmarkStart w:id="36" w:name="_Toc25553318"/>
-      <w:bookmarkEnd w:id="27"/>
-      <w:bookmarkEnd w:id="28"/>
-      <w:bookmarkEnd w:id="35"/>
+      <w:bookmarkStart w:id="41" w:name="_Toc25553318"/>
+      <w:bookmarkEnd w:id="32"/>
+      <w:bookmarkEnd w:id="33"/>
+      <w:bookmarkEnd w:id="40"/>
       <w:r>
         <w:rPr>
           <w:i w:val="0"/>
@@ -15844,7 +16009,7 @@
         <w:t xml:space="preserve"> </w:t>
       </w:r>
     </w:p>
-    <w:bookmarkEnd w:id="36"/>
+    <w:bookmarkEnd w:id="41"/>
     <w:p>
       <w:pPr>
         <w:ind w:firstLine="360"/>
@@ -15900,23 +16065,13 @@
           <w:strike/>
         </w:rPr>
       </w:pPr>
-      <w:proofErr w:type="gramStart"/>
       <w:r>
         <w:rPr>
           <w:i/>
           <w:iCs/>
           <w:strike/>
         </w:rPr>
-        <w:t>les</w:t>
-      </w:r>
-      <w:proofErr w:type="gramEnd"/>
-      <w:r>
-        <w:rPr>
-          <w:i/>
-          <w:iCs/>
-          <w:strike/>
-        </w:rPr>
-        <w:t xml:space="preserve"> répertoires où le logiciel est installé</w:t>
+        <w:t>les répertoires où le logiciel est installé</w:t>
       </w:r>
     </w:p>
     <w:p>
@@ -15936,23 +16091,13 @@
           <w:strike/>
         </w:rPr>
       </w:pPr>
-      <w:proofErr w:type="gramStart"/>
       <w:r>
         <w:rPr>
           <w:i/>
           <w:iCs/>
           <w:strike/>
         </w:rPr>
-        <w:t>la</w:t>
-      </w:r>
-      <w:proofErr w:type="gramEnd"/>
-      <w:r>
-        <w:rPr>
-          <w:i/>
-          <w:iCs/>
-          <w:strike/>
-        </w:rPr>
-        <w:t xml:space="preserve"> liste de tous les fichiers et une rapide description de leur contenu (des noms qui parlent !)</w:t>
+        <w:t>la liste de tous les fichiers et une rapide description de leur contenu (des noms qui parlent !)</w:t>
       </w:r>
     </w:p>
     <w:p>
@@ -15972,23 +16117,13 @@
           <w:strike/>
         </w:rPr>
       </w:pPr>
-      <w:proofErr w:type="gramStart"/>
       <w:r>
         <w:rPr>
           <w:i/>
           <w:iCs/>
           <w:strike/>
         </w:rPr>
-        <w:t>les</w:t>
-      </w:r>
-      <w:proofErr w:type="gramEnd"/>
-      <w:r>
-        <w:rPr>
-          <w:i/>
-          <w:iCs/>
-          <w:strike/>
-        </w:rPr>
-        <w:t xml:space="preserve"> versions des systèmes d'exploitation et des outils logiciels</w:t>
+        <w:t>les versions des systèmes d'exploitation et des outils logiciels</w:t>
       </w:r>
     </w:p>
     <w:p>
@@ -16008,23 +16143,13 @@
           <w:strike/>
         </w:rPr>
       </w:pPr>
-      <w:proofErr w:type="gramStart"/>
       <w:r>
         <w:rPr>
           <w:i/>
           <w:iCs/>
           <w:strike/>
         </w:rPr>
-        <w:t>la</w:t>
-      </w:r>
-      <w:proofErr w:type="gramEnd"/>
-      <w:r>
-        <w:rPr>
-          <w:i/>
-          <w:iCs/>
-          <w:strike/>
-        </w:rPr>
-        <w:t xml:space="preserve"> description exacte du matériel</w:t>
+        <w:t>la description exacte du matériel</w:t>
       </w:r>
     </w:p>
     <w:p>
@@ -16044,23 +16169,13 @@
           <w:strike/>
         </w:rPr>
       </w:pPr>
-      <w:proofErr w:type="gramStart"/>
       <w:r>
         <w:rPr>
           <w:i/>
           <w:iCs/>
           <w:strike/>
         </w:rPr>
-        <w:t>le</w:t>
-      </w:r>
-      <w:proofErr w:type="gramEnd"/>
-      <w:r>
-        <w:rPr>
-          <w:i/>
-          <w:iCs/>
-          <w:strike/>
-        </w:rPr>
-        <w:t xml:space="preserve"> numé</w:t>
+        <w:t>le numé</w:t>
       </w:r>
       <w:r>
         <w:rPr>
@@ -16097,23 +16212,13 @@
           <w:u w:val="single"/>
         </w:rPr>
       </w:pPr>
-      <w:proofErr w:type="gramStart"/>
       <w:r>
         <w:rPr>
           <w:i/>
           <w:iCs/>
           <w:strike/>
         </w:rPr>
-        <w:t>programmation</w:t>
-      </w:r>
-      <w:proofErr w:type="gramEnd"/>
-      <w:r>
-        <w:rPr>
-          <w:i/>
-          <w:iCs/>
-          <w:strike/>
-        </w:rPr>
-        <w:t xml:space="preserve"> et scripts: librairies externes, dictionnaire des données, reconstruction du logiciel</w:t>
+        <w:t>programmation et scripts: librairies externes, dictionnaire des données, reconstruction du logiciel</w:t>
       </w:r>
       <w:r>
         <w:rPr>
@@ -16183,27 +16288,7 @@
           <w:strike/>
           <w:u w:val="single"/>
         </w:rPr>
-        <w:t xml:space="preserve">Evitez d’inclure les </w:t>
-      </w:r>
-      <w:proofErr w:type="gramStart"/>
-      <w:r>
-        <w:rPr>
-          <w:i/>
-          <w:iCs/>
-          <w:strike/>
-          <w:u w:val="single"/>
-        </w:rPr>
-        <w:t>listings</w:t>
-      </w:r>
-      <w:proofErr w:type="gramEnd"/>
-      <w:r>
-        <w:rPr>
-          <w:i/>
-          <w:iCs/>
-          <w:strike/>
-          <w:u w:val="single"/>
-        </w:rPr>
-        <w:t xml:space="preserve"> des sources</w:t>
+        <w:t>Evitez d’inclure les listings des sources</w:t>
       </w:r>
       <w:r>
         <w:rPr>
@@ -16244,9 +16329,9 @@
           <w:iCs/>
         </w:rPr>
       </w:pPr>
-      <w:bookmarkStart w:id="37" w:name="_Toc188610032"/>
-      <w:bookmarkStart w:id="38" w:name="_Toc25553321"/>
-      <w:bookmarkStart w:id="39" w:name="_Toc71691025"/>
+      <w:bookmarkStart w:id="42" w:name="_Toc188610032"/>
+      <w:bookmarkStart w:id="43" w:name="_Toc25553321"/>
+      <w:bookmarkStart w:id="44" w:name="_Toc71691025"/>
       <w:r>
         <w:rPr>
           <w:i w:val="0"/>
@@ -16254,7 +16339,7 @@
         </w:rPr>
         <w:t>Mise en place de l’environnement de travail</w:t>
       </w:r>
-      <w:bookmarkEnd w:id="37"/>
+      <w:bookmarkEnd w:id="42"/>
     </w:p>
     <w:p/>
     <w:p>
@@ -16303,21 +16388,12 @@
           <w:iCs/>
         </w:rPr>
       </w:pPr>
-      <w:proofErr w:type="gramStart"/>
-      <w:r>
-        <w:rPr>
-          <w:i/>
-          <w:iCs/>
-        </w:rPr>
-        <w:t>la</w:t>
-      </w:r>
-      <w:proofErr w:type="gramEnd"/>
-      <w:r>
-        <w:rPr>
-          <w:i/>
-          <w:iCs/>
-        </w:rPr>
-        <w:t xml:space="preserve"> liste de tous les fichiers et une rapide description de leur contenu (des noms qui parlent !)</w:t>
+      <w:r>
+        <w:rPr>
+          <w:i/>
+          <w:iCs/>
+        </w:rPr>
+        <w:t>la liste de tous les fichiers et une rapide description de leur contenu (des noms qui parlent !)</w:t>
       </w:r>
     </w:p>
     <w:p>
@@ -16336,21 +16412,12 @@
           <w:iCs/>
         </w:rPr>
       </w:pPr>
-      <w:proofErr w:type="gramStart"/>
-      <w:r>
-        <w:rPr>
-          <w:i/>
-          <w:iCs/>
-        </w:rPr>
-        <w:t>les</w:t>
-      </w:r>
-      <w:proofErr w:type="gramEnd"/>
-      <w:r>
-        <w:rPr>
-          <w:i/>
-          <w:iCs/>
-        </w:rPr>
-        <w:t xml:space="preserve"> versions des systèmes d'exploitation et des outils logiciels</w:t>
+      <w:r>
+        <w:rPr>
+          <w:i/>
+          <w:iCs/>
+        </w:rPr>
+        <w:t>les versions des systèmes d'exploitation et des outils logiciels</w:t>
       </w:r>
     </w:p>
     <w:p>
@@ -16369,21 +16436,12 @@
           <w:iCs/>
         </w:rPr>
       </w:pPr>
-      <w:proofErr w:type="gramStart"/>
-      <w:r>
-        <w:rPr>
-          <w:i/>
-          <w:iCs/>
-        </w:rPr>
-        <w:t>la</w:t>
-      </w:r>
-      <w:proofErr w:type="gramEnd"/>
-      <w:r>
-        <w:rPr>
-          <w:i/>
-          <w:iCs/>
-        </w:rPr>
-        <w:t xml:space="preserve"> description exacte du matériel</w:t>
+      <w:r>
+        <w:rPr>
+          <w:i/>
+          <w:iCs/>
+        </w:rPr>
+        <w:t>la description exacte du matériel</w:t>
       </w:r>
     </w:p>
     <w:p/>
@@ -16418,7 +16476,7 @@
           <w:iCs/>
         </w:rPr>
       </w:pPr>
-      <w:bookmarkStart w:id="40" w:name="_Toc188610033"/>
+      <w:bookmarkStart w:id="45" w:name="_Toc188610033"/>
       <w:r>
         <w:rPr>
           <w:i w:val="0"/>
@@ -16426,7 +16484,7 @@
         </w:rPr>
         <w:t>Mise en place de l’environnement de test</w:t>
       </w:r>
-      <w:bookmarkEnd w:id="40"/>
+      <w:bookmarkEnd w:id="45"/>
     </w:p>
     <w:p/>
     <w:p>
@@ -16445,21 +16503,12 @@
           <w:iCs/>
         </w:rPr>
       </w:pPr>
-      <w:proofErr w:type="gramStart"/>
-      <w:r>
-        <w:rPr>
-          <w:i/>
-          <w:iCs/>
-        </w:rPr>
-        <w:t>la</w:t>
-      </w:r>
-      <w:proofErr w:type="gramEnd"/>
-      <w:r>
-        <w:rPr>
-          <w:i/>
-          <w:iCs/>
-        </w:rPr>
-        <w:t xml:space="preserve"> liste de tous les fichiers et une rapide description de leur contenu (des noms qui parlent !)</w:t>
+      <w:r>
+        <w:rPr>
+          <w:i/>
+          <w:iCs/>
+        </w:rPr>
+        <w:t>la liste de tous les fichiers et une rapide description de leur contenu (des noms qui parlent !)</w:t>
       </w:r>
     </w:p>
     <w:p>
@@ -16478,21 +16527,12 @@
           <w:iCs/>
         </w:rPr>
       </w:pPr>
-      <w:proofErr w:type="gramStart"/>
-      <w:r>
-        <w:rPr>
-          <w:i/>
-          <w:iCs/>
-        </w:rPr>
-        <w:t>les</w:t>
-      </w:r>
-      <w:proofErr w:type="gramEnd"/>
-      <w:r>
-        <w:rPr>
-          <w:i/>
-          <w:iCs/>
-        </w:rPr>
-        <w:t xml:space="preserve"> versions des systèmes d'exploitation et des outils logiciels</w:t>
+      <w:r>
+        <w:rPr>
+          <w:i/>
+          <w:iCs/>
+        </w:rPr>
+        <w:t>les versions des systèmes d'exploitation et des outils logiciels</w:t>
       </w:r>
     </w:p>
     <w:p>
@@ -16511,21 +16551,12 @@
           <w:iCs/>
         </w:rPr>
       </w:pPr>
-      <w:proofErr w:type="gramStart"/>
-      <w:r>
-        <w:rPr>
-          <w:i/>
-          <w:iCs/>
-        </w:rPr>
-        <w:t>la</w:t>
-      </w:r>
-      <w:proofErr w:type="gramEnd"/>
-      <w:r>
-        <w:rPr>
-          <w:i/>
-          <w:iCs/>
-        </w:rPr>
-        <w:t xml:space="preserve"> description exacte du matériel</w:t>
+      <w:r>
+        <w:rPr>
+          <w:i/>
+          <w:iCs/>
+        </w:rPr>
+        <w:t>la description exacte du matériel</w:t>
       </w:r>
     </w:p>
     <w:p>
@@ -16609,6 +16640,7 @@
           <w:iCs/>
           <w:color w:val="FF0000"/>
         </w:rPr>
+        <w:lastRenderedPageBreak/>
         <w:t xml:space="preserve">Ce chapitre décrit précisément comment un employé qualifié peut recréer </w:t>
       </w:r>
       <w:r>
@@ -16630,7 +16662,7 @@
           <w:iCs/>
         </w:rPr>
       </w:pPr>
-      <w:bookmarkStart w:id="41" w:name="_Toc188610034"/>
+      <w:bookmarkStart w:id="46" w:name="_Toc188610034"/>
       <w:r>
         <w:rPr>
           <w:i w:val="0"/>
@@ -16638,7 +16670,7 @@
         </w:rPr>
         <w:t>Déploiement du produit</w:t>
       </w:r>
-      <w:bookmarkEnd w:id="41"/>
+      <w:bookmarkEnd w:id="46"/>
     </w:p>
     <w:p/>
     <w:p>
@@ -16657,21 +16689,12 @@
           <w:iCs/>
         </w:rPr>
       </w:pPr>
-      <w:proofErr w:type="gramStart"/>
-      <w:r>
-        <w:rPr>
-          <w:i/>
-          <w:iCs/>
-        </w:rPr>
-        <w:t>la</w:t>
-      </w:r>
-      <w:proofErr w:type="gramEnd"/>
-      <w:r>
-        <w:rPr>
-          <w:i/>
-          <w:iCs/>
-        </w:rPr>
-        <w:t xml:space="preserve"> liste de tous les fichiers et une rapide description de leur contenu (des noms qui parlent !)</w:t>
+      <w:r>
+        <w:rPr>
+          <w:i/>
+          <w:iCs/>
+        </w:rPr>
+        <w:t>la liste de tous les fichiers et une rapide description de leur contenu (des noms qui parlent !)</w:t>
       </w:r>
     </w:p>
     <w:p>
@@ -16690,21 +16713,12 @@
           <w:iCs/>
         </w:rPr>
       </w:pPr>
-      <w:proofErr w:type="gramStart"/>
-      <w:r>
-        <w:rPr>
-          <w:i/>
-          <w:iCs/>
-        </w:rPr>
-        <w:t>les</w:t>
-      </w:r>
-      <w:proofErr w:type="gramEnd"/>
-      <w:r>
-        <w:rPr>
-          <w:i/>
-          <w:iCs/>
-        </w:rPr>
-        <w:t xml:space="preserve"> versions des systèmes d'exploitation et des outils logiciels</w:t>
+      <w:r>
+        <w:rPr>
+          <w:i/>
+          <w:iCs/>
+        </w:rPr>
+        <w:t>les versions des systèmes d'exploitation et des outils logiciels</w:t>
       </w:r>
     </w:p>
     <w:p>
@@ -16723,22 +16737,12 @@
           <w:iCs/>
         </w:rPr>
       </w:pPr>
-      <w:proofErr w:type="gramStart"/>
-      <w:r>
-        <w:rPr>
-          <w:i/>
-          <w:iCs/>
-        </w:rPr>
-        <w:lastRenderedPageBreak/>
-        <w:t>la</w:t>
-      </w:r>
-      <w:proofErr w:type="gramEnd"/>
-      <w:r>
-        <w:rPr>
-          <w:i/>
-          <w:iCs/>
-        </w:rPr>
-        <w:t xml:space="preserve"> description exacte du matériel</w:t>
+      <w:r>
+        <w:rPr>
+          <w:i/>
+          <w:iCs/>
+        </w:rPr>
+        <w:t>la description exacte du matériel</w:t>
       </w:r>
     </w:p>
     <w:p>
@@ -16855,7 +16859,7 @@
           <w:iCs/>
         </w:rPr>
       </w:pPr>
-      <w:bookmarkStart w:id="42" w:name="_Toc188610035"/>
+      <w:bookmarkStart w:id="47" w:name="_Toc188610035"/>
       <w:r>
         <w:rPr>
           <w:i w:val="0"/>
@@ -16863,7 +16867,7 @@
         </w:rPr>
         <w:t>Description des test</w:t>
       </w:r>
-      <w:bookmarkEnd w:id="38"/>
+      <w:bookmarkEnd w:id="43"/>
       <w:r>
         <w:rPr>
           <w:i w:val="0"/>
@@ -16871,8 +16875,8 @@
         </w:rPr>
         <w:t>s effectués</w:t>
       </w:r>
-      <w:bookmarkEnd w:id="39"/>
-      <w:bookmarkEnd w:id="42"/>
+      <w:bookmarkEnd w:id="44"/>
+      <w:bookmarkEnd w:id="47"/>
     </w:p>
     <w:p>
       <w:pPr>
@@ -16897,17 +16901,8 @@
           <w:i/>
           <w:strike/>
         </w:rPr>
-        <w:t xml:space="preserve">Pour chaque partie testée de votre projet, il faut </w:t>
-      </w:r>
-      <w:proofErr w:type="gramStart"/>
-      <w:r>
-        <w:rPr>
-          <w:i/>
-          <w:strike/>
-        </w:rPr>
-        <w:t>décrire:</w:t>
-      </w:r>
-      <w:proofErr w:type="gramEnd"/>
+        <w:t>Pour chaque partie testée de votre projet, il faut décrire:</w:t>
+      </w:r>
     </w:p>
     <w:p>
       <w:pPr>
@@ -16931,21 +16926,12 @@
           <w:strike/>
         </w:rPr>
       </w:pPr>
-      <w:proofErr w:type="gramStart"/>
       <w:r>
         <w:rPr>
           <w:i/>
           <w:strike/>
         </w:rPr>
-        <w:t>les</w:t>
-      </w:r>
-      <w:proofErr w:type="gramEnd"/>
-      <w:r>
-        <w:rPr>
-          <w:i/>
-          <w:strike/>
-        </w:rPr>
-        <w:t xml:space="preserve"> conditions exactes de chaque test</w:t>
+        <w:t>les conditions exactes de chaque test</w:t>
       </w:r>
     </w:p>
     <w:p>
@@ -16959,21 +16945,12 @@
           <w:strike/>
         </w:rPr>
       </w:pPr>
-      <w:proofErr w:type="gramStart"/>
       <w:r>
         <w:rPr>
           <w:i/>
           <w:strike/>
         </w:rPr>
-        <w:t>les</w:t>
-      </w:r>
-      <w:proofErr w:type="gramEnd"/>
-      <w:r>
-        <w:rPr>
-          <w:i/>
-          <w:strike/>
-        </w:rPr>
-        <w:t xml:space="preserve"> preuves de test (papier ou fichier)</w:t>
+        <w:t>les preuves de test (papier ou fichier)</w:t>
       </w:r>
     </w:p>
     <w:p>
@@ -16987,21 +16964,12 @@
           <w:strike/>
         </w:rPr>
       </w:pPr>
-      <w:proofErr w:type="gramStart"/>
       <w:r>
         <w:rPr>
           <w:i/>
           <w:strike/>
         </w:rPr>
-        <w:t>tests</w:t>
-      </w:r>
-      <w:proofErr w:type="gramEnd"/>
-      <w:r>
-        <w:rPr>
-          <w:i/>
-          <w:strike/>
-        </w:rPr>
-        <w:t xml:space="preserve"> sans preuve: fournir au moins une description </w:t>
+        <w:t xml:space="preserve">tests sans preuve: fournir au moins une description </w:t>
       </w:r>
     </w:p>
     <w:p>
@@ -17058,40 +17026,40 @@
           <w:iCs/>
         </w:rPr>
       </w:pPr>
-      <w:bookmarkStart w:id="43" w:name="_Toc185663471"/>
-      <w:bookmarkStart w:id="44" w:name="_Toc188610036"/>
-      <w:bookmarkStart w:id="45" w:name="_Toc25553326"/>
-      <w:bookmarkStart w:id="46" w:name="_Toc71691029"/>
+      <w:bookmarkStart w:id="48" w:name="_Toc185663471"/>
+      <w:bookmarkStart w:id="49" w:name="_Toc188610036"/>
+      <w:bookmarkStart w:id="50" w:name="_Toc25553326"/>
+      <w:bookmarkStart w:id="51" w:name="_Toc71691029"/>
       <w:r>
         <w:rPr>
           <w:i w:val="0"/>
           <w:iCs/>
         </w:rPr>
         <w:t>Bilan</w:t>
-      </w:r>
-      <w:bookmarkEnd w:id="43"/>
-      <w:bookmarkEnd w:id="44"/>
-    </w:p>
-    <w:p>
-      <w:pPr>
-        <w:ind w:left="426"/>
-        <w:rPr>
-          <w:i/>
-        </w:rPr>
-      </w:pPr>
-      <w:bookmarkStart w:id="47" w:name="_Toc25553323"/>
-    </w:p>
-    <w:p>
-      <w:pPr>
-        <w:pStyle w:val="Titre3"/>
-      </w:pPr>
-      <w:bookmarkStart w:id="48" w:name="_Toc185663472"/>
-      <w:bookmarkStart w:id="49" w:name="_Toc188610037"/>
-      <w:r>
-        <w:t>Erreurs restantes</w:t>
       </w:r>
       <w:bookmarkEnd w:id="48"/>
       <w:bookmarkEnd w:id="49"/>
+    </w:p>
+    <w:p>
+      <w:pPr>
+        <w:ind w:left="426"/>
+        <w:rPr>
+          <w:i/>
+        </w:rPr>
+      </w:pPr>
+      <w:bookmarkStart w:id="52" w:name="_Toc25553323"/>
+    </w:p>
+    <w:p>
+      <w:pPr>
+        <w:pStyle w:val="Titre3"/>
+      </w:pPr>
+      <w:bookmarkStart w:id="53" w:name="_Toc185663472"/>
+      <w:bookmarkStart w:id="54" w:name="_Toc188610037"/>
+      <w:r>
+        <w:t>Erreurs restantes</w:t>
+      </w:r>
+      <w:bookmarkEnd w:id="53"/>
+      <w:bookmarkEnd w:id="54"/>
     </w:p>
     <w:p>
       <w:pPr>
@@ -17150,7 +17118,7 @@
         </w:rPr>
         <w:t>Conséquences sur l'utilisation du produit</w:t>
       </w:r>
-      <w:bookmarkEnd w:id="47"/>
+      <w:bookmarkEnd w:id="52"/>
     </w:p>
     <w:p>
       <w:pPr>
@@ -17180,13 +17148,13 @@
       <w:pPr>
         <w:pStyle w:val="Titre3"/>
       </w:pPr>
-      <w:bookmarkStart w:id="50" w:name="_Toc185663473"/>
-      <w:bookmarkStart w:id="51" w:name="_Toc188610038"/>
+      <w:bookmarkStart w:id="55" w:name="_Toc185663473"/>
+      <w:bookmarkStart w:id="56" w:name="_Toc188610038"/>
       <w:r>
         <w:t>Stories</w:t>
       </w:r>
-      <w:bookmarkEnd w:id="50"/>
-      <w:bookmarkEnd w:id="51"/>
+      <w:bookmarkEnd w:id="55"/>
+      <w:bookmarkEnd w:id="56"/>
     </w:p>
     <w:p>
       <w:pPr>
@@ -17229,13 +17197,13 @@
       <w:pPr>
         <w:pStyle w:val="Titre3"/>
       </w:pPr>
-      <w:bookmarkStart w:id="52" w:name="_Toc185663474"/>
-      <w:bookmarkStart w:id="53" w:name="_Toc188610039"/>
+      <w:bookmarkStart w:id="57" w:name="_Toc185663474"/>
+      <w:bookmarkStart w:id="58" w:name="_Toc188610039"/>
       <w:r>
         <w:t>Dette technique</w:t>
       </w:r>
-      <w:bookmarkEnd w:id="52"/>
-      <w:bookmarkEnd w:id="53"/>
+      <w:bookmarkEnd w:id="57"/>
+      <w:bookmarkEnd w:id="58"/>
       <w:r>
         <w:t xml:space="preserve"> </w:t>
       </w:r>
@@ -17267,7 +17235,7 @@
         </w:rPr>
         <w:t xml:space="preserve">Reporter la </w:t>
       </w:r>
-      <w:hyperlink r:id="rId12" w:anchor=":~:text=La%20dette%20technique%20survient%20quand,de%20plus%20en%20plus%20fr%C3%A9quents.">
+      <w:hyperlink r:id="rId13" w:anchor=":~:text=La%20dette%20technique%20survient%20quand,de%20plus%20en%20plus%20fr%C3%A9quents.">
         <w:r>
           <w:rPr>
             <w:rStyle w:val="Lienhypertexte"/>
@@ -17307,8 +17275,8 @@
           <w:iCs/>
         </w:rPr>
       </w:pPr>
-      <w:bookmarkStart w:id="54" w:name="_Toc185663475"/>
-      <w:bookmarkStart w:id="55" w:name="_Toc188610040"/>
+      <w:bookmarkStart w:id="59" w:name="_Toc185663475"/>
+      <w:bookmarkStart w:id="60" w:name="_Toc188610040"/>
       <w:r>
         <w:rPr>
           <w:i w:val="0"/>
@@ -17316,8 +17284,8 @@
         </w:rPr>
         <w:t>Recours à l’intelligence artificielle</w:t>
       </w:r>
-      <w:bookmarkEnd w:id="54"/>
-      <w:bookmarkEnd w:id="55"/>
+      <w:bookmarkEnd w:id="59"/>
+      <w:bookmarkEnd w:id="60"/>
     </w:p>
     <w:p>
       <w:pPr>
@@ -17363,6 +17331,7 @@
           <w:iCs/>
           <w:color w:val="FF0000"/>
         </w:rPr>
+        <w:lastRenderedPageBreak/>
         <w:t xml:space="preserve">Si vous ne l’avez pas utilisée, pourquoi ? </w:t>
       </w:r>
     </w:p>
@@ -17402,7 +17371,7 @@
           <w:iCs/>
         </w:rPr>
       </w:pPr>
-      <w:bookmarkStart w:id="56" w:name="_Toc188610041"/>
+      <w:bookmarkStart w:id="61" w:name="_Toc188610041"/>
       <w:r>
         <w:rPr>
           <w:i w:val="0"/>
@@ -17410,7 +17379,7 @@
         </w:rPr>
         <w:t>Liste des documents</w:t>
       </w:r>
-      <w:bookmarkEnd w:id="45"/>
+      <w:bookmarkEnd w:id="50"/>
       <w:r>
         <w:rPr>
           <w:i w:val="0"/>
@@ -17418,8 +17387,8 @@
         </w:rPr>
         <w:t xml:space="preserve"> fournis</w:t>
       </w:r>
-      <w:bookmarkEnd w:id="46"/>
-      <w:bookmarkEnd w:id="56"/>
+      <w:bookmarkEnd w:id="51"/>
+      <w:bookmarkEnd w:id="61"/>
     </w:p>
     <w:p>
       <w:pPr>
@@ -17473,21 +17442,12 @@
           <w:i/>
         </w:rPr>
       </w:pPr>
-      <w:proofErr w:type="gramStart"/>
       <w:r>
         <w:rPr>
           <w:rFonts w:cs="Arial"/>
           <w:i/>
         </w:rPr>
-        <w:t>le</w:t>
-      </w:r>
-      <w:proofErr w:type="gramEnd"/>
-      <w:r>
-        <w:rPr>
-          <w:rFonts w:cs="Arial"/>
-          <w:i/>
-        </w:rPr>
-        <w:t xml:space="preserve"> rapport de projet</w:t>
+        <w:t>le rapport de projet</w:t>
       </w:r>
     </w:p>
     <w:p>
@@ -17501,21 +17461,12 @@
           <w:i/>
         </w:rPr>
       </w:pPr>
-      <w:proofErr w:type="gramStart"/>
       <w:r>
         <w:rPr>
           <w:rFonts w:cs="Arial"/>
           <w:i/>
         </w:rPr>
-        <w:t>le</w:t>
-      </w:r>
-      <w:proofErr w:type="gramEnd"/>
-      <w:r>
-        <w:rPr>
-          <w:rFonts w:cs="Arial"/>
-          <w:i/>
-        </w:rPr>
-        <w:t xml:space="preserve"> manuel d'Installation (en annexe)</w:t>
+        <w:t>le manuel d'Installation (en annexe)</w:t>
       </w:r>
     </w:p>
     <w:p>
@@ -17529,21 +17480,12 @@
           <w:i/>
         </w:rPr>
       </w:pPr>
-      <w:proofErr w:type="gramStart"/>
       <w:r>
         <w:rPr>
           <w:rFonts w:cs="Arial"/>
           <w:i/>
         </w:rPr>
-        <w:t>le</w:t>
-      </w:r>
-      <w:proofErr w:type="gramEnd"/>
-      <w:r>
-        <w:rPr>
-          <w:rFonts w:cs="Arial"/>
-          <w:i/>
-        </w:rPr>
-        <w:t xml:space="preserve"> manuel d'Utilisation avec des exemples graphiques (en annexe)</w:t>
+        <w:t>le manuel d'Utilisation avec des exemples graphiques (en annexe)</w:t>
       </w:r>
     </w:p>
     <w:p>
@@ -17557,21 +17499,12 @@
           <w:i/>
         </w:rPr>
       </w:pPr>
-      <w:proofErr w:type="gramStart"/>
       <w:r>
         <w:rPr>
           <w:rFonts w:cs="Arial"/>
           <w:i/>
         </w:rPr>
-        <w:t>autres</w:t>
-      </w:r>
-      <w:proofErr w:type="gramEnd"/>
-      <w:r>
-        <w:rPr>
-          <w:rFonts w:cs="Arial"/>
-          <w:i/>
-        </w:rPr>
-        <w:t>…</w:t>
+        <w:t>autres…</w:t>
       </w:r>
     </w:p>
     <w:p>
@@ -17588,18 +17521,18 @@
           <w:tab w:val="num" w:pos="360"/>
         </w:tabs>
       </w:pPr>
-      <w:bookmarkStart w:id="57" w:name="_Toc25553328"/>
-      <w:bookmarkStart w:id="58" w:name="_Toc71703263"/>
-      <w:bookmarkStart w:id="59" w:name="_Toc188610042"/>
+      <w:bookmarkStart w:id="62" w:name="_Toc25553328"/>
+      <w:bookmarkStart w:id="63" w:name="_Toc71703263"/>
+      <w:bookmarkStart w:id="64" w:name="_Toc188610042"/>
       <w:r>
         <w:t>C</w:t>
       </w:r>
-      <w:bookmarkEnd w:id="57"/>
-      <w:bookmarkEnd w:id="58"/>
+      <w:bookmarkEnd w:id="62"/>
+      <w:bookmarkEnd w:id="63"/>
       <w:r>
         <w:t>onclusions</w:t>
       </w:r>
-      <w:bookmarkEnd w:id="59"/>
+      <w:bookmarkEnd w:id="64"/>
     </w:p>
     <w:p>
       <w:pPr>
@@ -17769,17 +17702,17 @@
           <w:tab w:val="num" w:pos="360"/>
         </w:tabs>
       </w:pPr>
-      <w:bookmarkStart w:id="60" w:name="_Toc71703264"/>
-      <w:bookmarkStart w:id="61" w:name="_Toc188610043"/>
+      <w:bookmarkStart w:id="65" w:name="_Toc71703264"/>
+      <w:bookmarkStart w:id="66" w:name="_Toc188610043"/>
       <w:r>
         <w:lastRenderedPageBreak/>
         <w:t>A</w:t>
       </w:r>
-      <w:bookmarkEnd w:id="60"/>
+      <w:bookmarkEnd w:id="65"/>
       <w:r>
         <w:t>nnexes</w:t>
       </w:r>
-      <w:bookmarkEnd w:id="61"/>
+      <w:bookmarkEnd w:id="66"/>
     </w:p>
     <w:p/>
     <w:p>
@@ -17790,7 +17723,7 @@
           <w:iCs/>
         </w:rPr>
       </w:pPr>
-      <w:bookmarkStart w:id="62" w:name="_Toc188610044"/>
+      <w:bookmarkStart w:id="67" w:name="_Toc188610044"/>
       <w:r>
         <w:rPr>
           <w:i w:val="0"/>
@@ -17798,7 +17731,7 @@
         </w:rPr>
         <w:t>Résumé du rapport du TPI / version succincte de la documentation</w:t>
       </w:r>
-      <w:bookmarkEnd w:id="62"/>
+      <w:bookmarkEnd w:id="67"/>
     </w:p>
     <w:p/>
     <w:p>
@@ -17809,8 +17742,8 @@
           <w:iCs/>
         </w:rPr>
       </w:pPr>
-      <w:bookmarkStart w:id="63" w:name="_Toc71703265"/>
-      <w:bookmarkStart w:id="64" w:name="_Toc188610045"/>
+      <w:bookmarkStart w:id="68" w:name="_Toc71703265"/>
+      <w:bookmarkStart w:id="69" w:name="_Toc188610045"/>
       <w:r>
         <w:rPr>
           <w:i w:val="0"/>
@@ -17818,8 +17751,8 @@
         </w:rPr>
         <w:t>Sources – Bibliographie</w:t>
       </w:r>
-      <w:bookmarkEnd w:id="63"/>
-      <w:bookmarkEnd w:id="64"/>
+      <w:bookmarkEnd w:id="68"/>
+      <w:bookmarkEnd w:id="69"/>
     </w:p>
     <w:p>
       <w:pPr>
@@ -17881,9 +17814,9 @@
           <w:iCs/>
         </w:rPr>
       </w:pPr>
-      <w:bookmarkStart w:id="65" w:name="_Toc25553330"/>
-      <w:bookmarkStart w:id="66" w:name="_Toc71703266"/>
-      <w:bookmarkStart w:id="67" w:name="_Toc188610046"/>
+      <w:bookmarkStart w:id="70" w:name="_Toc25553330"/>
+      <w:bookmarkStart w:id="71" w:name="_Toc71703266"/>
+      <w:bookmarkStart w:id="72" w:name="_Toc188610046"/>
       <w:r>
         <w:rPr>
           <w:i w:val="0"/>
@@ -17891,8 +17824,8 @@
         </w:rPr>
         <w:t xml:space="preserve">Journal de </w:t>
       </w:r>
-      <w:bookmarkEnd w:id="65"/>
-      <w:bookmarkEnd w:id="66"/>
+      <w:bookmarkEnd w:id="70"/>
+      <w:bookmarkEnd w:id="71"/>
       <w:r>
         <w:rPr>
           <w:i w:val="0"/>
@@ -17900,7 +17833,7 @@
         </w:rPr>
         <w:t>travail</w:t>
       </w:r>
-      <w:bookmarkEnd w:id="67"/>
+      <w:bookmarkEnd w:id="72"/>
     </w:p>
     <w:p/>
     <w:tbl>
@@ -18130,7 +18063,7 @@
           <w:color w:val="FF0000"/>
         </w:rPr>
       </w:pPr>
-      <w:bookmarkStart w:id="68" w:name="_Toc25553331"/>
+      <w:bookmarkStart w:id="73" w:name="_Toc25553331"/>
     </w:p>
     <w:p>
       <w:pPr>
@@ -18163,8 +18096,8 @@
           <w:strike/>
         </w:rPr>
       </w:pPr>
-      <w:bookmarkStart w:id="69" w:name="_Toc71703267"/>
-      <w:bookmarkStart w:id="70" w:name="_Toc188610047"/>
+      <w:bookmarkStart w:id="74" w:name="_Toc71703267"/>
+      <w:bookmarkStart w:id="75" w:name="_Toc188610047"/>
       <w:r>
         <w:rPr>
           <w:i w:val="0"/>
@@ -18173,69 +18106,69 @@
         </w:rPr>
         <w:t>Manuel d'Installation</w:t>
       </w:r>
-      <w:bookmarkEnd w:id="68"/>
-      <w:bookmarkEnd w:id="69"/>
-      <w:bookmarkEnd w:id="70"/>
-    </w:p>
-    <w:p/>
-    <w:p>
-      <w:pPr>
-        <w:pStyle w:val="Titre2"/>
-        <w:rPr>
-          <w:i w:val="0"/>
-          <w:iCs/>
-        </w:rPr>
-      </w:pPr>
-      <w:bookmarkStart w:id="71" w:name="_Toc25553332"/>
-      <w:bookmarkStart w:id="72" w:name="_Toc71703268"/>
-      <w:bookmarkStart w:id="73" w:name="_Toc188610048"/>
-      <w:r>
-        <w:rPr>
-          <w:i w:val="0"/>
-          <w:iCs/>
-        </w:rPr>
-        <w:t>Manuel d'Utilisation</w:t>
-      </w:r>
-      <w:bookmarkEnd w:id="71"/>
-      <w:bookmarkEnd w:id="72"/>
       <w:bookmarkEnd w:id="73"/>
-    </w:p>
-    <w:p/>
-    <w:p>
-      <w:pPr>
-        <w:pStyle w:val="Titre2"/>
-        <w:rPr>
-          <w:i w:val="0"/>
-          <w:iCs/>
-        </w:rPr>
-      </w:pPr>
-      <w:bookmarkStart w:id="74" w:name="_Toc71703270"/>
-      <w:bookmarkStart w:id="75" w:name="_Toc188610049"/>
-      <w:bookmarkStart w:id="76" w:name="_Toc25553334"/>
-      <w:r>
-        <w:rPr>
-          <w:i w:val="0"/>
-          <w:iCs/>
-        </w:rPr>
-        <w:t>A</w:t>
-      </w:r>
-      <w:r>
-        <w:rPr>
-          <w:i w:val="0"/>
-          <w:iCs/>
-        </w:rPr>
-        <w:t>rchives du projet</w:t>
-      </w:r>
       <w:bookmarkEnd w:id="74"/>
       <w:bookmarkEnd w:id="75"/>
-      <w:r>
+    </w:p>
+    <w:p/>
+    <w:p>
+      <w:pPr>
+        <w:pStyle w:val="Titre2"/>
         <w:rPr>
           <w:i w:val="0"/>
           <w:iCs/>
         </w:rPr>
+      </w:pPr>
+      <w:bookmarkStart w:id="76" w:name="_Toc25553332"/>
+      <w:bookmarkStart w:id="77" w:name="_Toc71703268"/>
+      <w:bookmarkStart w:id="78" w:name="_Toc188610048"/>
+      <w:r>
+        <w:rPr>
+          <w:i w:val="0"/>
+          <w:iCs/>
+        </w:rPr>
+        <w:t>Manuel d'Utilisation</w:t>
+      </w:r>
+      <w:bookmarkEnd w:id="76"/>
+      <w:bookmarkEnd w:id="77"/>
+      <w:bookmarkEnd w:id="78"/>
+    </w:p>
+    <w:p/>
+    <w:p>
+      <w:pPr>
+        <w:pStyle w:val="Titre2"/>
+        <w:rPr>
+          <w:i w:val="0"/>
+          <w:iCs/>
+        </w:rPr>
+      </w:pPr>
+      <w:bookmarkStart w:id="79" w:name="_Toc71703270"/>
+      <w:bookmarkStart w:id="80" w:name="_Toc188610049"/>
+      <w:bookmarkStart w:id="81" w:name="_Toc25553334"/>
+      <w:r>
+        <w:rPr>
+          <w:i w:val="0"/>
+          <w:iCs/>
+        </w:rPr>
+        <w:t>A</w:t>
+      </w:r>
+      <w:r>
+        <w:rPr>
+          <w:i w:val="0"/>
+          <w:iCs/>
+        </w:rPr>
+        <w:t>rchives du projet</w:t>
+      </w:r>
+      <w:bookmarkEnd w:id="79"/>
+      <w:bookmarkEnd w:id="80"/>
+      <w:r>
+        <w:rPr>
+          <w:i w:val="0"/>
+          <w:iCs/>
+        </w:rPr>
         <w:t xml:space="preserve"> </w:t>
       </w:r>
-      <w:bookmarkEnd w:id="76"/>
+      <w:bookmarkEnd w:id="81"/>
     </w:p>
     <w:p/>
     <w:p>
@@ -18267,8 +18200,8 @@
       </w:pPr>
     </w:p>
     <w:sectPr>
-      <w:headerReference w:type="default" r:id="rId13"/>
-      <w:footerReference w:type="default" r:id="rId14"/>
+      <w:headerReference w:type="default" r:id="rId14"/>
+      <w:footerReference w:type="default" r:id="rId15"/>
       <w:pgSz w:w="11906" w:h="16838" w:code="9"/>
       <w:pgMar w:top="1418" w:right="1418" w:bottom="1418" w:left="1418" w:header="720" w:footer="720" w:gutter="0"/>
       <w:cols w:space="720"/>
@@ -18310,21 +18243,12 @@
         <w:szCs w:val="16"/>
       </w:rPr>
     </w:pPr>
-    <w:proofErr w:type="gramStart"/>
     <w:r>
       <w:rPr>
         <w:sz w:val="16"/>
         <w:szCs w:val="16"/>
       </w:rPr>
-      <w:t>i</w:t>
-    </w:r>
-    <w:proofErr w:type="gramEnd"/>
-    <w:r>
-      <w:rPr>
-        <w:sz w:val="16"/>
-        <w:szCs w:val="16"/>
-      </w:rPr>
-      <w:t>-CQ VD Octobre 2010</w:t>
+      <w:t>i-CQ VD Octobre 2010</w:t>
     </w:r>
     <w:r>
       <w:rPr>
@@ -22044,15 +21968,6 @@
 </file>
 
 <file path=customXml/item1.xml><?xml version="1.0" encoding="utf-8"?>
-<?mso-contentType ?>
-<FormTemplates xmlns="http://schemas.microsoft.com/sharepoint/v3/contenttype/forms">
-  <Display>DocumentLibraryForm</Display>
-  <Edit>DocumentLibraryForm</Edit>
-  <New>DocumentLibraryForm</New>
-</FormTemplates>
-</file>
-
-<file path=customXml/item2.xml><?xml version="1.0" encoding="utf-8"?>
 <ct:contentTypeSchema xmlns:ct="http://schemas.microsoft.com/office/2006/metadata/contentType" xmlns:ma="http://schemas.microsoft.com/office/2006/metadata/properties/metaAttributes" ct:_="" ma:_="" ma:contentTypeName="Document" ma:contentTypeID="0x010100E529CC47EA4E614CBF50FAFAB9B8F32B" ma:contentTypeVersion="13" ma:contentTypeDescription="Crée un document." ma:contentTypeScope="" ma:versionID="b0c7ed87d1a958e9d45e6a628dda67b2">
   <xsd:schema xmlns:xsd="http://www.w3.org/2001/XMLSchema" xmlns:xs="http://www.w3.org/2001/XMLSchema" xmlns:p="http://schemas.microsoft.com/office/2006/metadata/properties" xmlns:ns2="98d92101-24da-4498-9971-a24673344bd8" xmlns:ns3="dfa80de1-e9bb-4cf2-893d-d06220b3971a" targetNamespace="http://schemas.microsoft.com/office/2006/metadata/properties" ma:root="true" ma:fieldsID="444cf053ca299ab1a8609ad922f5c0d6" ns2:_="" ns3:_="">
     <xsd:import namespace="98d92101-24da-4498-9971-a24673344bd8"/>
@@ -22275,6 +22190,15 @@
 </ct:contentTypeSchema>
 </file>
 
+<file path=customXml/item2.xml><?xml version="1.0" encoding="utf-8"?>
+<?mso-contentType ?>
+<FormTemplates xmlns="http://schemas.microsoft.com/sharepoint/v3/contenttype/forms">
+  <Display>DocumentLibraryForm</Display>
+  <Edit>DocumentLibraryForm</Edit>
+  <New>DocumentLibraryForm</New>
+</FormTemplates>
+</file>
+
 <file path=customXml/item3.xml><?xml version="1.0" encoding="utf-8"?>
 <p:properties xmlns:p="http://schemas.microsoft.com/office/2006/metadata/properties" xmlns:xsi="http://www.w3.org/2001/XMLSchema-instance" xmlns:pc="http://schemas.microsoft.com/office/infopath/2007/PartnerControls">
   <documentManagement>
@@ -22286,15 +22210,11 @@
 </p:properties>
 </file>
 
-<file path=customXml/itemProps1.xml><?xml version="1.0" encoding="utf-8"?>
-<ds:datastoreItem xmlns:ds="http://schemas.openxmlformats.org/officeDocument/2006/customXml" ds:itemID="{1DADA05A-DA17-4CB0-90B5-C889667DD54A}">
-  <ds:schemaRefs>
-    <ds:schemaRef ds:uri="http://schemas.microsoft.com/sharepoint/v3/contenttype/forms"/>
-  </ds:schemaRefs>
-</ds:datastoreItem>
+<file path=customXml/item4.xml><?xml version="1.0" encoding="utf-8"?>
+<b:Sources xmlns:b="http://schemas.openxmlformats.org/officeDocument/2006/bibliography" xmlns="http://schemas.openxmlformats.org/officeDocument/2006/bibliography" SelectedStyle="\APASixthEditionOfficeOnline.xsl" StyleName="APA" Version="6"/>
 </file>
 
-<file path=customXml/itemProps2.xml><?xml version="1.0" encoding="utf-8"?>
+<file path=customXml/itemProps1.xml><?xml version="1.0" encoding="utf-8"?>
 <ds:datastoreItem xmlns:ds="http://schemas.openxmlformats.org/officeDocument/2006/customXml" ds:itemID="{700D8043-C34E-4EC6-98BE-7219263EC485}">
   <ds:schemaRefs>
     <ds:schemaRef ds:uri="http://schemas.microsoft.com/office/2006/metadata/contentType"/>
@@ -22313,6 +22233,14 @@
 </ds:datastoreItem>
 </file>
 
+<file path=customXml/itemProps2.xml><?xml version="1.0" encoding="utf-8"?>
+<ds:datastoreItem xmlns:ds="http://schemas.openxmlformats.org/officeDocument/2006/customXml" ds:itemID="{1DADA05A-DA17-4CB0-90B5-C889667DD54A}">
+  <ds:schemaRefs>
+    <ds:schemaRef ds:uri="http://schemas.microsoft.com/sharepoint/v3/contenttype/forms"/>
+  </ds:schemaRefs>
+</ds:datastoreItem>
+</file>
+
 <file path=customXml/itemProps3.xml><?xml version="1.0" encoding="utf-8"?>
 <ds:datastoreItem xmlns:ds="http://schemas.openxmlformats.org/officeDocument/2006/customXml" ds:itemID="{67CD1812-8B57-456C-9CBC-7D2297210787}">
   <ds:schemaRefs>
@@ -22322,4 +22250,12 @@
     <ds:schemaRef ds:uri="98d92101-24da-4498-9971-a24673344bd8"/>
   </ds:schemaRefs>
 </ds:datastoreItem>
+</file>
+
+<file path=customXml/itemProps4.xml><?xml version="1.0" encoding="utf-8"?>
+<ds:datastoreItem xmlns:ds="http://schemas.openxmlformats.org/officeDocument/2006/customXml" ds:itemID="{9ACF6904-D409-4FC3-8592-0AED3245E875}">
+  <ds:schemaRefs>
+    <ds:schemaRef ds:uri="http://schemas.openxmlformats.org/officeDocument/2006/bibliography"/>
+  </ds:schemaRefs>
+</ds:datastoreItem>
 </file>
</xml_diff>

<commit_message>
update /livrable, format the JDT and a bit of doc
</commit_message>
<xml_diff>
--- a/documents/documentation/documentation.docx
+++ b/documents/documentation/documentation.docx
@@ -2643,20 +2643,16 @@
             <w:noProof/>
             <w:webHidden/>
           </w:rPr>
-        </w:r>
-        <w:r>
-          <w:rPr>
-            <w:noProof/>
-            <w:webHidden/>
-          </w:rPr>
           <w:fldChar w:fldCharType="separate"/>
         </w:r>
         <w:r>
           <w:rPr>
-            <w:noProof/>
-            <w:webHidden/>
-          </w:rPr>
-          <w:t>13</w:t>
+            <w:b/>
+            <w:bCs/>
+            <w:noProof/>
+            <w:webHidden/>
+          </w:rPr>
+          <w:t>Erreur ! Signet non défini.</w:t>
         </w:r>
         <w:r>
           <w:rPr>
@@ -2741,20 +2737,16 @@
             <w:noProof/>
             <w:webHidden/>
           </w:rPr>
-        </w:r>
-        <w:r>
-          <w:rPr>
-            <w:noProof/>
-            <w:webHidden/>
-          </w:rPr>
           <w:fldChar w:fldCharType="separate"/>
         </w:r>
         <w:r>
           <w:rPr>
-            <w:noProof/>
-            <w:webHidden/>
-          </w:rPr>
-          <w:t>13</w:t>
+            <w:b/>
+            <w:bCs/>
+            <w:noProof/>
+            <w:webHidden/>
+          </w:rPr>
+          <w:t>Erreur ! Signet non défini.</w:t>
         </w:r>
         <w:r>
           <w:rPr>
@@ -2839,20 +2831,16 @@
             <w:noProof/>
             <w:webHidden/>
           </w:rPr>
-        </w:r>
-        <w:r>
-          <w:rPr>
-            <w:noProof/>
-            <w:webHidden/>
-          </w:rPr>
           <w:fldChar w:fldCharType="separate"/>
         </w:r>
         <w:r>
           <w:rPr>
-            <w:noProof/>
-            <w:webHidden/>
-          </w:rPr>
-          <w:t>13</w:t>
+            <w:b/>
+            <w:bCs/>
+            <w:noProof/>
+            <w:webHidden/>
+          </w:rPr>
+          <w:t>Erreur ! Signet non défini.</w:t>
         </w:r>
         <w:r>
           <w:rPr>
@@ -3136,7 +3124,7 @@
             <w:noProof/>
             <w:webHidden/>
           </w:rPr>
-          <w:t>14</w:t>
+          <w:t>15</w:t>
         </w:r>
         <w:r>
           <w:rPr>
@@ -3330,7 +3318,7 @@
             <w:noProof/>
             <w:webHidden/>
           </w:rPr>
-          <w:t>15</w:t>
+          <w:t>16</w:t>
         </w:r>
         <w:r>
           <w:rPr>
@@ -3426,7 +3414,7 @@
             <w:noProof/>
             <w:webHidden/>
           </w:rPr>
-          <w:t>15</w:t>
+          <w:t>16</w:t>
         </w:r>
         <w:r>
           <w:rPr>
@@ -3618,7 +3606,7 @@
             <w:noProof/>
             <w:webHidden/>
           </w:rPr>
-          <w:t>16</w:t>
+          <w:t>17</w:t>
         </w:r>
         <w:r>
           <w:rPr>
@@ -3714,7 +3702,7 @@
             <w:noProof/>
             <w:webHidden/>
           </w:rPr>
-          <w:t>16</w:t>
+          <w:t>17</w:t>
         </w:r>
         <w:r>
           <w:rPr>
@@ -3808,7 +3796,7 @@
             <w:noProof/>
             <w:webHidden/>
           </w:rPr>
-          <w:t>16</w:t>
+          <w:t>17</w:t>
         </w:r>
         <w:r>
           <w:rPr>
@@ -3902,7 +3890,7 @@
             <w:noProof/>
             <w:webHidden/>
           </w:rPr>
-          <w:t>16</w:t>
+          <w:t>17</w:t>
         </w:r>
         <w:r>
           <w:rPr>
@@ -4268,7 +4256,7 @@
           <w:rPr>
             <w:webHidden/>
           </w:rPr>
-          <w:t>17</w:t>
+          <w:t>18</w:t>
         </w:r>
         <w:r>
           <w:rPr>
@@ -4347,7 +4335,7 @@
           <w:rPr>
             <w:webHidden/>
           </w:rPr>
-          <w:t>18</w:t>
+          <w:t>19</w:t>
         </w:r>
         <w:r>
           <w:rPr>
@@ -4442,7 +4430,7 @@
             <w:noProof/>
             <w:webHidden/>
           </w:rPr>
-          <w:t>18</w:t>
+          <w:t>19</w:t>
         </w:r>
         <w:r>
           <w:rPr>
@@ -4538,7 +4526,7 @@
             <w:noProof/>
             <w:webHidden/>
           </w:rPr>
-          <w:t>18</w:t>
+          <w:t>19</w:t>
         </w:r>
         <w:r>
           <w:rPr>
@@ -4634,7 +4622,7 @@
             <w:noProof/>
             <w:webHidden/>
           </w:rPr>
-          <w:t>18</w:t>
+          <w:t>19</w:t>
         </w:r>
         <w:r>
           <w:rPr>
@@ -4732,7 +4720,7 @@
             <w:noProof/>
             <w:webHidden/>
           </w:rPr>
-          <w:t>18</w:t>
+          <w:t>19</w:t>
         </w:r>
         <w:r>
           <w:rPr>
@@ -4828,7 +4816,7 @@
             <w:noProof/>
             <w:webHidden/>
           </w:rPr>
-          <w:t>18</w:t>
+          <w:t>20</w:t>
         </w:r>
         <w:r>
           <w:rPr>
@@ -4924,7 +4912,7 @@
             <w:noProof/>
             <w:webHidden/>
           </w:rPr>
-          <w:t>18</w:t>
+          <w:t>20</w:t>
         </w:r>
         <w:r>
           <w:rPr>
@@ -13415,13 +13403,13 @@
         <w:pStyle w:val="Titre3"/>
       </w:pPr>
       <w:bookmarkStart w:id="9" w:name="_Toc185663460"/>
-      <w:bookmarkStart w:id="10" w:name="_Toc185663458"/>
-      <w:bookmarkStart w:id="11" w:name="_Toc192241001"/>
+      <w:bookmarkStart w:id="10" w:name="_Toc192241001"/>
+      <w:bookmarkStart w:id="11" w:name="_Toc185663458"/>
       <w:r>
         <w:t>Opérationnel</w:t>
       </w:r>
       <w:bookmarkEnd w:id="9"/>
-      <w:bookmarkEnd w:id="11"/>
+      <w:bookmarkEnd w:id="10"/>
     </w:p>
     <w:p/>
     <w:p>
@@ -13624,7 +13612,7 @@
       <w:r>
         <w:t>Développement</w:t>
       </w:r>
-      <w:bookmarkEnd w:id="10"/>
+      <w:bookmarkEnd w:id="11"/>
       <w:bookmarkEnd w:id="20"/>
     </w:p>
     <w:p>
@@ -14082,8 +14070,8 @@
           <w:iCs/>
         </w:rPr>
       </w:pPr>
-      <w:bookmarkStart w:id="23" w:name="_Toc71691012"/>
-      <w:bookmarkStart w:id="24" w:name="_Toc192241006"/>
+      <w:bookmarkStart w:id="23" w:name="_Toc192241006"/>
+      <w:bookmarkStart w:id="24" w:name="_Toc71691012"/>
       <w:r>
         <w:rPr>
           <w:i w:val="0"/>
@@ -14092,7 +14080,7 @@
         <w:lastRenderedPageBreak/>
         <w:t>Analyse fonctionnelle</w:t>
       </w:r>
-      <w:bookmarkEnd w:id="24"/>
+      <w:bookmarkEnd w:id="23"/>
     </w:p>
     <w:p/>
     <w:p>
@@ -14109,11 +14097,9 @@
       <w:r>
         <w:t>(</w:t>
       </w:r>
-      <w:proofErr w:type="gramStart"/>
-      <w:r>
-        <w:t>Auteur:</w:t>
-      </w:r>
-      <w:proofErr w:type="gramEnd"/>
+      <w:r>
+        <w:t>Auteur :</w:t>
+      </w:r>
       <w:r>
         <w:t xml:space="preserve"> Morgan Dussault)</w:t>
       </w:r>
@@ -14181,8 +14167,8 @@
               <w:tblLook w:val="04A0" w:firstRow="1" w:lastRow="0" w:firstColumn="1" w:lastColumn="0" w:noHBand="0" w:noVBand="1"/>
             </w:tblPr>
             <w:tblGrid>
-              <w:gridCol w:w="1739"/>
-              <w:gridCol w:w="7331"/>
+              <w:gridCol w:w="1774"/>
+              <w:gridCol w:w="7296"/>
             </w:tblGrid>
             <w:tr>
               <w:tc>
@@ -14190,11 +14176,9 @@
                   <w:tcW w:w="0" w:type="auto"/>
                 </w:tcPr>
                 <w:p>
-                  <w:proofErr w:type="gramStart"/>
                   <w:r>
-                    <w:t>détection</w:t>
+                    <w:t>Détection</w:t>
                   </w:r>
-                  <w:proofErr w:type="gramEnd"/>
                   <w:r>
                     <w:t xml:space="preserve"> des postes</w:t>
                   </w:r>
@@ -14208,11 +14192,9 @@
                   <w:r>
                     <w:t xml:space="preserve"> </w:t>
                   </w:r>
-                  <w:proofErr w:type="gramStart"/>
                   <w:r>
-                    <w:t>on</w:t>
+                    <w:t>On</w:t>
                   </w:r>
-                  <w:proofErr w:type="gramEnd"/>
                   <w:r>
                     <w:t xml:space="preserve"> lance juste la console, 0 machine détecté </w:t>
                   </w:r>
@@ -14222,7 +14204,15 @@
                   </w:r>
                   <w:r>
                     <w:br/>
-                    <w:t xml:space="preserve">  La liste des machine de la classe apparait et on voit leurs état de connexion (Hors ligne, Allumé, En ligne)</w:t>
+                    <w:t xml:space="preserve">  La liste </w:t>
+                  </w:r>
+                  <w:proofErr w:type="gramStart"/>
+                  <w:r>
+                    <w:t>des machine</w:t>
+                  </w:r>
+                  <w:proofErr w:type="gramEnd"/>
+                  <w:r>
+                    <w:t xml:space="preserve"> de la classe apparait et on voit leurs état de connexion (Hors ligne, Allumé, En ligne)</w:t>
                   </w:r>
                 </w:p>
               </w:tc>
@@ -14300,11 +14290,9 @@
             <w:r>
               <w:t xml:space="preserve">Tests </w:t>
             </w:r>
-            <w:proofErr w:type="gramStart"/>
             <w:r>
-              <w:t>d'acceptance:</w:t>
+              <w:t>d’acceptance :</w:t>
             </w:r>
-            <w:proofErr w:type="gramEnd"/>
             <w:r>
               <w:t xml:space="preserve"> </w:t>
             </w:r>
@@ -14319,8 +14307,8 @@
               <w:tblLook w:val="04A0" w:firstRow="1" w:lastRow="0" w:firstColumn="1" w:lastColumn="0" w:noHBand="0" w:noVBand="1"/>
             </w:tblPr>
             <w:tblGrid>
-              <w:gridCol w:w="2695"/>
-              <w:gridCol w:w="6375"/>
+              <w:gridCol w:w="2778"/>
+              <w:gridCol w:w="6292"/>
             </w:tblGrid>
             <w:tr>
               <w:tc>
@@ -14331,11 +14319,9 @@
                   <w:r>
                     <w:t xml:space="preserve">Sélection </w:t>
                   </w:r>
-                  <w:proofErr w:type="gramStart"/>
                   <w:r>
-                    <w:t>des pc</w:t>
+                    <w:t>des pcs</w:t>
                   </w:r>
-                  <w:proofErr w:type="gramEnd"/>
                   <w:r>
                     <w:t xml:space="preserve"> à monitorer</w:t>
                   </w:r>
@@ -14349,11 +14335,9 @@
                   <w:r>
                     <w:t xml:space="preserve"> On a détecté </w:t>
                   </w:r>
-                  <w:proofErr w:type="gramStart"/>
                   <w:r>
-                    <w:t>nos machine</w:t>
+                    <w:t>nos machines</w:t>
                   </w:r>
-                  <w:proofErr w:type="gramEnd"/>
                   <w:r>
                     <w:t xml:space="preserve"> via le nom de la salle </w:t>
                   </w:r>
@@ -14369,17 +14353,23 @@
                   <w:r>
                     <w:t xml:space="preserve"> des machines qu'on </w:t>
                   </w:r>
-                  <w:proofErr w:type="spellStart"/>
                   <w:r>
-                    <w:t>veux</w:t>
+                    <w:t>veut</w:t>
                   </w:r>
-                  <w:proofErr w:type="spellEnd"/>
                   <w:r>
                     <w:t xml:space="preserve"> monitorer </w:t>
                   </w:r>
                   <w:r>
                     <w:br/>
-                    <w:t xml:space="preserve">  les machine sélectionnées ont leur </w:t>
+                    <w:t xml:space="preserve">  </w:t>
+                  </w:r>
+                  <w:proofErr w:type="gramStart"/>
+                  <w:r>
+                    <w:t>les machine sélectionnées</w:t>
+                  </w:r>
+                  <w:proofErr w:type="gramEnd"/>
+                  <w:r>
+                    <w:t xml:space="preserve"> ont leur </w:t>
                   </w:r>
                   <w:proofErr w:type="spellStart"/>
                   <w:r>
@@ -14470,11 +14460,9 @@
             <w:r>
               <w:t xml:space="preserve">Tests </w:t>
             </w:r>
-            <w:proofErr w:type="gramStart"/>
             <w:r>
-              <w:t>d'acceptance:</w:t>
+              <w:t>d’acceptance :</w:t>
             </w:r>
-            <w:proofErr w:type="gramEnd"/>
             <w:r>
               <w:t xml:space="preserve"> </w:t>
             </w:r>
@@ -14717,11 +14705,9 @@
       <w:r>
         <w:t>(</w:t>
       </w:r>
-      <w:proofErr w:type="gramStart"/>
-      <w:r>
-        <w:t>Auteur:</w:t>
-      </w:r>
-      <w:proofErr w:type="gramEnd"/>
+      <w:r>
+        <w:t>Auteur :</w:t>
+      </w:r>
       <w:r>
         <w:t xml:space="preserve"> Morgan Dussault)</w:t>
       </w:r>
@@ -14864,11 +14850,9 @@
       <w:r>
         <w:t>(</w:t>
       </w:r>
-      <w:proofErr w:type="gramStart"/>
-      <w:r>
-        <w:t>Auteur:</w:t>
-      </w:r>
-      <w:proofErr w:type="gramEnd"/>
+      <w:r>
+        <w:t>Auteur :</w:t>
+      </w:r>
       <w:r>
         <w:t xml:space="preserve"> Morgan Dussault)</w:t>
       </w:r>
@@ -14950,17 +14934,23 @@
                   <w:r>
                     <w:t xml:space="preserve"> </w:t>
                   </w:r>
-                  <w:proofErr w:type="gramStart"/>
                   <w:r>
-                    <w:t>on</w:t>
+                    <w:t>On</w:t>
                   </w:r>
-                  <w:proofErr w:type="gramEnd"/>
                   <w:r>
                     <w:t xml:space="preserve"> est sur le poste en train de travailler, les notification de l'app sont actives </w:t>
                   </w:r>
                   <w:r>
                     <w:br/>
-                    <w:t xml:space="preserve">  l'élève se rend sur un site interdit (ex: </w:t>
+                    <w:t xml:space="preserve">  l'élève se rend sur un site interdit (</w:t>
+                  </w:r>
+                  <w:proofErr w:type="gramStart"/>
+                  <w:r>
+                    <w:t>ex:</w:t>
+                  </w:r>
+                  <w:proofErr w:type="gramEnd"/>
+                  <w:r>
+                    <w:t xml:space="preserve"> </w:t>
                   </w:r>
                   <w:proofErr w:type="spellStart"/>
                   <w:r>
@@ -15003,11 +14993,9 @@
       <w:r>
         <w:t>(</w:t>
       </w:r>
-      <w:proofErr w:type="gramStart"/>
-      <w:r>
-        <w:t>Auteur:</w:t>
-      </w:r>
-      <w:proofErr w:type="gramEnd"/>
+      <w:r>
+        <w:t>Auteur :</w:t>
+      </w:r>
       <w:r>
         <w:t xml:space="preserve"> Morgan Dussault)</w:t>
       </w:r>
@@ -15093,11 +15081,9 @@
                     <w:br/>
                     <w:t xml:space="preserve">  un dépassement arrive sur un poste (</w:t>
                   </w:r>
-                  <w:proofErr w:type="gramStart"/>
                   <w:r>
-                    <w:t>ex site</w:t>
+                    <w:t>Ex : site</w:t>
                   </w:r>
-                  <w:proofErr w:type="gramEnd"/>
                   <w:r>
                     <w:t xml:space="preserve"> web banni) </w:t>
                   </w:r>
@@ -15128,11 +15114,9 @@
       <w:r>
         <w:t>(</w:t>
       </w:r>
-      <w:proofErr w:type="gramStart"/>
-      <w:r>
-        <w:t>Auteur:</w:t>
-      </w:r>
-      <w:proofErr w:type="gramEnd"/>
+      <w:r>
+        <w:t>Auteur :</w:t>
+      </w:r>
       <w:r>
         <w:t xml:space="preserve"> Morgan Dussault)</w:t>
       </w:r>
@@ -15218,13 +15202,17 @@
                     <w:br/>
                     <w:t xml:space="preserve">  on se rend sur un site interdit (</w:t>
                   </w:r>
-                  <w:proofErr w:type="gramStart"/>
                   <w:r>
-                    <w:t>ex:</w:t>
+                    <w:t>E</w:t>
                   </w:r>
-                  <w:proofErr w:type="gramEnd"/>
+                  <w:r>
+                    <w:t>x</w:t>
+                  </w:r>
                   <w:r>
                     <w:t xml:space="preserve"> </w:t>
+                  </w:r>
+                  <w:r>
+                    <w:t xml:space="preserve">: </w:t>
                   </w:r>
                   <w:proofErr w:type="spellStart"/>
                   <w:r>
@@ -15263,7 +15251,7 @@
         </w:rPr>
         <w:t>Stratégie de test</w:t>
       </w:r>
-      <w:bookmarkEnd w:id="23"/>
+      <w:bookmarkEnd w:id="24"/>
       <w:bookmarkEnd w:id="33"/>
     </w:p>
     <w:p/>
@@ -15549,9 +15537,9 @@
           <w:color w:val="FF0000"/>
         </w:rPr>
       </w:pPr>
-      <w:bookmarkStart w:id="39" w:name="_Toc25553317"/>
-      <w:bookmarkStart w:id="40" w:name="_Toc71691022"/>
-      <w:bookmarkStart w:id="41" w:name="_Toc192241018"/>
+      <w:bookmarkStart w:id="39" w:name="_Toc192241018"/>
+      <w:bookmarkStart w:id="40" w:name="_Toc25553317"/>
+      <w:bookmarkStart w:id="41" w:name="_Toc71691022"/>
       <w:r>
         <w:rPr>
           <w:color w:val="FF0000"/>
@@ -15564,7 +15552,7 @@
         </w:rPr>
         <w:t>s</w:t>
       </w:r>
-      <w:bookmarkEnd w:id="41"/>
+      <w:bookmarkEnd w:id="39"/>
     </w:p>
     <w:p/>
     <w:p>
@@ -16078,91 +16066,130 @@
       <w:pPr>
         <w:pStyle w:val="Titre3"/>
         <w:rPr>
-          <w:i/>
-          <w:iCs/>
-          <w:color w:val="FF0000"/>
-        </w:rPr>
-      </w:pPr>
-      <w:bookmarkStart w:id="42" w:name="_Toc192241019"/>
-      <w:r>
-        <w:rPr>
-          <w:i/>
-          <w:iCs/>
-          <w:color w:val="FF0000"/>
-        </w:rPr>
-        <w:t>…</w:t>
+          <w:color w:val="000000" w:themeColor="text1"/>
+        </w:rPr>
+      </w:pPr>
+      <w:r>
+        <w:rPr>
+          <w:color w:val="000000" w:themeColor="text1"/>
+        </w:rPr>
+        <w:t>Détection d'infractions liées à l'accès à un site web interdit</w:t>
+      </w:r>
+      <w:r>
+        <w:rPr>
+          <w:color w:val="000000" w:themeColor="text1"/>
+        </w:rPr>
+        <w:t> </w:t>
+      </w:r>
+    </w:p>
+    <w:p>
+      <w:pPr>
+        <w:ind w:left="708"/>
+      </w:pPr>
+    </w:p>
+    <w:p>
+      <w:pPr>
+        <w:ind w:left="708"/>
+      </w:pPr>
+      <w:r>
+        <w:t>Pour savoir</w:t>
+      </w:r>
+      <w:r>
+        <w:t xml:space="preserve"> quels sites web ont été consultés, on vérifie non-stop les résolutions DNS, ça se passe dans un autre thread.</w:t>
+      </w:r>
+    </w:p>
+    <w:p>
+      <w:pPr>
+        <w:ind w:left="708"/>
+      </w:pPr>
+      <w:r>
+        <w:t>Quand une nouvelle résolution DNS est effectuée, on va vérifier si cette adresse est interdite ou pas. Si le nom du domaine résolu contient un</w:t>
+      </w:r>
+      <w:r>
+        <w:t xml:space="preserve"> des site banni (je l’ai fait comme ça car certaine fois les sites web passent par d’autre domaines) alors c’est une infraction.</w:t>
+      </w:r>
+    </w:p>
+    <w:p>
+      <w:pPr>
+        <w:rPr>
+          <w:bCs/>
+          <w:color w:val="000000" w:themeColor="text1"/>
+        </w:rPr>
+      </w:pPr>
+    </w:p>
+    <w:p>
+      <w:pPr>
+        <w:pStyle w:val="Titre3"/>
+        <w:rPr>
+          <w:color w:val="000000" w:themeColor="text1"/>
+        </w:rPr>
+      </w:pPr>
+      <w:r>
+        <w:rPr>
+          <w:color w:val="000000" w:themeColor="text1"/>
+        </w:rPr>
+        <w:t>Architecture gRPC</w:t>
+      </w:r>
+    </w:p>
+    <w:p>
+      <w:pPr>
+        <w:rPr>
+          <w:bCs/>
+          <w:color w:val="000000" w:themeColor="text1"/>
+        </w:rPr>
+      </w:pPr>
+    </w:p>
+    <w:p>
+      <w:pPr>
+        <w:ind w:left="708"/>
+        <w:rPr>
+          <w:bCs/>
+          <w:color w:val="000000" w:themeColor="text1"/>
+        </w:rPr>
+      </w:pPr>
+    </w:p>
+    <w:p>
+      <w:pPr>
+        <w:pStyle w:val="Titre3"/>
+        <w:rPr>
+          <w:color w:val="000000" w:themeColor="text1"/>
+        </w:rPr>
+      </w:pPr>
+      <w:r>
+        <w:rPr>
+          <w:color w:val="000000" w:themeColor="text1"/>
+        </w:rPr>
+        <w:lastRenderedPageBreak/>
+        <w:t>Détection des postes d'une salle</w:t>
+      </w:r>
+    </w:p>
+    <w:p>
+      <w:pPr>
+        <w:pStyle w:val="Titre2"/>
+        <w:rPr>
+          <w:i w:val="0"/>
+          <w:iCs/>
+        </w:rPr>
+      </w:pPr>
+      <w:bookmarkStart w:id="42" w:name="_Toc192241022"/>
+      <w:r>
+        <w:rPr>
+          <w:i w:val="0"/>
+          <w:iCs/>
+        </w:rPr>
+        <w:t>Déroulement</w:t>
       </w:r>
       <w:bookmarkEnd w:id="42"/>
     </w:p>
-    <w:p/>
     <w:p>
       <w:pPr>
         <w:pStyle w:val="Titre3"/>
-        <w:rPr>
-          <w:i/>
-          <w:iCs/>
-          <w:color w:val="FF0000"/>
-        </w:rPr>
-      </w:pPr>
-      <w:bookmarkStart w:id="43" w:name="_Toc192241020"/>
-      <w:r>
-        <w:rPr>
-          <w:i/>
-          <w:iCs/>
-          <w:color w:val="FF0000"/>
-        </w:rPr>
-        <w:t>…</w:t>
+      </w:pPr>
+      <w:bookmarkStart w:id="43" w:name="_Toc192241023"/>
+      <w:r>
+        <w:t>Sprints</w:t>
       </w:r>
       <w:bookmarkEnd w:id="43"/>
-    </w:p>
-    <w:p/>
-    <w:p>
-      <w:pPr>
-        <w:pStyle w:val="Titre3"/>
-        <w:rPr>
-          <w:i/>
-          <w:iCs/>
-          <w:color w:val="FF0000"/>
-        </w:rPr>
-      </w:pPr>
-      <w:bookmarkStart w:id="44" w:name="_Toc192241021"/>
-      <w:r>
-        <w:rPr>
-          <w:i/>
-          <w:iCs/>
-          <w:color w:val="FF0000"/>
-        </w:rPr>
-        <w:t>…</w:t>
-      </w:r>
-      <w:bookmarkEnd w:id="44"/>
-    </w:p>
-    <w:p>
-      <w:pPr>
-        <w:pStyle w:val="Titre2"/>
-        <w:rPr>
-          <w:i w:val="0"/>
-          <w:iCs/>
-        </w:rPr>
-      </w:pPr>
-      <w:bookmarkStart w:id="45" w:name="_Toc192241022"/>
-      <w:r>
-        <w:rPr>
-          <w:i w:val="0"/>
-          <w:iCs/>
-        </w:rPr>
-        <w:t>Déroulement</w:t>
-      </w:r>
-      <w:bookmarkEnd w:id="45"/>
-    </w:p>
-    <w:p>
-      <w:pPr>
-        <w:pStyle w:val="Titre3"/>
-      </w:pPr>
-      <w:bookmarkStart w:id="46" w:name="_Toc192241023"/>
-      <w:r>
-        <w:t>Sprints</w:t>
-      </w:r>
-      <w:bookmarkEnd w:id="46"/>
     </w:p>
     <w:p/>
     <w:p>
@@ -16215,7 +16242,6 @@
         <w:ind w:left="708"/>
       </w:pPr>
       <w:r>
-        <w:lastRenderedPageBreak/>
         <w:t xml:space="preserve">La </w:t>
       </w:r>
       <w:proofErr w:type="spellStart"/>
@@ -16622,7 +16648,11 @@
       </w:r>
       <w:proofErr w:type="spellEnd"/>
       <w:r>
-        <w:t xml:space="preserve">, Offline (si le poste est </w:t>
+        <w:t xml:space="preserve">, Offline (si </w:t>
+      </w:r>
+      <w:r>
+        <w:lastRenderedPageBreak/>
+        <w:t xml:space="preserve">le poste est </w:t>
       </w:r>
       <w:proofErr w:type="spellStart"/>
       <w:r>
@@ -16707,7 +16737,6 @@
         <w:ind w:left="708"/>
       </w:pPr>
       <w:r>
-        <w:lastRenderedPageBreak/>
         <w:t xml:space="preserve">La </w:t>
       </w:r>
       <w:proofErr w:type="spellStart"/>
@@ -16841,11 +16870,11 @@
       <w:pPr>
         <w:pStyle w:val="Titre3"/>
       </w:pPr>
-      <w:bookmarkStart w:id="47" w:name="_Toc192241024"/>
+      <w:bookmarkStart w:id="44" w:name="_Toc192241024"/>
       <w:r>
         <w:t>Stories</w:t>
       </w:r>
-      <w:bookmarkEnd w:id="47"/>
+      <w:bookmarkEnd w:id="44"/>
     </w:p>
     <w:p/>
     <w:p>
@@ -17008,8 +17037,13 @@
       <w:pPr>
         <w:ind w:left="708"/>
       </w:pPr>
-      <w:r>
-        <w:t xml:space="preserve">suppression d’éléments dans la liste principale sans en parler au Product Owner ce qui n’a pas validé cette </w:t>
+      <w:proofErr w:type="gramStart"/>
+      <w:r>
+        <w:t>suppression</w:t>
+      </w:r>
+      <w:proofErr w:type="gramEnd"/>
+      <w:r>
+        <w:t xml:space="preserve"> d’éléments dans la liste principale sans en parler au Product Owner ce qui n’a pas validé cette </w:t>
       </w:r>
       <w:proofErr w:type="spellStart"/>
       <w:r>
@@ -17120,6 +17154,7 @@
           <w:iCs/>
           <w:color w:val="FF0000"/>
         </w:rPr>
+        <w:lastRenderedPageBreak/>
         <w:t>Résumer comment s’est passé la réalisation de chaque story, ses difficultés,</w:t>
       </w:r>
       <w:r>
@@ -17152,7 +17187,7 @@
           <w:strike/>
         </w:rPr>
       </w:pPr>
-      <w:bookmarkStart w:id="48" w:name="_Toc192241025"/>
+      <w:bookmarkStart w:id="45" w:name="_Toc192241025"/>
       <w:r>
         <w:rPr>
           <w:i w:val="0"/>
@@ -17161,10 +17196,10 @@
         </w:rPr>
         <w:t>Dossier de réalisation</w:t>
       </w:r>
-      <w:bookmarkStart w:id="49" w:name="_Toc25553318"/>
-      <w:bookmarkEnd w:id="39"/>
+      <w:bookmarkStart w:id="46" w:name="_Toc25553318"/>
       <w:bookmarkEnd w:id="40"/>
-      <w:bookmarkEnd w:id="48"/>
+      <w:bookmarkEnd w:id="41"/>
+      <w:bookmarkEnd w:id="45"/>
       <w:r>
         <w:rPr>
           <w:i w:val="0"/>
@@ -17174,7 +17209,7 @@
         <w:t xml:space="preserve"> </w:t>
       </w:r>
     </w:p>
-    <w:bookmarkEnd w:id="49"/>
+    <w:bookmarkEnd w:id="46"/>
     <w:p>
       <w:pPr>
         <w:ind w:firstLine="360"/>
@@ -17273,7 +17308,6 @@
           <w:iCs/>
           <w:strike/>
         </w:rPr>
-        <w:lastRenderedPageBreak/>
         <w:t>la</w:t>
       </w:r>
       <w:proofErr w:type="gramEnd"/>
@@ -17575,9 +17609,9 @@
           <w:iCs/>
         </w:rPr>
       </w:pPr>
-      <w:bookmarkStart w:id="50" w:name="_Toc25553321"/>
-      <w:bookmarkStart w:id="51" w:name="_Toc71691025"/>
-      <w:bookmarkStart w:id="52" w:name="_Toc192241026"/>
+      <w:bookmarkStart w:id="47" w:name="_Toc192241026"/>
+      <w:bookmarkStart w:id="48" w:name="_Toc25553321"/>
+      <w:bookmarkStart w:id="49" w:name="_Toc71691025"/>
       <w:r>
         <w:rPr>
           <w:i w:val="0"/>
@@ -17585,7 +17619,7 @@
         </w:rPr>
         <w:t>Mise en place de l’environnement de travail</w:t>
       </w:r>
-      <w:bookmarkEnd w:id="52"/>
+      <w:bookmarkEnd w:id="47"/>
     </w:p>
     <w:p/>
     <w:p>
@@ -17749,7 +17783,7 @@
           <w:iCs/>
         </w:rPr>
       </w:pPr>
-      <w:bookmarkStart w:id="53" w:name="_Toc192241027"/>
+      <w:bookmarkStart w:id="50" w:name="_Toc192241027"/>
       <w:r>
         <w:rPr>
           <w:i w:val="0"/>
@@ -17757,7 +17791,7 @@
         </w:rPr>
         <w:t>Mise en place de l’environnement de test</w:t>
       </w:r>
-      <w:bookmarkEnd w:id="53"/>
+      <w:bookmarkEnd w:id="50"/>
     </w:p>
     <w:p/>
     <w:p>
@@ -17961,7 +17995,7 @@
           <w:iCs/>
         </w:rPr>
       </w:pPr>
-      <w:bookmarkStart w:id="54" w:name="_Toc192241028"/>
+      <w:bookmarkStart w:id="51" w:name="_Toc192241028"/>
       <w:r>
         <w:rPr>
           <w:i w:val="0"/>
@@ -17969,7 +18003,7 @@
         </w:rPr>
         <w:t>Déploiement du produit</w:t>
       </w:r>
-      <w:bookmarkEnd w:id="54"/>
+      <w:bookmarkEnd w:id="51"/>
     </w:p>
     <w:p/>
     <w:p>
@@ -17994,6 +18028,7 @@
           <w:i/>
           <w:iCs/>
         </w:rPr>
+        <w:lastRenderedPageBreak/>
         <w:t>la</w:t>
       </w:r>
       <w:proofErr w:type="gramEnd"/>
@@ -18164,7 +18199,6 @@
           <w:iCs/>
           <w:color w:val="FF0000"/>
         </w:rPr>
-        <w:lastRenderedPageBreak/>
         <w:t xml:space="preserve">Ce chapitre décrit précisément comment un employé qualifié peut </w:t>
       </w:r>
       <w:r>
@@ -18186,7 +18220,7 @@
           <w:iCs/>
         </w:rPr>
       </w:pPr>
-      <w:bookmarkStart w:id="55" w:name="_Toc192241029"/>
+      <w:bookmarkStart w:id="52" w:name="_Toc192241029"/>
       <w:r>
         <w:rPr>
           <w:i w:val="0"/>
@@ -18194,7 +18228,7 @@
         </w:rPr>
         <w:t>Description des test</w:t>
       </w:r>
-      <w:bookmarkEnd w:id="50"/>
+      <w:bookmarkEnd w:id="48"/>
       <w:r>
         <w:rPr>
           <w:i w:val="0"/>
@@ -18202,8 +18236,8 @@
         </w:rPr>
         <w:t>s effectués</w:t>
       </w:r>
-      <w:bookmarkEnd w:id="51"/>
-      <w:bookmarkEnd w:id="55"/>
+      <w:bookmarkEnd w:id="49"/>
+      <w:bookmarkEnd w:id="52"/>
     </w:p>
     <w:p>
       <w:pPr>
@@ -18389,10 +18423,10 @@
           <w:iCs/>
         </w:rPr>
       </w:pPr>
-      <w:bookmarkStart w:id="56" w:name="_Toc185663471"/>
-      <w:bookmarkStart w:id="57" w:name="_Toc25553326"/>
-      <w:bookmarkStart w:id="58" w:name="_Toc71691029"/>
-      <w:bookmarkStart w:id="59" w:name="_Toc192241030"/>
+      <w:bookmarkStart w:id="53" w:name="_Toc185663471"/>
+      <w:bookmarkStart w:id="54" w:name="_Toc192241030"/>
+      <w:bookmarkStart w:id="55" w:name="_Toc25553326"/>
+      <w:bookmarkStart w:id="56" w:name="_Toc71691029"/>
       <w:r>
         <w:rPr>
           <w:i w:val="0"/>
@@ -18400,29 +18434,29 @@
         </w:rPr>
         <w:t>Bilan</w:t>
       </w:r>
-      <w:bookmarkEnd w:id="56"/>
+      <w:bookmarkEnd w:id="53"/>
+      <w:bookmarkEnd w:id="54"/>
+    </w:p>
+    <w:p>
+      <w:pPr>
+        <w:ind w:left="426"/>
+        <w:rPr>
+          <w:i/>
+        </w:rPr>
+      </w:pPr>
+      <w:bookmarkStart w:id="57" w:name="_Toc25553323"/>
+    </w:p>
+    <w:p>
+      <w:pPr>
+        <w:pStyle w:val="Titre3"/>
+      </w:pPr>
+      <w:bookmarkStart w:id="58" w:name="_Toc185663472"/>
+      <w:bookmarkStart w:id="59" w:name="_Toc192241031"/>
+      <w:r>
+        <w:t>Erreurs restantes</w:t>
+      </w:r>
+      <w:bookmarkEnd w:id="58"/>
       <w:bookmarkEnd w:id="59"/>
-    </w:p>
-    <w:p>
-      <w:pPr>
-        <w:ind w:left="426"/>
-        <w:rPr>
-          <w:i/>
-        </w:rPr>
-      </w:pPr>
-      <w:bookmarkStart w:id="60" w:name="_Toc25553323"/>
-    </w:p>
-    <w:p>
-      <w:pPr>
-        <w:pStyle w:val="Titre3"/>
-      </w:pPr>
-      <w:bookmarkStart w:id="61" w:name="_Toc185663472"/>
-      <w:bookmarkStart w:id="62" w:name="_Toc192241031"/>
-      <w:r>
-        <w:t>Erreurs restantes</w:t>
-      </w:r>
-      <w:bookmarkEnd w:id="61"/>
-      <w:bookmarkEnd w:id="62"/>
     </w:p>
     <w:p>
       <w:pPr>
@@ -18481,7 +18515,7 @@
         </w:rPr>
         <w:t>Conséquences sur l'utilisation du produit</w:t>
       </w:r>
-      <w:bookmarkEnd w:id="60"/>
+      <w:bookmarkEnd w:id="57"/>
     </w:p>
     <w:p>
       <w:pPr>
@@ -18511,13 +18545,13 @@
       <w:pPr>
         <w:pStyle w:val="Titre3"/>
       </w:pPr>
-      <w:bookmarkStart w:id="63" w:name="_Toc185663473"/>
-      <w:bookmarkStart w:id="64" w:name="_Toc192241032"/>
+      <w:bookmarkStart w:id="60" w:name="_Toc185663473"/>
+      <w:bookmarkStart w:id="61" w:name="_Toc192241032"/>
       <w:r>
         <w:t>Stories</w:t>
       </w:r>
-      <w:bookmarkEnd w:id="63"/>
-      <w:bookmarkEnd w:id="64"/>
+      <w:bookmarkEnd w:id="60"/>
+      <w:bookmarkEnd w:id="61"/>
     </w:p>
     <w:p>
       <w:pPr>
@@ -18560,13 +18594,13 @@
       <w:pPr>
         <w:pStyle w:val="Titre3"/>
       </w:pPr>
-      <w:bookmarkStart w:id="65" w:name="_Toc185663474"/>
-      <w:bookmarkStart w:id="66" w:name="_Toc192241033"/>
+      <w:bookmarkStart w:id="62" w:name="_Toc185663474"/>
+      <w:bookmarkStart w:id="63" w:name="_Toc192241033"/>
       <w:r>
         <w:t>Dette technique</w:t>
       </w:r>
-      <w:bookmarkEnd w:id="65"/>
-      <w:bookmarkEnd w:id="66"/>
+      <w:bookmarkEnd w:id="62"/>
+      <w:bookmarkEnd w:id="63"/>
       <w:r>
         <w:t xml:space="preserve"> </w:t>
       </w:r>
@@ -18638,8 +18672,8 @@
           <w:iCs/>
         </w:rPr>
       </w:pPr>
-      <w:bookmarkStart w:id="67" w:name="_Toc185663475"/>
-      <w:bookmarkStart w:id="68" w:name="_Toc192241034"/>
+      <w:bookmarkStart w:id="64" w:name="_Toc185663475"/>
+      <w:bookmarkStart w:id="65" w:name="_Toc192241034"/>
       <w:r>
         <w:rPr>
           <w:i w:val="0"/>
@@ -18647,8 +18681,8 @@
         </w:rPr>
         <w:t>Recours à l’intelligence artificielle</w:t>
       </w:r>
-      <w:bookmarkEnd w:id="67"/>
-      <w:bookmarkEnd w:id="68"/>
+      <w:bookmarkEnd w:id="64"/>
+      <w:bookmarkEnd w:id="65"/>
     </w:p>
     <w:p>
       <w:pPr>
@@ -18733,15 +18767,16 @@
           <w:iCs/>
         </w:rPr>
       </w:pPr>
-      <w:bookmarkStart w:id="69" w:name="_Toc192241035"/>
+      <w:bookmarkStart w:id="66" w:name="_Toc192241035"/>
       <w:r>
         <w:rPr>
           <w:i w:val="0"/>
           <w:iCs/>
         </w:rPr>
+        <w:lastRenderedPageBreak/>
         <w:t>Liste des documents</w:t>
       </w:r>
-      <w:bookmarkEnd w:id="57"/>
+      <w:bookmarkEnd w:id="55"/>
       <w:r>
         <w:rPr>
           <w:i w:val="0"/>
@@ -18749,8 +18784,8 @@
         </w:rPr>
         <w:t xml:space="preserve"> fournis</w:t>
       </w:r>
-      <w:bookmarkEnd w:id="58"/>
-      <w:bookmarkEnd w:id="69"/>
+      <w:bookmarkEnd w:id="56"/>
+      <w:bookmarkEnd w:id="66"/>
     </w:p>
     <w:p>
       <w:pPr>
@@ -18919,18 +18954,18 @@
           <w:tab w:val="num" w:pos="360"/>
         </w:tabs>
       </w:pPr>
-      <w:bookmarkStart w:id="70" w:name="_Toc25553328"/>
-      <w:bookmarkStart w:id="71" w:name="_Toc71703263"/>
-      <w:bookmarkStart w:id="72" w:name="_Toc192241036"/>
+      <w:bookmarkStart w:id="67" w:name="_Toc25553328"/>
+      <w:bookmarkStart w:id="68" w:name="_Toc71703263"/>
+      <w:bookmarkStart w:id="69" w:name="_Toc192241036"/>
       <w:r>
         <w:t>C</w:t>
       </w:r>
-      <w:bookmarkEnd w:id="70"/>
-      <w:bookmarkEnd w:id="71"/>
+      <w:bookmarkEnd w:id="67"/>
+      <w:bookmarkEnd w:id="68"/>
       <w:r>
         <w:t>onclusions</w:t>
       </w:r>
-      <w:bookmarkEnd w:id="72"/>
+      <w:bookmarkEnd w:id="69"/>
     </w:p>
     <w:p>
       <w:pPr>
@@ -19100,57 +19135,57 @@
           <w:tab w:val="num" w:pos="360"/>
         </w:tabs>
       </w:pPr>
-      <w:bookmarkStart w:id="73" w:name="_Toc71703264"/>
-      <w:bookmarkStart w:id="74" w:name="_Toc192241037"/>
+      <w:bookmarkStart w:id="70" w:name="_Toc71703264"/>
+      <w:bookmarkStart w:id="71" w:name="_Toc192241037"/>
       <w:r>
         <w:lastRenderedPageBreak/>
         <w:t>A</w:t>
       </w:r>
+      <w:bookmarkEnd w:id="70"/>
+      <w:r>
+        <w:t>nnexes</w:t>
+      </w:r>
+      <w:bookmarkEnd w:id="71"/>
+    </w:p>
+    <w:p/>
+    <w:p>
+      <w:pPr>
+        <w:pStyle w:val="Titre2"/>
+        <w:rPr>
+          <w:i w:val="0"/>
+          <w:iCs/>
+        </w:rPr>
+      </w:pPr>
+      <w:bookmarkStart w:id="72" w:name="_Toc192241038"/>
+      <w:r>
+        <w:rPr>
+          <w:i w:val="0"/>
+          <w:iCs/>
+        </w:rPr>
+        <w:t>Résumé du rapport du TPI / version succincte de la documentation</w:t>
+      </w:r>
+      <w:bookmarkEnd w:id="72"/>
+    </w:p>
+    <w:p/>
+    <w:p>
+      <w:pPr>
+        <w:pStyle w:val="Titre2"/>
+        <w:rPr>
+          <w:i w:val="0"/>
+          <w:iCs/>
+        </w:rPr>
+      </w:pPr>
+      <w:bookmarkStart w:id="73" w:name="_Toc71703265"/>
+      <w:bookmarkStart w:id="74" w:name="_Toc192241039"/>
+      <w:r>
+        <w:rPr>
+          <w:i w:val="0"/>
+          <w:iCs/>
+        </w:rPr>
+        <w:t>Sources – Bibliographie</w:t>
+      </w:r>
       <w:bookmarkEnd w:id="73"/>
-      <w:r>
-        <w:t>nnexes</w:t>
-      </w:r>
       <w:bookmarkEnd w:id="74"/>
-    </w:p>
-    <w:p/>
-    <w:p>
-      <w:pPr>
-        <w:pStyle w:val="Titre2"/>
-        <w:rPr>
-          <w:i w:val="0"/>
-          <w:iCs/>
-        </w:rPr>
-      </w:pPr>
-      <w:bookmarkStart w:id="75" w:name="_Toc192241038"/>
-      <w:r>
-        <w:rPr>
-          <w:i w:val="0"/>
-          <w:iCs/>
-        </w:rPr>
-        <w:t>Résumé du rapport du TPI / version succincte de la documentation</w:t>
-      </w:r>
-      <w:bookmarkEnd w:id="75"/>
-    </w:p>
-    <w:p/>
-    <w:p>
-      <w:pPr>
-        <w:pStyle w:val="Titre2"/>
-        <w:rPr>
-          <w:i w:val="0"/>
-          <w:iCs/>
-        </w:rPr>
-      </w:pPr>
-      <w:bookmarkStart w:id="76" w:name="_Toc71703265"/>
-      <w:bookmarkStart w:id="77" w:name="_Toc192241039"/>
-      <w:r>
-        <w:rPr>
-          <w:i w:val="0"/>
-          <w:iCs/>
-        </w:rPr>
-        <w:t>Sources – Bibliographie</w:t>
-      </w:r>
-      <w:bookmarkEnd w:id="76"/>
-      <w:bookmarkEnd w:id="77"/>
     </w:p>
     <w:p>
       <w:pPr>
@@ -19213,31 +19248,7 @@
             <w:iCs/>
             <w:lang w:val="en-US"/>
           </w:rPr>
-          <w:t xml:space="preserve"> </w:t>
-        </w:r>
-        <w:r>
-          <w:rPr>
-            <w:rStyle w:val="Lienhypertexte"/>
-            <w:iCs/>
-            <w:lang w:val="en-US"/>
-          </w:rPr>
-          <w:t xml:space="preserve">Intro to gRPC in C# - </w:t>
-        </w:r>
-        <w:r>
-          <w:rPr>
-            <w:rStyle w:val="Lienhypertexte"/>
-            <w:iCs/>
-            <w:lang w:val="en-US"/>
-          </w:rPr>
-          <w:t>H</w:t>
-        </w:r>
-        <w:r>
-          <w:rPr>
-            <w:rStyle w:val="Lienhypertexte"/>
-            <w:iCs/>
-            <w:lang w:val="en-US"/>
-          </w:rPr>
-          <w:t>ow To Get Started</w:t>
+          <w:t xml:space="preserve"> Intro to gRPC in C# - How To Get Started</w:t>
         </w:r>
       </w:hyperlink>
     </w:p>
@@ -19400,8 +19411,17 @@
           <w:iCs/>
           <w:lang w:val="fr-CH"/>
         </w:rPr>
-        <w:t>Stack Overflow</w:t>
-      </w:r>
+        <w:t xml:space="preserve">Stack </w:t>
+      </w:r>
+      <w:proofErr w:type="spellStart"/>
+      <w:r>
+        <w:rPr>
+          <w:iCs/>
+          <w:lang w:val="fr-CH"/>
+        </w:rPr>
+        <w:t>Overflow</w:t>
+      </w:r>
+      <w:proofErr w:type="spellEnd"/>
       <w:r>
         <w:rPr>
           <w:iCs/>
@@ -19429,23 +19449,7 @@
             <w:iCs/>
             <w:lang w:val="fr-CH"/>
           </w:rPr>
-          <w:t>Controls R</w:t>
-        </w:r>
-        <w:r>
-          <w:rPr>
-            <w:rStyle w:val="Lienhypertexte"/>
-            <w:iCs/>
-            <w:lang w:val="fr-CH"/>
-          </w:rPr>
-          <w:t>e</w:t>
-        </w:r>
-        <w:r>
-          <w:rPr>
-            <w:rStyle w:val="Lienhypertexte"/>
-            <w:iCs/>
-            <w:lang w:val="fr-CH"/>
-          </w:rPr>
-          <w:t>ndering</w:t>
+          <w:t>Controls Rendering</w:t>
         </w:r>
       </w:hyperlink>
     </w:p>
@@ -19487,7 +19491,23 @@
           <w:iCs/>
           <w:lang w:val="fr-CH"/>
         </w:rPr>
-        <w:t xml:space="preserve"> durant tout le projet mais bien moins utilisé que Stack Overflow :</w:t>
+        <w:t xml:space="preserve"> durant tout le projet mais bien moins utilisé que Stack </w:t>
+      </w:r>
+      <w:proofErr w:type="spellStart"/>
+      <w:r>
+        <w:rPr>
+          <w:iCs/>
+          <w:lang w:val="fr-CH"/>
+        </w:rPr>
+        <w:t>Overflow</w:t>
+      </w:r>
+      <w:proofErr w:type="spellEnd"/>
+      <w:r>
+        <w:rPr>
+          <w:iCs/>
+          <w:lang w:val="fr-CH"/>
+        </w:rPr>
+        <w:t> :</w:t>
       </w:r>
     </w:p>
     <w:p>
@@ -19510,23 +19530,7 @@
             <w:iCs/>
             <w:lang w:val="fr-CH"/>
           </w:rPr>
-          <w:t>FlowlLayoutPa</w:t>
-        </w:r>
-        <w:r>
-          <w:rPr>
-            <w:rStyle w:val="Lienhypertexte"/>
-            <w:iCs/>
-            <w:lang w:val="fr-CH"/>
-          </w:rPr>
-          <w:t>n</w:t>
-        </w:r>
-        <w:r>
-          <w:rPr>
-            <w:rStyle w:val="Lienhypertexte"/>
-            <w:iCs/>
-            <w:lang w:val="fr-CH"/>
-          </w:rPr>
-          <w:t>el</w:t>
+          <w:t>FlowlLayoutPanel</w:t>
         </w:r>
         <w:proofErr w:type="spellEnd"/>
         <w:r>
@@ -19612,23 +19616,7 @@
             <w:iCs/>
             <w:lang w:val="fr-CH"/>
           </w:rPr>
-          <w:t>LottieFi</w:t>
-        </w:r>
-        <w:r>
-          <w:rPr>
-            <w:rStyle w:val="Lienhypertexte"/>
-            <w:iCs/>
-            <w:lang w:val="fr-CH"/>
-          </w:rPr>
-          <w:t>l</w:t>
-        </w:r>
-        <w:r>
-          <w:rPr>
-            <w:rStyle w:val="Lienhypertexte"/>
-            <w:iCs/>
-            <w:lang w:val="fr-CH"/>
-          </w:rPr>
-          <w:t>es</w:t>
+          <w:t>LottieFiles</w:t>
         </w:r>
         <w:proofErr w:type="spellEnd"/>
       </w:hyperlink>
@@ -19677,23 +19665,7 @@
             <w:iCs/>
             <w:lang w:val="fr-CH"/>
           </w:rPr>
-          <w:t>Dra</w:t>
-        </w:r>
-        <w:r>
-          <w:rPr>
-            <w:rStyle w:val="Lienhypertexte"/>
-            <w:iCs/>
-            <w:lang w:val="fr-CH"/>
-          </w:rPr>
-          <w:t>w</w:t>
-        </w:r>
-        <w:r>
-          <w:rPr>
-            <w:rStyle w:val="Lienhypertexte"/>
-            <w:iCs/>
-            <w:lang w:val="fr-CH"/>
-          </w:rPr>
-          <w:t>.io</w:t>
+          <w:t>Draw.io</w:t>
         </w:r>
       </w:hyperlink>
     </w:p>
@@ -19758,9 +19730,9 @@
           <w:iCs/>
         </w:rPr>
       </w:pPr>
-      <w:bookmarkStart w:id="78" w:name="_Toc25553330"/>
-      <w:bookmarkStart w:id="79" w:name="_Toc71703266"/>
-      <w:bookmarkStart w:id="80" w:name="_Toc192241040"/>
+      <w:bookmarkStart w:id="75" w:name="_Toc25553330"/>
+      <w:bookmarkStart w:id="76" w:name="_Toc71703266"/>
+      <w:bookmarkStart w:id="77" w:name="_Toc192241040"/>
       <w:r>
         <w:rPr>
           <w:i w:val="0"/>
@@ -19768,8 +19740,8 @@
         </w:rPr>
         <w:t xml:space="preserve">Journal de </w:t>
       </w:r>
-      <w:bookmarkEnd w:id="78"/>
-      <w:bookmarkEnd w:id="79"/>
+      <w:bookmarkEnd w:id="75"/>
+      <w:bookmarkEnd w:id="76"/>
       <w:r>
         <w:rPr>
           <w:i w:val="0"/>
@@ -19777,7 +19749,7 @@
         </w:rPr>
         <w:t>travail</w:t>
       </w:r>
-      <w:bookmarkEnd w:id="80"/>
+      <w:bookmarkEnd w:id="77"/>
     </w:p>
     <w:p/>
     <w:tbl>
@@ -20007,7 +19979,7 @@
           <w:color w:val="FF0000"/>
         </w:rPr>
       </w:pPr>
-      <w:bookmarkStart w:id="81" w:name="_Toc25553331"/>
+      <w:bookmarkStart w:id="78" w:name="_Toc25553331"/>
     </w:p>
     <w:p>
       <w:pPr>
@@ -20040,8 +20012,8 @@
           <w:strike/>
         </w:rPr>
       </w:pPr>
-      <w:bookmarkStart w:id="82" w:name="_Toc71703267"/>
-      <w:bookmarkStart w:id="83" w:name="_Toc192241041"/>
+      <w:bookmarkStart w:id="79" w:name="_Toc71703267"/>
+      <w:bookmarkStart w:id="80" w:name="_Toc192241041"/>
       <w:r>
         <w:rPr>
           <w:i w:val="0"/>
@@ -20049,6 +20021,30 @@
           <w:strike/>
         </w:rPr>
         <w:t>Manuel d'Installation</w:t>
+      </w:r>
+      <w:bookmarkEnd w:id="78"/>
+      <w:bookmarkEnd w:id="79"/>
+      <w:bookmarkEnd w:id="80"/>
+    </w:p>
+    <w:p/>
+    <w:p>
+      <w:pPr>
+        <w:pStyle w:val="Titre2"/>
+        <w:rPr>
+          <w:i w:val="0"/>
+          <w:iCs/>
+        </w:rPr>
+      </w:pPr>
+      <w:bookmarkStart w:id="81" w:name="_Toc25553332"/>
+      <w:bookmarkStart w:id="82" w:name="_Toc71703268"/>
+      <w:bookmarkStart w:id="83" w:name="_Toc192241042"/>
+      <w:r>
+        <w:rPr>
+          <w:i w:val="0"/>
+          <w:iCs/>
+        </w:rPr>
+        <w:lastRenderedPageBreak/>
+        <w:t>Manuel d'Utilisation</w:t>
       </w:r>
       <w:bookmarkEnd w:id="81"/>
       <w:bookmarkEnd w:id="82"/>
@@ -20063,57 +20059,33 @@
           <w:iCs/>
         </w:rPr>
       </w:pPr>
-      <w:bookmarkStart w:id="84" w:name="_Toc25553332"/>
-      <w:bookmarkStart w:id="85" w:name="_Toc71703268"/>
-      <w:bookmarkStart w:id="86" w:name="_Toc192241042"/>
+      <w:bookmarkStart w:id="84" w:name="_Toc71703270"/>
+      <w:bookmarkStart w:id="85" w:name="_Toc192241043"/>
+      <w:bookmarkStart w:id="86" w:name="_Toc25553334"/>
       <w:r>
         <w:rPr>
           <w:i w:val="0"/>
           <w:iCs/>
         </w:rPr>
-        <w:lastRenderedPageBreak/>
-        <w:t>Manuel d'Utilisation</w:t>
+        <w:t>A</w:t>
+      </w:r>
+      <w:r>
+        <w:rPr>
+          <w:i w:val="0"/>
+          <w:iCs/>
+        </w:rPr>
+        <w:t>rchives du projet</w:t>
       </w:r>
       <w:bookmarkEnd w:id="84"/>
       <w:bookmarkEnd w:id="85"/>
+      <w:r>
+        <w:rPr>
+          <w:i w:val="0"/>
+          <w:iCs/>
+        </w:rPr>
+        <w:t xml:space="preserve"> </w:t>
+      </w:r>
       <w:bookmarkEnd w:id="86"/>
-    </w:p>
-    <w:p/>
-    <w:p>
-      <w:pPr>
-        <w:pStyle w:val="Titre2"/>
-        <w:rPr>
-          <w:i w:val="0"/>
-          <w:iCs/>
-        </w:rPr>
-      </w:pPr>
-      <w:bookmarkStart w:id="87" w:name="_Toc71703270"/>
-      <w:bookmarkStart w:id="88" w:name="_Toc25553334"/>
-      <w:bookmarkStart w:id="89" w:name="_Toc192241043"/>
-      <w:r>
-        <w:rPr>
-          <w:i w:val="0"/>
-          <w:iCs/>
-        </w:rPr>
-        <w:t>A</w:t>
-      </w:r>
-      <w:r>
-        <w:rPr>
-          <w:i w:val="0"/>
-          <w:iCs/>
-        </w:rPr>
-        <w:t>rchives du projet</w:t>
-      </w:r>
-      <w:bookmarkEnd w:id="87"/>
-      <w:bookmarkEnd w:id="89"/>
-      <w:r>
-        <w:rPr>
-          <w:i w:val="0"/>
-          <w:iCs/>
-        </w:rPr>
-        <w:t xml:space="preserve"> </w:t>
-      </w:r>
-      <w:bookmarkEnd w:id="88"/>
     </w:p>
     <w:p/>
     <w:p>
@@ -23209,6 +23181,7 @@
   <w:style w:type="character" w:default="1" w:styleId="Policepardfaut">
     <w:name w:val="Default Paragraph Font"/>
     <w:uiPriority w:val="1"/>
+    <w:semiHidden/>
     <w:unhideWhenUsed/>
   </w:style>
   <w:style w:type="table" w:default="1" w:styleId="TableauNormal">
@@ -23803,7 +23776,9 @@
     <w:rsidRoot w:val="00AB5062"/>
     <w:rsid w:val="000113B4"/>
     <w:rsid w:val="00200AF4"/>
+    <w:rsid w:val="00236970"/>
     <w:rsid w:val="00352F52"/>
+    <w:rsid w:val="0038539A"/>
     <w:rsid w:val="007B6861"/>
     <w:rsid w:val="00AB5062"/>
   </w:rsids>

</xml_diff>